<commit_message>
Atualizando estudo sobre Bancos de Dados Não Relacionais - MongoDB e Redis
</commit_message>
<xml_diff>
--- a/Banco-de-Dados-SQL-e-NoSQL/Nao-Relacionais-NoSQL/Bancos-Nao-Relacionais.docx
+++ b/Banco-de-Dados-SQL-e-NoSQL/Nao-Relacionais-NoSQL/Bancos-Nao-Relacionais.docx
@@ -2217,6 +2217,3580 @@
     </w:p>
     <w:p>
       <w:pPr>
+        <w:spacing w:after="0"/>
+        <w:jc w:val="both"/>
+        <w:rPr>
+          <w:rFonts w:ascii="Bahnschrift Light SemiCondensed" w:hAnsi="Bahnschrift Light SemiCondensed" w:cs="ADLaM Display"/>
+          <w:color w:val="00B050"/>
+          <w:sz w:val="28"/>
+          <w:szCs w:val="28"/>
+        </w:rPr>
+      </w:pPr>
+      <w:r>
+        <w:rPr>
+          <w:rFonts w:ascii="Bahnschrift Light SemiCondensed" w:hAnsi="Bahnschrift Light SemiCondensed" w:cs="ADLaM Display"/>
+          <w:color w:val="00B050"/>
+          <w:sz w:val="28"/>
+          <w:szCs w:val="28"/>
+        </w:rPr>
+        <w:tab/>
+        <w:t xml:space="preserve">Operações no </w:t>
+      </w:r>
+      <w:proofErr w:type="spellStart"/>
+      <w:r>
+        <w:rPr>
+          <w:rFonts w:ascii="Bahnschrift Light SemiCondensed" w:hAnsi="Bahnschrift Light SemiCondensed" w:cs="ADLaM Display"/>
+          <w:color w:val="00B050"/>
+          <w:sz w:val="28"/>
+          <w:szCs w:val="28"/>
+        </w:rPr>
+        <w:t>MongoDB</w:t>
+      </w:r>
+      <w:proofErr w:type="spellEnd"/>
+      <w:r>
+        <w:rPr>
+          <w:rFonts w:ascii="Bahnschrift Light SemiCondensed" w:hAnsi="Bahnschrift Light SemiCondensed" w:cs="ADLaM Display"/>
+          <w:color w:val="00B050"/>
+          <w:sz w:val="28"/>
+          <w:szCs w:val="28"/>
+        </w:rPr>
+        <w:t>:</w:t>
+      </w:r>
+    </w:p>
+    <w:p>
+      <w:pPr>
+        <w:spacing w:after="0"/>
+        <w:jc w:val="both"/>
+        <w:rPr>
+          <w:rFonts w:ascii="Bahnschrift Light SemiCondensed" w:hAnsi="Bahnschrift Light SemiCondensed" w:cs="ADLaM Display"/>
+          <w:sz w:val="28"/>
+          <w:szCs w:val="28"/>
+        </w:rPr>
+      </w:pPr>
+      <w:r>
+        <w:rPr>
+          <w:rFonts w:ascii="Bahnschrift Light SemiCondensed" w:hAnsi="Bahnschrift Light SemiCondensed" w:cs="ADLaM Display"/>
+          <w:color w:val="00B050"/>
+          <w:sz w:val="28"/>
+          <w:szCs w:val="28"/>
+        </w:rPr>
+        <w:tab/>
+      </w:r>
+      <w:r>
+        <w:rPr>
+          <w:rFonts w:ascii="Bahnschrift Light SemiCondensed" w:hAnsi="Bahnschrift Light SemiCondensed" w:cs="ADLaM Display"/>
+          <w:color w:val="00B050"/>
+          <w:sz w:val="28"/>
+          <w:szCs w:val="28"/>
+        </w:rPr>
+        <w:tab/>
+      </w:r>
+      <w:r>
+        <w:rPr>
+          <w:rFonts w:ascii="Bahnschrift Light SemiCondensed" w:hAnsi="Bahnschrift Light SemiCondensed" w:cs="ADLaM Display"/>
+          <w:color w:val="00B050"/>
+          <w:sz w:val="28"/>
+          <w:szCs w:val="28"/>
+        </w:rPr>
+        <w:t>Criando um Database:</w:t>
+      </w:r>
+    </w:p>
+    <w:p>
+      <w:pPr>
+        <w:pStyle w:val="PargrafodaLista"/>
+        <w:numPr>
+          <w:ilvl w:val="0"/>
+          <w:numId w:val="7"/>
+        </w:numPr>
+        <w:tabs>
+          <w:tab w:val="left" w:pos="708"/>
+          <w:tab w:val="left" w:pos="1416"/>
+          <w:tab w:val="left" w:pos="2124"/>
+          <w:tab w:val="left" w:pos="2832"/>
+          <w:tab w:val="left" w:pos="3540"/>
+          <w:tab w:val="left" w:pos="4248"/>
+          <w:tab w:val="left" w:pos="4746"/>
+        </w:tabs>
+        <w:spacing w:after="0"/>
+        <w:jc w:val="both"/>
+        <w:rPr>
+          <w:rFonts w:ascii="Bahnschrift Light SemiCondensed" w:hAnsi="Bahnschrift Light SemiCondensed" w:cs="ADLaM Display"/>
+          <w:sz w:val="28"/>
+          <w:szCs w:val="28"/>
+        </w:rPr>
+      </w:pPr>
+      <w:r>
+        <w:rPr>
+          <w:rFonts w:ascii="Bahnschrift Light SemiCondensed" w:hAnsi="Bahnschrift Light SemiCondensed" w:cs="ADLaM Display"/>
+          <w:b/>
+          <w:bCs/>
+          <w:sz w:val="28"/>
+          <w:szCs w:val="28"/>
+        </w:rPr>
+        <w:t>use</w:t>
+      </w:r>
+      <w:r>
+        <w:rPr>
+          <w:rFonts w:ascii="Bahnschrift Light SemiCondensed" w:hAnsi="Bahnschrift Light SemiCondensed" w:cs="ADLaM Display"/>
+          <w:sz w:val="28"/>
+          <w:szCs w:val="28"/>
+        </w:rPr>
+        <w:t xml:space="preserve"> {{nome_banco}}</w:t>
+      </w:r>
+      <w:r>
+        <w:rPr>
+          <w:rFonts w:ascii="Bahnschrift Light SemiCondensed" w:hAnsi="Bahnschrift Light SemiCondensed" w:cs="ADLaM Display"/>
+          <w:sz w:val="28"/>
+          <w:szCs w:val="28"/>
+        </w:rPr>
+        <w:tab/>
+      </w:r>
+    </w:p>
+    <w:p>
+      <w:pPr>
+        <w:tabs>
+          <w:tab w:val="left" w:pos="708"/>
+          <w:tab w:val="left" w:pos="1416"/>
+          <w:tab w:val="left" w:pos="2124"/>
+          <w:tab w:val="left" w:pos="2832"/>
+          <w:tab w:val="left" w:pos="3540"/>
+          <w:tab w:val="left" w:pos="4248"/>
+          <w:tab w:val="left" w:pos="4746"/>
+        </w:tabs>
+        <w:spacing w:after="0"/>
+        <w:jc w:val="both"/>
+        <w:rPr>
+          <w:rFonts w:ascii="Bahnschrift Light SemiCondensed" w:hAnsi="Bahnschrift Light SemiCondensed" w:cs="ADLaM Display"/>
+          <w:sz w:val="28"/>
+          <w:szCs w:val="28"/>
+        </w:rPr>
+      </w:pPr>
+      <w:r>
+        <w:rPr>
+          <w:rFonts w:ascii="Bahnschrift Light SemiCondensed" w:hAnsi="Bahnschrift Light SemiCondensed" w:cs="ADLaM Display"/>
+          <w:sz w:val="28"/>
+          <w:szCs w:val="28"/>
+        </w:rPr>
+        <w:tab/>
+      </w:r>
+      <w:r>
+        <w:rPr>
+          <w:rFonts w:ascii="Bahnschrift Light SemiCondensed" w:hAnsi="Bahnschrift Light SemiCondensed" w:cs="ADLaM Display"/>
+          <w:sz w:val="28"/>
+          <w:szCs w:val="28"/>
+        </w:rPr>
+        <w:tab/>
+      </w:r>
+      <w:r>
+        <w:rPr>
+          <w:rFonts w:ascii="Bahnschrift Light SemiCondensed" w:hAnsi="Bahnschrift Light SemiCondensed" w:cs="ADLaM Display"/>
+          <w:sz w:val="28"/>
+          <w:szCs w:val="28"/>
+        </w:rPr>
+        <w:tab/>
+        <w:t>Enquanto o database não tiver uma collection ele não será apresentado na lista.</w:t>
+      </w:r>
+    </w:p>
+    <w:p>
+      <w:pPr>
+        <w:tabs>
+          <w:tab w:val="left" w:pos="708"/>
+          <w:tab w:val="left" w:pos="1416"/>
+          <w:tab w:val="left" w:pos="2124"/>
+          <w:tab w:val="left" w:pos="2832"/>
+          <w:tab w:val="left" w:pos="3540"/>
+          <w:tab w:val="left" w:pos="4248"/>
+          <w:tab w:val="left" w:pos="4746"/>
+        </w:tabs>
+        <w:spacing w:after="0"/>
+        <w:jc w:val="both"/>
+        <w:rPr>
+          <w:rFonts w:ascii="Bahnschrift Light SemiCondensed" w:hAnsi="Bahnschrift Light SemiCondensed" w:cs="ADLaM Display"/>
+          <w:sz w:val="28"/>
+          <w:szCs w:val="28"/>
+        </w:rPr>
+      </w:pPr>
+    </w:p>
+    <w:p>
+      <w:pPr>
+        <w:ind w:left="708" w:firstLine="708"/>
+        <w:jc w:val="both"/>
+        <w:rPr>
+          <w:rFonts w:ascii="Bahnschrift Light SemiCondensed" w:hAnsi="Bahnschrift Light SemiCondensed" w:cs="ADLaM Display"/>
+          <w:color w:val="00B050"/>
+          <w:sz w:val="28"/>
+          <w:szCs w:val="28"/>
+        </w:rPr>
+      </w:pPr>
+      <w:r>
+        <w:rPr>
+          <w:rFonts w:ascii="Bahnschrift Light SemiCondensed" w:hAnsi="Bahnschrift Light SemiCondensed" w:cs="ADLaM Display"/>
+          <w:color w:val="00B050"/>
+          <w:sz w:val="28"/>
+          <w:szCs w:val="28"/>
+        </w:rPr>
+        <w:lastRenderedPageBreak/>
+        <w:t>Criando uma Collection:</w:t>
+      </w:r>
+    </w:p>
+    <w:p>
+      <w:pPr>
+        <w:pStyle w:val="PargrafodaLista"/>
+        <w:numPr>
+          <w:ilvl w:val="0"/>
+          <w:numId w:val="7"/>
+        </w:numPr>
+        <w:jc w:val="both"/>
+        <w:rPr>
+          <w:rFonts w:ascii="Bahnschrift Light SemiCondensed" w:hAnsi="Bahnschrift Light SemiCondensed" w:cs="ADLaM Display"/>
+          <w:sz w:val="28"/>
+          <w:szCs w:val="28"/>
+        </w:rPr>
+      </w:pPr>
+      <w:proofErr w:type="spellStart"/>
+      <w:r>
+        <w:rPr>
+          <w:rFonts w:ascii="Bahnschrift Light SemiCondensed" w:hAnsi="Bahnschrift Light SemiCondensed" w:cs="ADLaM Display"/>
+          <w:sz w:val="28"/>
+          <w:szCs w:val="28"/>
+        </w:rPr>
+        <w:t>db.createCollection</w:t>
+      </w:r>
+      <w:proofErr w:type="spellEnd"/>
+      <w:r>
+        <w:rPr>
+          <w:rFonts w:ascii="Bahnschrift Light SemiCondensed" w:hAnsi="Bahnschrift Light SemiCondensed" w:cs="ADLaM Display"/>
+          <w:sz w:val="28"/>
+          <w:szCs w:val="28"/>
+        </w:rPr>
+        <w:t>(“</w:t>
+      </w:r>
+      <w:proofErr w:type="spellStart"/>
+      <w:r>
+        <w:rPr>
+          <w:rFonts w:ascii="Bahnschrift Light SemiCondensed" w:hAnsi="Bahnschrift Light SemiCondensed" w:cs="ADLaM Display"/>
+          <w:sz w:val="28"/>
+          <w:szCs w:val="28"/>
+        </w:rPr>
+        <w:t>nome_collection</w:t>
+      </w:r>
+      <w:proofErr w:type="spellEnd"/>
+      <w:r>
+        <w:rPr>
+          <w:rFonts w:ascii="Bahnschrift Light SemiCondensed" w:hAnsi="Bahnschrift Light SemiCondensed" w:cs="ADLaM Display"/>
+          <w:sz w:val="28"/>
+          <w:szCs w:val="28"/>
+        </w:rPr>
+        <w:t>”)</w:t>
+      </w:r>
+    </w:p>
+    <w:p>
+      <w:pPr>
+        <w:ind w:left="1416"/>
+        <w:jc w:val="both"/>
+        <w:rPr>
+          <w:rFonts w:ascii="Bahnschrift Light SemiCondensed" w:hAnsi="Bahnschrift Light SemiCondensed" w:cs="ADLaM Display"/>
+          <w:color w:val="00B050"/>
+          <w:sz w:val="28"/>
+          <w:szCs w:val="28"/>
+        </w:rPr>
+      </w:pPr>
+      <w:r>
+        <w:rPr>
+          <w:rFonts w:ascii="Bahnschrift Light SemiCondensed" w:hAnsi="Bahnschrift Light SemiCondensed" w:cs="ADLaM Display"/>
+          <w:color w:val="00B050"/>
+          <w:sz w:val="28"/>
+          <w:szCs w:val="28"/>
+        </w:rPr>
+        <w:t>Inserindo Documentos:</w:t>
+      </w:r>
+    </w:p>
+    <w:p>
+      <w:pPr>
+        <w:pStyle w:val="PargrafodaLista"/>
+        <w:numPr>
+          <w:ilvl w:val="0"/>
+          <w:numId w:val="7"/>
+        </w:numPr>
+        <w:jc w:val="both"/>
+        <w:rPr>
+          <w:rFonts w:ascii="Bahnschrift Light SemiCondensed" w:hAnsi="Bahnschrift Light SemiCondensed" w:cs="ADLaM Display"/>
+          <w:sz w:val="28"/>
+          <w:szCs w:val="28"/>
+        </w:rPr>
+      </w:pPr>
+      <w:proofErr w:type="spellStart"/>
+      <w:r>
+        <w:rPr>
+          <w:rFonts w:ascii="Bahnschrift Light SemiCondensed" w:hAnsi="Bahnschrift Light SemiCondensed" w:cs="ADLaM Display"/>
+          <w:sz w:val="28"/>
+          <w:szCs w:val="28"/>
+        </w:rPr>
+        <w:t>db.nome_collection.insertOne</w:t>
+      </w:r>
+      <w:proofErr w:type="spellEnd"/>
+      <w:r>
+        <w:rPr>
+          <w:rFonts w:ascii="Bahnschrift Light SemiCondensed" w:hAnsi="Bahnschrift Light SemiCondensed" w:cs="ADLaM Display"/>
+          <w:sz w:val="28"/>
+          <w:szCs w:val="28"/>
+        </w:rPr>
+        <w:t>({})</w:t>
+      </w:r>
+    </w:p>
+    <w:p>
+      <w:pPr>
+        <w:pStyle w:val="PargrafodaLista"/>
+        <w:numPr>
+          <w:ilvl w:val="0"/>
+          <w:numId w:val="7"/>
+        </w:numPr>
+        <w:jc w:val="both"/>
+        <w:rPr>
+          <w:rFonts w:ascii="Bahnschrift Light SemiCondensed" w:hAnsi="Bahnschrift Light SemiCondensed" w:cs="ADLaM Display"/>
+          <w:sz w:val="28"/>
+          <w:szCs w:val="28"/>
+        </w:rPr>
+      </w:pPr>
+      <w:proofErr w:type="spellStart"/>
+      <w:r>
+        <w:rPr>
+          <w:rFonts w:ascii="Bahnschrift Light SemiCondensed" w:hAnsi="Bahnschrift Light SemiCondensed" w:cs="ADLaM Display"/>
+          <w:sz w:val="28"/>
+          <w:szCs w:val="28"/>
+        </w:rPr>
+        <w:t>db.nome_collection.insertMany</w:t>
+      </w:r>
+      <w:proofErr w:type="spellEnd"/>
+      <w:r>
+        <w:rPr>
+          <w:rFonts w:ascii="Bahnschrift Light SemiCondensed" w:hAnsi="Bahnschrift Light SemiCondensed" w:cs="ADLaM Display"/>
+          <w:sz w:val="28"/>
+          <w:szCs w:val="28"/>
+        </w:rPr>
+        <w:t>([{}])</w:t>
+      </w:r>
+    </w:p>
+    <w:p>
+      <w:pPr>
+        <w:ind w:left="1416"/>
+        <w:jc w:val="both"/>
+        <w:rPr>
+          <w:rFonts w:ascii="Bahnschrift Light SemiCondensed" w:hAnsi="Bahnschrift Light SemiCondensed" w:cs="ADLaM Display"/>
+          <w:color w:val="00B050"/>
+          <w:sz w:val="28"/>
+          <w:szCs w:val="28"/>
+        </w:rPr>
+      </w:pPr>
+      <w:r>
+        <w:rPr>
+          <w:rFonts w:ascii="Bahnschrift Light SemiCondensed" w:hAnsi="Bahnschrift Light SemiCondensed" w:cs="ADLaM Display"/>
+          <w:color w:val="00B050"/>
+          <w:sz w:val="28"/>
+          <w:szCs w:val="28"/>
+        </w:rPr>
+        <w:t>Consultando Documentos:</w:t>
+      </w:r>
+    </w:p>
+    <w:p>
+      <w:pPr>
+        <w:pStyle w:val="PargrafodaLista"/>
+        <w:numPr>
+          <w:ilvl w:val="0"/>
+          <w:numId w:val="8"/>
+        </w:numPr>
+        <w:jc w:val="both"/>
+        <w:rPr>
+          <w:rFonts w:ascii="Bahnschrift Light SemiCondensed" w:hAnsi="Bahnschrift Light SemiCondensed" w:cs="ADLaM Display"/>
+          <w:sz w:val="28"/>
+          <w:szCs w:val="28"/>
+        </w:rPr>
+      </w:pPr>
+      <w:proofErr w:type="spellStart"/>
+      <w:r>
+        <w:rPr>
+          <w:rFonts w:ascii="Bahnschrift Light SemiCondensed" w:hAnsi="Bahnschrift Light SemiCondensed" w:cs="ADLaM Display"/>
+          <w:sz w:val="28"/>
+          <w:szCs w:val="28"/>
+        </w:rPr>
+        <w:t>db.nome_collection.find</w:t>
+      </w:r>
+      <w:proofErr w:type="spellEnd"/>
+      <w:r>
+        <w:rPr>
+          <w:rFonts w:ascii="Bahnschrift Light SemiCondensed" w:hAnsi="Bahnschrift Light SemiCondensed" w:cs="ADLaM Display"/>
+          <w:sz w:val="28"/>
+          <w:szCs w:val="28"/>
+        </w:rPr>
+        <w:t>({})</w:t>
+      </w:r>
+    </w:p>
+    <w:p>
+      <w:pPr>
+        <w:pStyle w:val="PargrafodaLista"/>
+        <w:numPr>
+          <w:ilvl w:val="0"/>
+          <w:numId w:val="8"/>
+        </w:numPr>
+        <w:jc w:val="both"/>
+        <w:rPr>
+          <w:rFonts w:ascii="Bahnschrift Light SemiCondensed" w:hAnsi="Bahnschrift Light SemiCondensed" w:cs="ADLaM Display"/>
+          <w:sz w:val="28"/>
+          <w:szCs w:val="28"/>
+        </w:rPr>
+      </w:pPr>
+      <w:proofErr w:type="spellStart"/>
+      <w:r>
+        <w:rPr>
+          <w:rFonts w:ascii="Bahnschrift Light SemiCondensed" w:hAnsi="Bahnschrift Light SemiCondensed" w:cs="ADLaM Display"/>
+          <w:sz w:val="28"/>
+          <w:szCs w:val="28"/>
+        </w:rPr>
+        <w:t>db.nome_collection.</w:t>
+      </w:r>
+      <w:r>
+        <w:rPr>
+          <w:rFonts w:ascii="Bahnschrift Light SemiCondensed" w:hAnsi="Bahnschrift Light SemiCondensed" w:cs="ADLaM Display"/>
+          <w:sz w:val="28"/>
+          <w:szCs w:val="28"/>
+        </w:rPr>
+        <w:t>findOne</w:t>
+      </w:r>
+      <w:proofErr w:type="spellEnd"/>
+      <w:r>
+        <w:rPr>
+          <w:rFonts w:ascii="Bahnschrift Light SemiCondensed" w:hAnsi="Bahnschrift Light SemiCondensed" w:cs="ADLaM Display"/>
+          <w:sz w:val="28"/>
+          <w:szCs w:val="28"/>
+        </w:rPr>
+        <w:t>({})</w:t>
+      </w:r>
+    </w:p>
+    <w:p>
+      <w:pPr>
+        <w:pStyle w:val="PargrafodaLista"/>
+        <w:numPr>
+          <w:ilvl w:val="0"/>
+          <w:numId w:val="8"/>
+        </w:numPr>
+        <w:jc w:val="both"/>
+        <w:rPr>
+          <w:rFonts w:ascii="Bahnschrift Light SemiCondensed" w:hAnsi="Bahnschrift Light SemiCondensed" w:cs="ADLaM Display"/>
+          <w:sz w:val="28"/>
+          <w:szCs w:val="28"/>
+        </w:rPr>
+      </w:pPr>
+      <w:proofErr w:type="spellStart"/>
+      <w:r>
+        <w:rPr>
+          <w:rFonts w:ascii="Bahnschrift Light SemiCondensed" w:hAnsi="Bahnschrift Light SemiCondensed" w:cs="ADLaM Display"/>
+          <w:sz w:val="28"/>
+          <w:szCs w:val="28"/>
+        </w:rPr>
+        <w:t>db.nome_collection.findOne</w:t>
+      </w:r>
+      <w:r>
+        <w:rPr>
+          <w:rFonts w:ascii="Bahnschrift Light SemiCondensed" w:hAnsi="Bahnschrift Light SemiCondensed" w:cs="ADLaM Display"/>
+          <w:sz w:val="28"/>
+          <w:szCs w:val="28"/>
+        </w:rPr>
+        <w:t>AndUpdate</w:t>
+      </w:r>
+      <w:proofErr w:type="spellEnd"/>
+      <w:r>
+        <w:rPr>
+          <w:rFonts w:ascii="Bahnschrift Light SemiCondensed" w:hAnsi="Bahnschrift Light SemiCondensed" w:cs="ADLaM Display"/>
+          <w:sz w:val="28"/>
+          <w:szCs w:val="28"/>
+        </w:rPr>
+        <w:t>({ }, {})</w:t>
+      </w:r>
+    </w:p>
+    <w:p>
+      <w:pPr>
+        <w:pStyle w:val="PargrafodaLista"/>
+        <w:numPr>
+          <w:ilvl w:val="0"/>
+          <w:numId w:val="8"/>
+        </w:numPr>
+        <w:jc w:val="both"/>
+        <w:rPr>
+          <w:rFonts w:ascii="Bahnschrift Light SemiCondensed" w:hAnsi="Bahnschrift Light SemiCondensed" w:cs="ADLaM Display"/>
+          <w:sz w:val="28"/>
+          <w:szCs w:val="28"/>
+        </w:rPr>
+      </w:pPr>
+      <w:proofErr w:type="spellStart"/>
+      <w:r>
+        <w:rPr>
+          <w:rFonts w:ascii="Bahnschrift Light SemiCondensed" w:hAnsi="Bahnschrift Light SemiCondensed" w:cs="ADLaM Display"/>
+          <w:sz w:val="28"/>
+          <w:szCs w:val="28"/>
+        </w:rPr>
+        <w:t>db.nome_collection.findOne</w:t>
+      </w:r>
+      <w:r>
+        <w:rPr>
+          <w:rFonts w:ascii="Bahnschrift Light SemiCondensed" w:hAnsi="Bahnschrift Light SemiCondensed" w:cs="ADLaM Display"/>
+          <w:sz w:val="28"/>
+          <w:szCs w:val="28"/>
+        </w:rPr>
+        <w:t>AndDelete</w:t>
+      </w:r>
+      <w:proofErr w:type="spellEnd"/>
+      <w:r>
+        <w:rPr>
+          <w:rFonts w:ascii="Bahnschrift Light SemiCondensed" w:hAnsi="Bahnschrift Light SemiCondensed" w:cs="ADLaM Display"/>
+          <w:sz w:val="28"/>
+          <w:szCs w:val="28"/>
+        </w:rPr>
+        <w:t>({})</w:t>
+      </w:r>
+    </w:p>
+    <w:p>
+      <w:pPr>
+        <w:ind w:left="1416"/>
+        <w:jc w:val="both"/>
+        <w:rPr>
+          <w:rFonts w:ascii="Bahnschrift Light SemiCondensed" w:hAnsi="Bahnschrift Light SemiCondensed" w:cs="ADLaM Display"/>
+          <w:color w:val="00B050"/>
+          <w:sz w:val="28"/>
+          <w:szCs w:val="28"/>
+        </w:rPr>
+      </w:pPr>
+      <w:r>
+        <w:rPr>
+          <w:rFonts w:ascii="Bahnschrift Light SemiCondensed" w:hAnsi="Bahnschrift Light SemiCondensed" w:cs="ADLaM Display"/>
+          <w:color w:val="00B050"/>
+          <w:sz w:val="28"/>
+          <w:szCs w:val="28"/>
+        </w:rPr>
+        <w:t>Atualizando Documentos:</w:t>
+      </w:r>
+    </w:p>
+    <w:p>
+      <w:pPr>
+        <w:pStyle w:val="PargrafodaLista"/>
+        <w:numPr>
+          <w:ilvl w:val="0"/>
+          <w:numId w:val="10"/>
+        </w:numPr>
+        <w:jc w:val="both"/>
+        <w:rPr>
+          <w:rFonts w:ascii="Bahnschrift Light SemiCondensed" w:hAnsi="Bahnschrift Light SemiCondensed" w:cs="ADLaM Display"/>
+          <w:sz w:val="28"/>
+          <w:szCs w:val="28"/>
+          <w:lang w:val="en-US"/>
+        </w:rPr>
+      </w:pPr>
+      <w:proofErr w:type="spellStart"/>
+      <w:r>
+        <w:rPr>
+          <w:rFonts w:ascii="Bahnschrift Light SemiCondensed" w:hAnsi="Bahnschrift Light SemiCondensed" w:cs="ADLaM Display"/>
+          <w:sz w:val="28"/>
+          <w:szCs w:val="28"/>
+          <w:lang w:val="en-US"/>
+        </w:rPr>
+        <w:t>db.nome_collection.updateOne</w:t>
+      </w:r>
+      <w:proofErr w:type="spellEnd"/>
+      <w:r>
+        <w:rPr>
+          <w:rFonts w:ascii="Bahnschrift Light SemiCondensed" w:hAnsi="Bahnschrift Light SemiCondensed" w:cs="ADLaM Display"/>
+          <w:sz w:val="28"/>
+          <w:szCs w:val="28"/>
+          <w:lang w:val="en-US"/>
+        </w:rPr>
+        <w:t>({}, {$</w:t>
+      </w:r>
+      <w:proofErr w:type="spellStart"/>
+      <w:r>
+        <w:rPr>
+          <w:rFonts w:ascii="Bahnschrift Light SemiCondensed" w:hAnsi="Bahnschrift Light SemiCondensed" w:cs="ADLaM Display"/>
+          <w:sz w:val="28"/>
+          <w:szCs w:val="28"/>
+          <w:lang w:val="en-US"/>
+        </w:rPr>
+        <w:t>operador</w:t>
+      </w:r>
+      <w:proofErr w:type="spellEnd"/>
+      <w:r>
+        <w:rPr>
+          <w:rFonts w:ascii="Bahnschrift Light SemiCondensed" w:hAnsi="Bahnschrift Light SemiCondensed" w:cs="ADLaM Display"/>
+          <w:sz w:val="28"/>
+          <w:szCs w:val="28"/>
+          <w:lang w:val="en-US"/>
+        </w:rPr>
+        <w:t>: {}</w:t>
+      </w:r>
+      <w:r>
+        <w:rPr>
+          <w:rFonts w:ascii="Bahnschrift Light SemiCondensed" w:hAnsi="Bahnschrift Light SemiCondensed" w:cs="ADLaM Display"/>
+          <w:sz w:val="28"/>
+          <w:szCs w:val="28"/>
+          <w:lang w:val="en-US"/>
+        </w:rPr>
+        <w:t>})</w:t>
+      </w:r>
+    </w:p>
+    <w:p>
+      <w:pPr>
+        <w:pStyle w:val="PargrafodaLista"/>
+        <w:numPr>
+          <w:ilvl w:val="0"/>
+          <w:numId w:val="10"/>
+        </w:numPr>
+        <w:jc w:val="both"/>
+        <w:rPr>
+          <w:rFonts w:ascii="Bahnschrift Light SemiCondensed" w:hAnsi="Bahnschrift Light SemiCondensed" w:cs="ADLaM Display"/>
+          <w:sz w:val="28"/>
+          <w:szCs w:val="28"/>
+          <w:lang w:val="en-US"/>
+        </w:rPr>
+      </w:pPr>
+      <w:proofErr w:type="spellStart"/>
+      <w:r>
+        <w:rPr>
+          <w:rFonts w:ascii="Bahnschrift Light SemiCondensed" w:hAnsi="Bahnschrift Light SemiCondensed" w:cs="ADLaM Display"/>
+          <w:sz w:val="28"/>
+          <w:szCs w:val="28"/>
+          <w:lang w:val="en-US"/>
+        </w:rPr>
+        <w:t>db.nome_collection.update</w:t>
+      </w:r>
+      <w:r>
+        <w:rPr>
+          <w:rFonts w:ascii="Bahnschrift Light SemiCondensed" w:hAnsi="Bahnschrift Light SemiCondensed" w:cs="ADLaM Display"/>
+          <w:sz w:val="28"/>
+          <w:szCs w:val="28"/>
+          <w:lang w:val="en-US"/>
+        </w:rPr>
+        <w:t>Many</w:t>
+      </w:r>
+      <w:proofErr w:type="spellEnd"/>
+      <w:r>
+        <w:rPr>
+          <w:rFonts w:ascii="Bahnschrift Light SemiCondensed" w:hAnsi="Bahnschrift Light SemiCondensed" w:cs="ADLaM Display"/>
+          <w:sz w:val="28"/>
+          <w:szCs w:val="28"/>
+          <w:lang w:val="en-US"/>
+        </w:rPr>
+        <w:t>({}, {$</w:t>
+      </w:r>
+      <w:proofErr w:type="spellStart"/>
+      <w:r>
+        <w:rPr>
+          <w:rFonts w:ascii="Bahnschrift Light SemiCondensed" w:hAnsi="Bahnschrift Light SemiCondensed" w:cs="ADLaM Display"/>
+          <w:sz w:val="28"/>
+          <w:szCs w:val="28"/>
+          <w:lang w:val="en-US"/>
+        </w:rPr>
+        <w:t>operador</w:t>
+      </w:r>
+      <w:proofErr w:type="spellEnd"/>
+      <w:r>
+        <w:rPr>
+          <w:rFonts w:ascii="Bahnschrift Light SemiCondensed" w:hAnsi="Bahnschrift Light SemiCondensed" w:cs="ADLaM Display"/>
+          <w:sz w:val="28"/>
+          <w:szCs w:val="28"/>
+          <w:lang w:val="en-US"/>
+        </w:rPr>
+        <w:t>: {}</w:t>
+      </w:r>
+      <w:r>
+        <w:rPr>
+          <w:rFonts w:ascii="Bahnschrift Light SemiCondensed" w:hAnsi="Bahnschrift Light SemiCondensed" w:cs="ADLaM Display"/>
+          <w:sz w:val="28"/>
+          <w:szCs w:val="28"/>
+          <w:lang w:val="en-US"/>
+        </w:rPr>
+        <w:t>})</w:t>
+      </w:r>
+    </w:p>
+    <w:p>
+      <w:pPr>
+        <w:pStyle w:val="PargrafodaLista"/>
+        <w:numPr>
+          <w:ilvl w:val="0"/>
+          <w:numId w:val="10"/>
+        </w:numPr>
+        <w:jc w:val="both"/>
+        <w:rPr>
+          <w:rFonts w:ascii="Bahnschrift Light SemiCondensed" w:hAnsi="Bahnschrift Light SemiCondensed" w:cs="ADLaM Display"/>
+          <w:sz w:val="28"/>
+          <w:szCs w:val="28"/>
+        </w:rPr>
+      </w:pPr>
+      <w:proofErr w:type="spellStart"/>
+      <w:r>
+        <w:rPr>
+          <w:rFonts w:ascii="Bahnschrift Light SemiCondensed" w:hAnsi="Bahnschrift Light SemiCondensed" w:cs="ADLaM Display"/>
+          <w:sz w:val="28"/>
+          <w:szCs w:val="28"/>
+        </w:rPr>
+        <w:t>db.nome_collection.</w:t>
+      </w:r>
+      <w:r>
+        <w:rPr>
+          <w:rFonts w:ascii="Bahnschrift Light SemiCondensed" w:hAnsi="Bahnschrift Light SemiCondensed" w:cs="ADLaM Display"/>
+          <w:sz w:val="28"/>
+          <w:szCs w:val="28"/>
+        </w:rPr>
+        <w:t>replace</w:t>
+      </w:r>
+      <w:r>
+        <w:rPr>
+          <w:rFonts w:ascii="Bahnschrift Light SemiCondensed" w:hAnsi="Bahnschrift Light SemiCondensed" w:cs="ADLaM Display"/>
+          <w:sz w:val="28"/>
+          <w:szCs w:val="28"/>
+        </w:rPr>
+        <w:t>One</w:t>
+      </w:r>
+      <w:proofErr w:type="spellEnd"/>
+      <w:r>
+        <w:rPr>
+          <w:rFonts w:ascii="Bahnschrift Light SemiCondensed" w:hAnsi="Bahnschrift Light SemiCondensed" w:cs="ADLaM Display"/>
+          <w:sz w:val="28"/>
+          <w:szCs w:val="28"/>
+        </w:rPr>
+        <w:t>({})</w:t>
+      </w:r>
+    </w:p>
+    <w:p>
+      <w:pPr>
+        <w:ind w:left="1416"/>
+        <w:jc w:val="both"/>
+        <w:rPr>
+          <w:rFonts w:ascii="Bahnschrift Light SemiCondensed" w:hAnsi="Bahnschrift Light SemiCondensed" w:cs="ADLaM Display"/>
+          <w:color w:val="00B050"/>
+          <w:sz w:val="28"/>
+          <w:szCs w:val="28"/>
+        </w:rPr>
+      </w:pPr>
+      <w:r>
+        <w:rPr>
+          <w:rFonts w:ascii="Bahnschrift Light SemiCondensed" w:hAnsi="Bahnschrift Light SemiCondensed" w:cs="ADLaM Display"/>
+          <w:color w:val="00B050"/>
+          <w:sz w:val="28"/>
+          <w:szCs w:val="28"/>
+        </w:rPr>
+        <w:t>Operadores de Update:</w:t>
+      </w:r>
+    </w:p>
+    <w:p>
+      <w:pPr>
+        <w:pStyle w:val="PargrafodaLista"/>
+        <w:numPr>
+          <w:ilvl w:val="0"/>
+          <w:numId w:val="9"/>
+        </w:numPr>
+        <w:jc w:val="both"/>
+        <w:rPr>
+          <w:rFonts w:ascii="Bahnschrift Light SemiCondensed" w:hAnsi="Bahnschrift Light SemiCondensed" w:cs="ADLaM Display"/>
+          <w:sz w:val="28"/>
+          <w:szCs w:val="28"/>
+        </w:rPr>
+      </w:pPr>
+      <w:r>
+        <w:rPr>
+          <w:rFonts w:ascii="Bahnschrift Light SemiCondensed" w:hAnsi="Bahnschrift Light SemiCondensed" w:cs="ADLaM Display"/>
+          <w:sz w:val="28"/>
+          <w:szCs w:val="28"/>
+        </w:rPr>
+        <w:t>$</w:t>
+      </w:r>
+      <w:proofErr w:type="spellStart"/>
+      <w:r>
+        <w:rPr>
+          <w:rFonts w:ascii="Bahnschrift Light SemiCondensed" w:hAnsi="Bahnschrift Light SemiCondensed" w:cs="ADLaM Display"/>
+          <w:sz w:val="28"/>
+          <w:szCs w:val="28"/>
+        </w:rPr>
+        <w:t>inc</w:t>
+      </w:r>
+      <w:proofErr w:type="spellEnd"/>
+      <w:r>
+        <w:rPr>
+          <w:rFonts w:ascii="Bahnschrift Light SemiCondensed" w:hAnsi="Bahnschrift Light SemiCondensed" w:cs="ADLaM Display"/>
+          <w:sz w:val="28"/>
+          <w:szCs w:val="28"/>
+        </w:rPr>
+        <w:t xml:space="preserve"> </w:t>
+      </w:r>
+      <w:r>
+        <w:rPr>
+          <w:rFonts w:ascii="Bahnschrift Light SemiCondensed" w:hAnsi="Bahnschrift Light SemiCondensed" w:cs="ADLaM Display"/>
+          <w:sz w:val="28"/>
+          <w:szCs w:val="28"/>
+        </w:rPr>
+        <w:sym w:font="Wingdings" w:char="F0E0"/>
+      </w:r>
+      <w:r>
+        <w:rPr>
+          <w:rFonts w:ascii="Bahnschrift Light SemiCondensed" w:hAnsi="Bahnschrift Light SemiCondensed" w:cs="ADLaM Display"/>
+          <w:sz w:val="28"/>
+          <w:szCs w:val="28"/>
+        </w:rPr>
+        <w:t xml:space="preserve"> incrementador</w:t>
+      </w:r>
+    </w:p>
+    <w:p>
+      <w:pPr>
+        <w:pStyle w:val="PargrafodaLista"/>
+        <w:numPr>
+          <w:ilvl w:val="0"/>
+          <w:numId w:val="9"/>
+        </w:numPr>
+        <w:jc w:val="both"/>
+        <w:rPr>
+          <w:rFonts w:ascii="Bahnschrift Light SemiCondensed" w:hAnsi="Bahnschrift Light SemiCondensed" w:cs="ADLaM Display"/>
+          <w:sz w:val="28"/>
+          <w:szCs w:val="28"/>
+        </w:rPr>
+      </w:pPr>
+      <w:r>
+        <w:rPr>
+          <w:rFonts w:ascii="Bahnschrift Light SemiCondensed" w:hAnsi="Bahnschrift Light SemiCondensed" w:cs="ADLaM Display"/>
+          <w:sz w:val="28"/>
+          <w:szCs w:val="28"/>
+        </w:rPr>
+        <w:t>$</w:t>
+      </w:r>
+      <w:proofErr w:type="spellStart"/>
+      <w:r>
+        <w:rPr>
+          <w:rFonts w:ascii="Bahnschrift Light SemiCondensed" w:hAnsi="Bahnschrift Light SemiCondensed" w:cs="ADLaM Display"/>
+          <w:sz w:val="28"/>
+          <w:szCs w:val="28"/>
+        </w:rPr>
+        <w:t>push</w:t>
+      </w:r>
+      <w:proofErr w:type="spellEnd"/>
+      <w:r>
+        <w:rPr>
+          <w:rFonts w:ascii="Bahnschrift Light SemiCondensed" w:hAnsi="Bahnschrift Light SemiCondensed" w:cs="ADLaM Display"/>
+          <w:sz w:val="28"/>
+          <w:szCs w:val="28"/>
+        </w:rPr>
+        <w:t xml:space="preserve"> </w:t>
+      </w:r>
+      <w:r>
+        <w:rPr>
+          <w:rFonts w:ascii="Bahnschrift Light SemiCondensed" w:hAnsi="Bahnschrift Light SemiCondensed" w:cs="ADLaM Display"/>
+          <w:sz w:val="28"/>
+          <w:szCs w:val="28"/>
+        </w:rPr>
+        <w:sym w:font="Wingdings" w:char="F0E0"/>
+      </w:r>
+      <w:r>
+        <w:rPr>
+          <w:rFonts w:ascii="Bahnschrift Light SemiCondensed" w:hAnsi="Bahnschrift Light SemiCondensed" w:cs="ADLaM Display"/>
+          <w:sz w:val="28"/>
+          <w:szCs w:val="28"/>
+        </w:rPr>
+        <w:t xml:space="preserve"> adiciona na lista</w:t>
+      </w:r>
+    </w:p>
+    <w:p>
+      <w:pPr>
+        <w:pStyle w:val="PargrafodaLista"/>
+        <w:numPr>
+          <w:ilvl w:val="0"/>
+          <w:numId w:val="9"/>
+        </w:numPr>
+        <w:jc w:val="both"/>
+        <w:rPr>
+          <w:rFonts w:ascii="Bahnschrift Light SemiCondensed" w:hAnsi="Bahnschrift Light SemiCondensed" w:cs="ADLaM Display"/>
+          <w:sz w:val="28"/>
+          <w:szCs w:val="28"/>
+        </w:rPr>
+      </w:pPr>
+      <w:r>
+        <w:rPr>
+          <w:rFonts w:ascii="Bahnschrift Light SemiCondensed" w:hAnsi="Bahnschrift Light SemiCondensed" w:cs="ADLaM Display"/>
+          <w:sz w:val="28"/>
+          <w:szCs w:val="28"/>
+        </w:rPr>
+        <w:t xml:space="preserve">$set </w:t>
+      </w:r>
+      <w:r>
+        <w:rPr>
+          <w:rFonts w:ascii="Bahnschrift Light SemiCondensed" w:hAnsi="Bahnschrift Light SemiCondensed" w:cs="ADLaM Display"/>
+          <w:sz w:val="28"/>
+          <w:szCs w:val="28"/>
+        </w:rPr>
+        <w:sym w:font="Wingdings" w:char="F0E0"/>
+      </w:r>
+      <w:r>
+        <w:rPr>
+          <w:rFonts w:ascii="Bahnschrift Light SemiCondensed" w:hAnsi="Bahnschrift Light SemiCondensed" w:cs="ADLaM Display"/>
+          <w:sz w:val="28"/>
+          <w:szCs w:val="28"/>
+        </w:rPr>
+        <w:t xml:space="preserve"> define o valor</w:t>
+      </w:r>
+    </w:p>
+    <w:p>
+      <w:pPr>
+        <w:pStyle w:val="PargrafodaLista"/>
+        <w:numPr>
+          <w:ilvl w:val="0"/>
+          <w:numId w:val="9"/>
+        </w:numPr>
+        <w:jc w:val="both"/>
+        <w:rPr>
+          <w:rFonts w:ascii="Bahnschrift Light SemiCondensed" w:hAnsi="Bahnschrift Light SemiCondensed" w:cs="ADLaM Display"/>
+          <w:sz w:val="28"/>
+          <w:szCs w:val="28"/>
+        </w:rPr>
+      </w:pPr>
+      <w:r>
+        <w:rPr>
+          <w:rFonts w:ascii="Bahnschrift Light SemiCondensed" w:hAnsi="Bahnschrift Light SemiCondensed" w:cs="ADLaM Display"/>
+          <w:sz w:val="28"/>
+          <w:szCs w:val="28"/>
+        </w:rPr>
+        <w:t>$</w:t>
+      </w:r>
+      <w:proofErr w:type="spellStart"/>
+      <w:r>
+        <w:rPr>
+          <w:rFonts w:ascii="Bahnschrift Light SemiCondensed" w:hAnsi="Bahnschrift Light SemiCondensed" w:cs="ADLaM Display"/>
+          <w:sz w:val="28"/>
+          <w:szCs w:val="28"/>
+        </w:rPr>
+        <w:t>unset</w:t>
+      </w:r>
+      <w:proofErr w:type="spellEnd"/>
+    </w:p>
+    <w:p>
+      <w:pPr>
+        <w:pStyle w:val="PargrafodaLista"/>
+        <w:numPr>
+          <w:ilvl w:val="0"/>
+          <w:numId w:val="9"/>
+        </w:numPr>
+        <w:jc w:val="both"/>
+        <w:rPr>
+          <w:rFonts w:ascii="Bahnschrift Light SemiCondensed" w:hAnsi="Bahnschrift Light SemiCondensed" w:cs="ADLaM Display"/>
+          <w:sz w:val="28"/>
+          <w:szCs w:val="28"/>
+        </w:rPr>
+      </w:pPr>
+      <w:r>
+        <w:rPr>
+          <w:rFonts w:ascii="Bahnschrift Light SemiCondensed" w:hAnsi="Bahnschrift Light SemiCondensed" w:cs="ADLaM Display"/>
+          <w:sz w:val="28"/>
+          <w:szCs w:val="28"/>
+        </w:rPr>
+        <w:t>$</w:t>
+      </w:r>
+      <w:proofErr w:type="spellStart"/>
+      <w:r>
+        <w:rPr>
+          <w:rFonts w:ascii="Bahnschrift Light SemiCondensed" w:hAnsi="Bahnschrift Light SemiCondensed" w:cs="ADLaM Display"/>
+          <w:sz w:val="28"/>
+          <w:szCs w:val="28"/>
+        </w:rPr>
+        <w:t>rename</w:t>
+      </w:r>
+      <w:proofErr w:type="spellEnd"/>
+    </w:p>
+    <w:p>
+      <w:pPr>
+        <w:ind w:left="1416"/>
+        <w:jc w:val="both"/>
+        <w:rPr>
+          <w:rFonts w:ascii="Bahnschrift Light SemiCondensed" w:hAnsi="Bahnschrift Light SemiCondensed" w:cs="ADLaM Display"/>
+          <w:color w:val="00B050"/>
+          <w:sz w:val="28"/>
+          <w:szCs w:val="28"/>
+        </w:rPr>
+      </w:pPr>
+      <w:r>
+        <w:rPr>
+          <w:rFonts w:ascii="Bahnschrift Light SemiCondensed" w:hAnsi="Bahnschrift Light SemiCondensed" w:cs="ADLaM Display"/>
+          <w:color w:val="00B050"/>
+          <w:sz w:val="28"/>
+          <w:szCs w:val="28"/>
+        </w:rPr>
+        <w:t>Excluindo Documentos:</w:t>
+      </w:r>
+    </w:p>
+    <w:p>
+      <w:pPr>
+        <w:pStyle w:val="PargrafodaLista"/>
+        <w:numPr>
+          <w:ilvl w:val="0"/>
+          <w:numId w:val="11"/>
+        </w:numPr>
+        <w:jc w:val="both"/>
+        <w:rPr>
+          <w:rFonts w:ascii="Bahnschrift Light SemiCondensed" w:hAnsi="Bahnschrift Light SemiCondensed" w:cs="ADLaM Display"/>
+          <w:sz w:val="28"/>
+          <w:szCs w:val="28"/>
+        </w:rPr>
+      </w:pPr>
+      <w:proofErr w:type="spellStart"/>
+      <w:r>
+        <w:rPr>
+          <w:rFonts w:ascii="Bahnschrift Light SemiCondensed" w:hAnsi="Bahnschrift Light SemiCondensed" w:cs="ADLaM Display"/>
+          <w:sz w:val="28"/>
+          <w:szCs w:val="28"/>
+        </w:rPr>
+        <w:t>db.nome_collection.deleteOne</w:t>
+      </w:r>
+      <w:proofErr w:type="spellEnd"/>
+      <w:r>
+        <w:rPr>
+          <w:rFonts w:ascii="Bahnschrift Light SemiCondensed" w:hAnsi="Bahnschrift Light SemiCondensed" w:cs="ADLaM Display"/>
+          <w:sz w:val="28"/>
+          <w:szCs w:val="28"/>
+        </w:rPr>
+        <w:t>({})</w:t>
+      </w:r>
+    </w:p>
+    <w:p>
+      <w:pPr>
+        <w:pStyle w:val="PargrafodaLista"/>
+        <w:numPr>
+          <w:ilvl w:val="0"/>
+          <w:numId w:val="11"/>
+        </w:numPr>
+        <w:jc w:val="both"/>
+        <w:rPr>
+          <w:rFonts w:ascii="Bahnschrift Light SemiCondensed" w:hAnsi="Bahnschrift Light SemiCondensed" w:cs="ADLaM Display"/>
+          <w:sz w:val="28"/>
+          <w:szCs w:val="28"/>
+        </w:rPr>
+      </w:pPr>
+      <w:proofErr w:type="spellStart"/>
+      <w:r>
+        <w:rPr>
+          <w:rFonts w:ascii="Bahnschrift Light SemiCondensed" w:hAnsi="Bahnschrift Light SemiCondensed" w:cs="ADLaM Display"/>
+          <w:sz w:val="28"/>
+          <w:szCs w:val="28"/>
+        </w:rPr>
+        <w:t>db.nome_collection.delete</w:t>
+      </w:r>
+      <w:r>
+        <w:rPr>
+          <w:rFonts w:ascii="Bahnschrift Light SemiCondensed" w:hAnsi="Bahnschrift Light SemiCondensed" w:cs="ADLaM Display"/>
+          <w:sz w:val="28"/>
+          <w:szCs w:val="28"/>
+        </w:rPr>
+        <w:t>Many</w:t>
+      </w:r>
+      <w:proofErr w:type="spellEnd"/>
+      <w:r>
+        <w:rPr>
+          <w:rFonts w:ascii="Bahnschrift Light SemiCondensed" w:hAnsi="Bahnschrift Light SemiCondensed" w:cs="ADLaM Display"/>
+          <w:sz w:val="28"/>
+          <w:szCs w:val="28"/>
+        </w:rPr>
+        <w:t>({})</w:t>
+      </w:r>
+    </w:p>
+    <w:p>
+      <w:pPr>
+        <w:ind w:left="1416"/>
+        <w:jc w:val="both"/>
+        <w:rPr>
+          <w:rFonts w:ascii="Bahnschrift Light SemiCondensed" w:hAnsi="Bahnschrift Light SemiCondensed" w:cs="ADLaM Display"/>
+          <w:color w:val="00B050"/>
+          <w:sz w:val="28"/>
+          <w:szCs w:val="28"/>
+        </w:rPr>
+      </w:pPr>
+      <w:r>
+        <w:rPr>
+          <w:rFonts w:ascii="Bahnschrift Light SemiCondensed" w:hAnsi="Bahnschrift Light SemiCondensed" w:cs="ADLaM Display"/>
+          <w:color w:val="00B050"/>
+          <w:sz w:val="28"/>
+          <w:szCs w:val="28"/>
+        </w:rPr>
+        <w:t>Operadores Comuns:</w:t>
+      </w:r>
+    </w:p>
+    <w:p>
+      <w:pPr>
+        <w:pStyle w:val="PargrafodaLista"/>
+        <w:numPr>
+          <w:ilvl w:val="0"/>
+          <w:numId w:val="12"/>
+        </w:numPr>
+        <w:jc w:val="both"/>
+        <w:rPr>
+          <w:rFonts w:ascii="Bahnschrift Light SemiCondensed" w:hAnsi="Bahnschrift Light SemiCondensed" w:cs="ADLaM Display"/>
+          <w:sz w:val="28"/>
+          <w:szCs w:val="28"/>
+        </w:rPr>
+      </w:pPr>
+      <w:r>
+        <w:rPr>
+          <w:rFonts w:ascii="Bahnschrift Light SemiCondensed" w:hAnsi="Bahnschrift Light SemiCondensed" w:cs="ADLaM Display"/>
+          <w:sz w:val="28"/>
+          <w:szCs w:val="28"/>
+        </w:rPr>
+        <w:t xml:space="preserve">“:” </w:t>
+      </w:r>
+      <w:r>
+        <w:rPr>
+          <w:rFonts w:ascii="Bahnschrift Light SemiCondensed" w:hAnsi="Bahnschrift Light SemiCondensed" w:cs="ADLaM Display"/>
+          <w:sz w:val="28"/>
+          <w:szCs w:val="28"/>
+        </w:rPr>
+        <w:sym w:font="Wingdings" w:char="F0E0"/>
+      </w:r>
+      <w:r>
+        <w:rPr>
+          <w:rFonts w:ascii="Bahnschrift Light SemiCondensed" w:hAnsi="Bahnschrift Light SemiCondensed" w:cs="ADLaM Display"/>
+          <w:sz w:val="28"/>
+          <w:szCs w:val="28"/>
+        </w:rPr>
+        <w:t xml:space="preserve"> operador de igualdade</w:t>
+      </w:r>
+    </w:p>
+    <w:p>
+      <w:pPr>
+        <w:ind w:left="2124"/>
+        <w:jc w:val="both"/>
+        <w:rPr>
+          <w:rFonts w:ascii="Bahnschrift Light SemiCondensed" w:hAnsi="Bahnschrift Light SemiCondensed" w:cs="ADLaM Display"/>
+          <w:color w:val="00B050"/>
+          <w:sz w:val="28"/>
+          <w:szCs w:val="28"/>
+        </w:rPr>
+      </w:pPr>
+      <w:r>
+        <w:rPr>
+          <w:rFonts w:ascii="Bahnschrift Light SemiCondensed" w:hAnsi="Bahnschrift Light SemiCondensed" w:cs="ADLaM Display"/>
+          <w:color w:val="00B050"/>
+          <w:sz w:val="28"/>
+          <w:szCs w:val="28"/>
+        </w:rPr>
+        <w:t>Operadores Lógicos:</w:t>
+      </w:r>
+    </w:p>
+    <w:p>
+      <w:pPr>
+        <w:pStyle w:val="PargrafodaLista"/>
+        <w:numPr>
+          <w:ilvl w:val="0"/>
+          <w:numId w:val="12"/>
+        </w:numPr>
+        <w:jc w:val="both"/>
+        <w:rPr>
+          <w:rFonts w:ascii="Bahnschrift Light SemiCondensed" w:hAnsi="Bahnschrift Light SemiCondensed" w:cs="ADLaM Display"/>
+          <w:sz w:val="28"/>
+          <w:szCs w:val="28"/>
+        </w:rPr>
+      </w:pPr>
+      <w:r>
+        <w:rPr>
+          <w:rFonts w:ascii="Bahnschrift Light SemiCondensed" w:hAnsi="Bahnschrift Light SemiCondensed" w:cs="ADLaM Display"/>
+          <w:sz w:val="28"/>
+          <w:szCs w:val="28"/>
+        </w:rPr>
+        <w:t>$</w:t>
+      </w:r>
+      <w:proofErr w:type="spellStart"/>
+      <w:r>
+        <w:rPr>
+          <w:rFonts w:ascii="Bahnschrift Light SemiCondensed" w:hAnsi="Bahnschrift Light SemiCondensed" w:cs="ADLaM Display"/>
+          <w:sz w:val="28"/>
+          <w:szCs w:val="28"/>
+        </w:rPr>
+        <w:t>and</w:t>
+      </w:r>
+      <w:proofErr w:type="spellEnd"/>
+    </w:p>
+    <w:p>
+      <w:pPr>
+        <w:pStyle w:val="PargrafodaLista"/>
+        <w:numPr>
+          <w:ilvl w:val="1"/>
+          <w:numId w:val="12"/>
+        </w:numPr>
+        <w:jc w:val="both"/>
+        <w:rPr>
+          <w:rFonts w:ascii="Bahnschrift Light SemiCondensed" w:hAnsi="Bahnschrift Light SemiCondensed" w:cs="ADLaM Display"/>
+          <w:sz w:val="28"/>
+          <w:szCs w:val="28"/>
+        </w:rPr>
+      </w:pPr>
+      <w:r>
+        <w:rPr>
+          <w:rFonts w:ascii="Bahnschrift Light SemiCondensed" w:hAnsi="Bahnschrift Light SemiCondensed" w:cs="ADLaM Display"/>
+          <w:sz w:val="28"/>
+          <w:szCs w:val="28"/>
+        </w:rPr>
+        <w:t>{ $</w:t>
+      </w:r>
+      <w:proofErr w:type="spellStart"/>
+      <w:r>
+        <w:rPr>
+          <w:rFonts w:ascii="Bahnschrift Light SemiCondensed" w:hAnsi="Bahnschrift Light SemiCondensed" w:cs="ADLaM Display"/>
+          <w:sz w:val="28"/>
+          <w:szCs w:val="28"/>
+        </w:rPr>
+        <w:t>and</w:t>
+      </w:r>
+      <w:proofErr w:type="spellEnd"/>
+      <w:r>
+        <w:rPr>
+          <w:rFonts w:ascii="Bahnschrift Light SemiCondensed" w:hAnsi="Bahnschrift Light SemiCondensed" w:cs="ADLaM Display"/>
+          <w:sz w:val="28"/>
+          <w:szCs w:val="28"/>
+        </w:rPr>
+        <w:t>: [{ nome: "Felipe" }, { idade: 21 }] }</w:t>
+      </w:r>
+    </w:p>
+    <w:p>
+      <w:pPr>
+        <w:pStyle w:val="PargrafodaLista"/>
+        <w:numPr>
+          <w:ilvl w:val="2"/>
+          <w:numId w:val="12"/>
+        </w:numPr>
+        <w:jc w:val="both"/>
+        <w:rPr>
+          <w:rFonts w:ascii="Bahnschrift Light SemiCondensed" w:hAnsi="Bahnschrift Light SemiCondensed" w:cs="ADLaM Display"/>
+          <w:sz w:val="28"/>
+          <w:szCs w:val="28"/>
+        </w:rPr>
+      </w:pPr>
+      <w:r>
+        <w:rPr>
+          <w:rFonts w:ascii="Bahnschrift Light SemiCondensed" w:hAnsi="Bahnschrift Light SemiCondensed" w:cs="ADLaM Display"/>
+          <w:sz w:val="28"/>
+          <w:szCs w:val="28"/>
+        </w:rPr>
+        <w:t>Retornará todos os usuários de nome Felipe e idade 21 anos.</w:t>
+      </w:r>
+    </w:p>
+    <w:p>
+      <w:pPr>
+        <w:pStyle w:val="PargrafodaLista"/>
+        <w:numPr>
+          <w:ilvl w:val="0"/>
+          <w:numId w:val="12"/>
+        </w:numPr>
+        <w:jc w:val="both"/>
+        <w:rPr>
+          <w:rFonts w:ascii="Bahnschrift Light SemiCondensed" w:hAnsi="Bahnschrift Light SemiCondensed" w:cs="ADLaM Display"/>
+          <w:sz w:val="28"/>
+          <w:szCs w:val="28"/>
+        </w:rPr>
+      </w:pPr>
+      <w:r>
+        <w:rPr>
+          <w:rFonts w:ascii="Bahnschrift Light SemiCondensed" w:hAnsi="Bahnschrift Light SemiCondensed" w:cs="ADLaM Display"/>
+          <w:sz w:val="28"/>
+          <w:szCs w:val="28"/>
+        </w:rPr>
+        <w:t>$</w:t>
+      </w:r>
+      <w:proofErr w:type="spellStart"/>
+      <w:r>
+        <w:rPr>
+          <w:rFonts w:ascii="Bahnschrift Light SemiCondensed" w:hAnsi="Bahnschrift Light SemiCondensed" w:cs="ADLaM Display"/>
+          <w:sz w:val="28"/>
+          <w:szCs w:val="28"/>
+        </w:rPr>
+        <w:t>or</w:t>
+      </w:r>
+      <w:proofErr w:type="spellEnd"/>
+    </w:p>
+    <w:p>
+      <w:pPr>
+        <w:pStyle w:val="PargrafodaLista"/>
+        <w:numPr>
+          <w:ilvl w:val="1"/>
+          <w:numId w:val="12"/>
+        </w:numPr>
+        <w:jc w:val="both"/>
+        <w:rPr>
+          <w:rFonts w:ascii="Bahnschrift Light SemiCondensed" w:hAnsi="Bahnschrift Light SemiCondensed" w:cs="ADLaM Display"/>
+          <w:sz w:val="28"/>
+          <w:szCs w:val="28"/>
+        </w:rPr>
+      </w:pPr>
+      <w:r>
+        <w:rPr>
+          <w:rFonts w:ascii="Bahnschrift Light SemiCondensed" w:hAnsi="Bahnschrift Light SemiCondensed" w:cs="ADLaM Display"/>
+          <w:sz w:val="28"/>
+          <w:szCs w:val="28"/>
+        </w:rPr>
+        <w:lastRenderedPageBreak/>
+        <w:t>{ $</w:t>
+      </w:r>
+      <w:proofErr w:type="spellStart"/>
+      <w:r>
+        <w:rPr>
+          <w:rFonts w:ascii="Bahnschrift Light SemiCondensed" w:hAnsi="Bahnschrift Light SemiCondensed" w:cs="ADLaM Display"/>
+          <w:sz w:val="28"/>
+          <w:szCs w:val="28"/>
+        </w:rPr>
+        <w:t>or</w:t>
+      </w:r>
+      <w:proofErr w:type="spellEnd"/>
+      <w:r>
+        <w:rPr>
+          <w:rFonts w:ascii="Bahnschrift Light SemiCondensed" w:hAnsi="Bahnschrift Light SemiCondensed" w:cs="ADLaM Display"/>
+          <w:sz w:val="28"/>
+          <w:szCs w:val="28"/>
+        </w:rPr>
+        <w:t xml:space="preserve">: [{ nome: "Felipe" }, { </w:t>
+      </w:r>
+      <w:r>
+        <w:rPr>
+          <w:rFonts w:ascii="Bahnschrift Light SemiCondensed" w:hAnsi="Bahnschrift Light SemiCondensed" w:cs="ADLaM Display"/>
+          <w:sz w:val="28"/>
+          <w:szCs w:val="28"/>
+        </w:rPr>
+        <w:t>nome</w:t>
+      </w:r>
+      <w:r>
+        <w:rPr>
+          <w:rFonts w:ascii="Bahnschrift Light SemiCondensed" w:hAnsi="Bahnschrift Light SemiCondensed" w:cs="ADLaM Display"/>
+          <w:sz w:val="28"/>
+          <w:szCs w:val="28"/>
+        </w:rPr>
+        <w:t xml:space="preserve">: </w:t>
+      </w:r>
+      <w:r>
+        <w:rPr>
+          <w:rFonts w:ascii="Bahnschrift Light SemiCondensed" w:hAnsi="Bahnschrift Light SemiCondensed" w:cs="ADLaM Display"/>
+          <w:sz w:val="28"/>
+          <w:szCs w:val="28"/>
+        </w:rPr>
+        <w:t>“João”</w:t>
+      </w:r>
+      <w:r>
+        <w:rPr>
+          <w:rFonts w:ascii="Bahnschrift Light SemiCondensed" w:hAnsi="Bahnschrift Light SemiCondensed" w:cs="ADLaM Display"/>
+          <w:sz w:val="28"/>
+          <w:szCs w:val="28"/>
+        </w:rPr>
+        <w:t xml:space="preserve"> }] }</w:t>
+      </w:r>
+    </w:p>
+    <w:p>
+      <w:pPr>
+        <w:pStyle w:val="PargrafodaLista"/>
+        <w:numPr>
+          <w:ilvl w:val="2"/>
+          <w:numId w:val="12"/>
+        </w:numPr>
+        <w:jc w:val="both"/>
+        <w:rPr>
+          <w:rFonts w:ascii="Bahnschrift Light SemiCondensed" w:hAnsi="Bahnschrift Light SemiCondensed" w:cs="ADLaM Display"/>
+          <w:sz w:val="28"/>
+          <w:szCs w:val="28"/>
+        </w:rPr>
+      </w:pPr>
+      <w:r>
+        <w:rPr>
+          <w:rFonts w:ascii="Bahnschrift Light SemiCondensed" w:hAnsi="Bahnschrift Light SemiCondensed" w:cs="ADLaM Display"/>
+          <w:sz w:val="28"/>
+          <w:szCs w:val="28"/>
+        </w:rPr>
+        <w:t xml:space="preserve">Retornará todos os usuários de nome Felipe </w:t>
+      </w:r>
+      <w:r>
+        <w:rPr>
+          <w:rFonts w:ascii="Bahnschrift Light SemiCondensed" w:hAnsi="Bahnschrift Light SemiCondensed" w:cs="ADLaM Display"/>
+          <w:sz w:val="28"/>
+          <w:szCs w:val="28"/>
+        </w:rPr>
+        <w:t>ou João</w:t>
+      </w:r>
+      <w:r>
+        <w:rPr>
+          <w:rFonts w:ascii="Bahnschrift Light SemiCondensed" w:hAnsi="Bahnschrift Light SemiCondensed" w:cs="ADLaM Display"/>
+          <w:sz w:val="28"/>
+          <w:szCs w:val="28"/>
+        </w:rPr>
+        <w:t>.</w:t>
+      </w:r>
+    </w:p>
+    <w:p>
+      <w:pPr>
+        <w:pStyle w:val="PargrafodaLista"/>
+        <w:numPr>
+          <w:ilvl w:val="0"/>
+          <w:numId w:val="12"/>
+        </w:numPr>
+        <w:jc w:val="both"/>
+        <w:rPr>
+          <w:rFonts w:ascii="Bahnschrift Light SemiCondensed" w:hAnsi="Bahnschrift Light SemiCondensed" w:cs="ADLaM Display"/>
+          <w:sz w:val="28"/>
+          <w:szCs w:val="28"/>
+        </w:rPr>
+      </w:pPr>
+      <w:r>
+        <w:rPr>
+          <w:rFonts w:ascii="Bahnschrift Light SemiCondensed" w:hAnsi="Bahnschrift Light SemiCondensed" w:cs="ADLaM Display"/>
+          <w:sz w:val="28"/>
+          <w:szCs w:val="28"/>
+        </w:rPr>
+        <w:t>$</w:t>
+      </w:r>
+      <w:proofErr w:type="spellStart"/>
+      <w:r>
+        <w:rPr>
+          <w:rFonts w:ascii="Bahnschrift Light SemiCondensed" w:hAnsi="Bahnschrift Light SemiCondensed" w:cs="ADLaM Display"/>
+          <w:sz w:val="28"/>
+          <w:szCs w:val="28"/>
+        </w:rPr>
+        <w:t>not</w:t>
+      </w:r>
+      <w:proofErr w:type="spellEnd"/>
+    </w:p>
+    <w:p>
+      <w:pPr>
+        <w:pStyle w:val="PargrafodaLista"/>
+        <w:numPr>
+          <w:ilvl w:val="1"/>
+          <w:numId w:val="12"/>
+        </w:numPr>
+        <w:jc w:val="both"/>
+        <w:rPr>
+          <w:rFonts w:ascii="Bahnschrift Light SemiCondensed" w:hAnsi="Bahnschrift Light SemiCondensed" w:cs="ADLaM Display"/>
+          <w:sz w:val="28"/>
+          <w:szCs w:val="28"/>
+        </w:rPr>
+      </w:pPr>
+      <w:r>
+        <w:rPr>
+          <w:rFonts w:ascii="Bahnschrift Light SemiCondensed" w:hAnsi="Bahnschrift Light SemiCondensed" w:cs="ADLaM Display"/>
+          <w:sz w:val="28"/>
+          <w:szCs w:val="28"/>
+        </w:rPr>
+        <w:t>{ idade: { $</w:t>
+      </w:r>
+      <w:proofErr w:type="spellStart"/>
+      <w:r>
+        <w:rPr>
+          <w:rFonts w:ascii="Bahnschrift Light SemiCondensed" w:hAnsi="Bahnschrift Light SemiCondensed" w:cs="ADLaM Display"/>
+          <w:sz w:val="28"/>
+          <w:szCs w:val="28"/>
+        </w:rPr>
+        <w:t>not</w:t>
+      </w:r>
+      <w:proofErr w:type="spellEnd"/>
+      <w:r>
+        <w:rPr>
+          <w:rFonts w:ascii="Bahnschrift Light SemiCondensed" w:hAnsi="Bahnschrift Light SemiCondensed" w:cs="ADLaM Display"/>
+          <w:sz w:val="28"/>
+          <w:szCs w:val="28"/>
+        </w:rPr>
+        <w:t>: { $</w:t>
+      </w:r>
+      <w:proofErr w:type="spellStart"/>
+      <w:r>
+        <w:rPr>
+          <w:rFonts w:ascii="Bahnschrift Light SemiCondensed" w:hAnsi="Bahnschrift Light SemiCondensed" w:cs="ADLaM Display"/>
+          <w:sz w:val="28"/>
+          <w:szCs w:val="28"/>
+        </w:rPr>
+        <w:t>gt</w:t>
+      </w:r>
+      <w:proofErr w:type="spellEnd"/>
+      <w:r>
+        <w:rPr>
+          <w:rFonts w:ascii="Bahnschrift Light SemiCondensed" w:hAnsi="Bahnschrift Light SemiCondensed" w:cs="ADLaM Display"/>
+          <w:sz w:val="28"/>
+          <w:szCs w:val="28"/>
+        </w:rPr>
+        <w:t>: 25 }} }</w:t>
+      </w:r>
+    </w:p>
+    <w:p>
+      <w:pPr>
+        <w:pStyle w:val="PargrafodaLista"/>
+        <w:numPr>
+          <w:ilvl w:val="2"/>
+          <w:numId w:val="12"/>
+        </w:numPr>
+        <w:jc w:val="both"/>
+        <w:rPr>
+          <w:rFonts w:ascii="Bahnschrift Light SemiCondensed" w:hAnsi="Bahnschrift Light SemiCondensed" w:cs="ADLaM Display"/>
+          <w:sz w:val="28"/>
+          <w:szCs w:val="28"/>
+        </w:rPr>
+      </w:pPr>
+      <w:r>
+        <w:rPr>
+          <w:rFonts w:ascii="Bahnschrift Light SemiCondensed" w:hAnsi="Bahnschrift Light SemiCondensed" w:cs="ADLaM Display"/>
+          <w:sz w:val="28"/>
+          <w:szCs w:val="28"/>
+        </w:rPr>
+        <w:t>Retornará todos os usuários de 25 anos ou menos.</w:t>
+      </w:r>
+    </w:p>
+    <w:p>
+      <w:pPr>
+        <w:ind w:left="2124"/>
+        <w:jc w:val="both"/>
+        <w:rPr>
+          <w:rFonts w:ascii="Bahnschrift Light SemiCondensed" w:hAnsi="Bahnschrift Light SemiCondensed" w:cs="ADLaM Display"/>
+          <w:color w:val="00B050"/>
+          <w:sz w:val="28"/>
+          <w:szCs w:val="28"/>
+        </w:rPr>
+      </w:pPr>
+      <w:r>
+        <w:rPr>
+          <w:rFonts w:ascii="Bahnschrift Light SemiCondensed" w:hAnsi="Bahnschrift Light SemiCondensed" w:cs="ADLaM Display"/>
+          <w:color w:val="00B050"/>
+          <w:sz w:val="28"/>
+          <w:szCs w:val="28"/>
+        </w:rPr>
+        <w:t>Operadores de Comparação:</w:t>
+      </w:r>
+    </w:p>
+    <w:p>
+      <w:pPr>
+        <w:pStyle w:val="PargrafodaLista"/>
+        <w:numPr>
+          <w:ilvl w:val="0"/>
+          <w:numId w:val="13"/>
+        </w:numPr>
+        <w:jc w:val="both"/>
+        <w:rPr>
+          <w:rFonts w:ascii="Bahnschrift Light SemiCondensed" w:hAnsi="Bahnschrift Light SemiCondensed" w:cs="ADLaM Display"/>
+          <w:sz w:val="28"/>
+          <w:szCs w:val="28"/>
+        </w:rPr>
+      </w:pPr>
+      <w:r>
+        <w:rPr>
+          <w:rFonts w:ascii="Bahnschrift Light SemiCondensed" w:hAnsi="Bahnschrift Light SemiCondensed" w:cs="ADLaM Display"/>
+          <w:sz w:val="28"/>
+          <w:szCs w:val="28"/>
+        </w:rPr>
+        <w:t>$</w:t>
+      </w:r>
+      <w:proofErr w:type="spellStart"/>
+      <w:r>
+        <w:rPr>
+          <w:rFonts w:ascii="Bahnschrift Light SemiCondensed" w:hAnsi="Bahnschrift Light SemiCondensed" w:cs="ADLaM Display"/>
+          <w:sz w:val="28"/>
+          <w:szCs w:val="28"/>
+        </w:rPr>
+        <w:t>eq</w:t>
+      </w:r>
+      <w:proofErr w:type="spellEnd"/>
+      <w:r>
+        <w:rPr>
+          <w:rFonts w:ascii="Bahnschrift Light SemiCondensed" w:hAnsi="Bahnschrift Light SemiCondensed" w:cs="ADLaM Display"/>
+          <w:sz w:val="28"/>
+          <w:szCs w:val="28"/>
+        </w:rPr>
+        <w:t xml:space="preserve"> </w:t>
+      </w:r>
+      <w:r>
+        <w:rPr>
+          <w:rFonts w:ascii="Bahnschrift Light SemiCondensed" w:hAnsi="Bahnschrift Light SemiCondensed" w:cs="ADLaM Display"/>
+          <w:sz w:val="28"/>
+          <w:szCs w:val="28"/>
+        </w:rPr>
+        <w:sym w:font="Wingdings" w:char="F0E0"/>
+      </w:r>
+      <w:r>
+        <w:rPr>
+          <w:rFonts w:ascii="Bahnschrift Light SemiCondensed" w:hAnsi="Bahnschrift Light SemiCondensed" w:cs="ADLaM Display"/>
+          <w:sz w:val="28"/>
+          <w:szCs w:val="28"/>
+        </w:rPr>
+        <w:t xml:space="preserve"> ==</w:t>
+      </w:r>
+    </w:p>
+    <w:p>
+      <w:pPr>
+        <w:pStyle w:val="PargrafodaLista"/>
+        <w:numPr>
+          <w:ilvl w:val="1"/>
+          <w:numId w:val="13"/>
+        </w:numPr>
+        <w:jc w:val="both"/>
+        <w:rPr>
+          <w:rFonts w:ascii="Bahnschrift Light SemiCondensed" w:hAnsi="Bahnschrift Light SemiCondensed" w:cs="ADLaM Display"/>
+          <w:sz w:val="28"/>
+          <w:szCs w:val="28"/>
+        </w:rPr>
+      </w:pPr>
+      <w:r>
+        <w:rPr>
+          <w:rFonts w:ascii="Bahnschrift Light SemiCondensed" w:hAnsi="Bahnschrift Light SemiCondensed" w:cs="ADLaM Display"/>
+          <w:sz w:val="28"/>
+          <w:szCs w:val="28"/>
+        </w:rPr>
+        <w:t>{nome: {$</w:t>
+      </w:r>
+      <w:proofErr w:type="spellStart"/>
+      <w:r>
+        <w:rPr>
+          <w:rFonts w:ascii="Bahnschrift Light SemiCondensed" w:hAnsi="Bahnschrift Light SemiCondensed" w:cs="ADLaM Display"/>
+          <w:sz w:val="28"/>
+          <w:szCs w:val="28"/>
+        </w:rPr>
+        <w:t>eq</w:t>
+      </w:r>
+      <w:proofErr w:type="spellEnd"/>
+      <w:r>
+        <w:rPr>
+          <w:rFonts w:ascii="Bahnschrift Light SemiCondensed" w:hAnsi="Bahnschrift Light SemiCondensed" w:cs="ADLaM Display"/>
+          <w:sz w:val="28"/>
+          <w:szCs w:val="28"/>
+        </w:rPr>
+        <w:t>: "Felipe"}}</w:t>
+      </w:r>
+    </w:p>
+    <w:p>
+      <w:pPr>
+        <w:pStyle w:val="PargrafodaLista"/>
+        <w:numPr>
+          <w:ilvl w:val="2"/>
+          <w:numId w:val="13"/>
+        </w:numPr>
+        <w:jc w:val="both"/>
+        <w:rPr>
+          <w:rFonts w:ascii="Bahnschrift Light SemiCondensed" w:hAnsi="Bahnschrift Light SemiCondensed" w:cs="ADLaM Display"/>
+          <w:sz w:val="28"/>
+          <w:szCs w:val="28"/>
+        </w:rPr>
+      </w:pPr>
+      <w:r>
+        <w:rPr>
+          <w:rFonts w:ascii="Bahnschrift Light SemiCondensed" w:hAnsi="Bahnschrift Light SemiCondensed" w:cs="ADLaM Display"/>
+          <w:sz w:val="28"/>
+          <w:szCs w:val="28"/>
+        </w:rPr>
+        <w:t>Retornará todos os usuários de nome Felipe.</w:t>
+      </w:r>
+    </w:p>
+    <w:p>
+      <w:pPr>
+        <w:pStyle w:val="PargrafodaLista"/>
+        <w:numPr>
+          <w:ilvl w:val="0"/>
+          <w:numId w:val="13"/>
+        </w:numPr>
+        <w:jc w:val="both"/>
+        <w:rPr>
+          <w:rFonts w:ascii="Bahnschrift Light SemiCondensed" w:hAnsi="Bahnschrift Light SemiCondensed" w:cs="ADLaM Display"/>
+          <w:sz w:val="28"/>
+          <w:szCs w:val="28"/>
+        </w:rPr>
+      </w:pPr>
+      <w:r>
+        <w:rPr>
+          <w:rFonts w:ascii="Bahnschrift Light SemiCondensed" w:hAnsi="Bahnschrift Light SemiCondensed" w:cs="ADLaM Display"/>
+          <w:sz w:val="28"/>
+          <w:szCs w:val="28"/>
+        </w:rPr>
+        <w:t xml:space="preserve">$ne </w:t>
+      </w:r>
+      <w:r>
+        <w:rPr>
+          <w:rFonts w:ascii="Bahnschrift Light SemiCondensed" w:hAnsi="Bahnschrift Light SemiCondensed" w:cs="ADLaM Display"/>
+          <w:sz w:val="28"/>
+          <w:szCs w:val="28"/>
+        </w:rPr>
+        <w:sym w:font="Wingdings" w:char="F0E0"/>
+      </w:r>
+      <w:r>
+        <w:rPr>
+          <w:rFonts w:ascii="Bahnschrift Light SemiCondensed" w:hAnsi="Bahnschrift Light SemiCondensed" w:cs="ADLaM Display"/>
+          <w:sz w:val="28"/>
+          <w:szCs w:val="28"/>
+        </w:rPr>
+        <w:t xml:space="preserve"> !=</w:t>
+      </w:r>
+    </w:p>
+    <w:p>
+      <w:pPr>
+        <w:pStyle w:val="PargrafodaLista"/>
+        <w:numPr>
+          <w:ilvl w:val="1"/>
+          <w:numId w:val="13"/>
+        </w:numPr>
+        <w:jc w:val="both"/>
+        <w:rPr>
+          <w:rFonts w:ascii="Bahnschrift Light SemiCondensed" w:hAnsi="Bahnschrift Light SemiCondensed" w:cs="ADLaM Display"/>
+          <w:sz w:val="28"/>
+          <w:szCs w:val="28"/>
+        </w:rPr>
+      </w:pPr>
+      <w:r>
+        <w:rPr>
+          <w:rFonts w:ascii="Bahnschrift Light SemiCondensed" w:hAnsi="Bahnschrift Light SemiCondensed" w:cs="ADLaM Display"/>
+          <w:sz w:val="28"/>
+          <w:szCs w:val="28"/>
+        </w:rPr>
+        <w:t>{nome: {$</w:t>
+      </w:r>
+      <w:r>
+        <w:rPr>
+          <w:rFonts w:ascii="Bahnschrift Light SemiCondensed" w:hAnsi="Bahnschrift Light SemiCondensed" w:cs="ADLaM Display"/>
+          <w:sz w:val="28"/>
+          <w:szCs w:val="28"/>
+        </w:rPr>
+        <w:t>ne</w:t>
+      </w:r>
+      <w:r>
+        <w:rPr>
+          <w:rFonts w:ascii="Bahnschrift Light SemiCondensed" w:hAnsi="Bahnschrift Light SemiCondensed" w:cs="ADLaM Display"/>
+          <w:sz w:val="28"/>
+          <w:szCs w:val="28"/>
+        </w:rPr>
+        <w:t>: "Felipe"}}</w:t>
+      </w:r>
+    </w:p>
+    <w:p>
+      <w:pPr>
+        <w:pStyle w:val="PargrafodaLista"/>
+        <w:numPr>
+          <w:ilvl w:val="2"/>
+          <w:numId w:val="13"/>
+        </w:numPr>
+        <w:jc w:val="both"/>
+        <w:rPr>
+          <w:rFonts w:ascii="Bahnschrift Light SemiCondensed" w:hAnsi="Bahnschrift Light SemiCondensed" w:cs="ADLaM Display"/>
+          <w:sz w:val="28"/>
+          <w:szCs w:val="28"/>
+        </w:rPr>
+      </w:pPr>
+      <w:r>
+        <w:rPr>
+          <w:rFonts w:ascii="Bahnschrift Light SemiCondensed" w:hAnsi="Bahnschrift Light SemiCondensed" w:cs="ADLaM Display"/>
+          <w:sz w:val="28"/>
+          <w:szCs w:val="28"/>
+        </w:rPr>
+        <w:t xml:space="preserve">Retornará todos os usuários </w:t>
+      </w:r>
+      <w:r>
+        <w:rPr>
+          <w:rFonts w:ascii="Bahnschrift Light SemiCondensed" w:hAnsi="Bahnschrift Light SemiCondensed" w:cs="ADLaM Display"/>
+          <w:sz w:val="28"/>
+          <w:szCs w:val="28"/>
+        </w:rPr>
+        <w:t>que não tiverem</w:t>
+      </w:r>
+      <w:r>
+        <w:rPr>
+          <w:rFonts w:ascii="Bahnschrift Light SemiCondensed" w:hAnsi="Bahnschrift Light SemiCondensed" w:cs="ADLaM Display"/>
+          <w:sz w:val="28"/>
+          <w:szCs w:val="28"/>
+        </w:rPr>
+        <w:t xml:space="preserve"> nome Felipe.</w:t>
+      </w:r>
+    </w:p>
+    <w:p>
+      <w:pPr>
+        <w:pStyle w:val="PargrafodaLista"/>
+        <w:numPr>
+          <w:ilvl w:val="0"/>
+          <w:numId w:val="13"/>
+        </w:numPr>
+        <w:jc w:val="both"/>
+        <w:rPr>
+          <w:rFonts w:ascii="Bahnschrift Light SemiCondensed" w:hAnsi="Bahnschrift Light SemiCondensed" w:cs="ADLaM Display"/>
+          <w:sz w:val="28"/>
+          <w:szCs w:val="28"/>
+        </w:rPr>
+      </w:pPr>
+      <w:r>
+        <w:rPr>
+          <w:rFonts w:ascii="Bahnschrift Light SemiCondensed" w:hAnsi="Bahnschrift Light SemiCondensed" w:cs="ADLaM Display"/>
+          <w:sz w:val="28"/>
+          <w:szCs w:val="28"/>
+        </w:rPr>
+        <w:t>$</w:t>
+      </w:r>
+      <w:proofErr w:type="spellStart"/>
+      <w:r>
+        <w:rPr>
+          <w:rFonts w:ascii="Bahnschrift Light SemiCondensed" w:hAnsi="Bahnschrift Light SemiCondensed" w:cs="ADLaM Display"/>
+          <w:sz w:val="28"/>
+          <w:szCs w:val="28"/>
+        </w:rPr>
+        <w:t>gt</w:t>
+      </w:r>
+      <w:proofErr w:type="spellEnd"/>
+      <w:r>
+        <w:rPr>
+          <w:rFonts w:ascii="Bahnschrift Light SemiCondensed" w:hAnsi="Bahnschrift Light SemiCondensed" w:cs="ADLaM Display"/>
+          <w:sz w:val="28"/>
+          <w:szCs w:val="28"/>
+        </w:rPr>
+        <w:t xml:space="preserve"> </w:t>
+      </w:r>
+      <w:r>
+        <w:rPr>
+          <w:rFonts w:ascii="Bahnschrift Light SemiCondensed" w:hAnsi="Bahnschrift Light SemiCondensed" w:cs="ADLaM Display"/>
+          <w:sz w:val="28"/>
+          <w:szCs w:val="28"/>
+        </w:rPr>
+        <w:sym w:font="Wingdings" w:char="F0E0"/>
+      </w:r>
+      <w:r>
+        <w:rPr>
+          <w:rFonts w:ascii="Bahnschrift Light SemiCondensed" w:hAnsi="Bahnschrift Light SemiCondensed" w:cs="ADLaM Display"/>
+          <w:sz w:val="28"/>
+          <w:szCs w:val="28"/>
+        </w:rPr>
+        <w:t xml:space="preserve"> &gt;</w:t>
+      </w:r>
+    </w:p>
+    <w:p>
+      <w:pPr>
+        <w:pStyle w:val="PargrafodaLista"/>
+        <w:numPr>
+          <w:ilvl w:val="1"/>
+          <w:numId w:val="13"/>
+        </w:numPr>
+        <w:jc w:val="both"/>
+        <w:rPr>
+          <w:rFonts w:ascii="Bahnschrift Light SemiCondensed" w:hAnsi="Bahnschrift Light SemiCondensed" w:cs="ADLaM Display"/>
+          <w:sz w:val="28"/>
+          <w:szCs w:val="28"/>
+        </w:rPr>
+      </w:pPr>
+      <w:r>
+        <w:rPr>
+          <w:rFonts w:ascii="Bahnschrift Light SemiCondensed" w:hAnsi="Bahnschrift Light SemiCondensed" w:cs="ADLaM Display"/>
+          <w:sz w:val="28"/>
+          <w:szCs w:val="28"/>
+        </w:rPr>
+        <w:t>{</w:t>
+      </w:r>
+      <w:r>
+        <w:rPr>
+          <w:rFonts w:ascii="Bahnschrift Light SemiCondensed" w:hAnsi="Bahnschrift Light SemiCondensed" w:cs="ADLaM Display"/>
+          <w:sz w:val="28"/>
+          <w:szCs w:val="28"/>
+        </w:rPr>
+        <w:t>idade</w:t>
+      </w:r>
+      <w:r>
+        <w:rPr>
+          <w:rFonts w:ascii="Bahnschrift Light SemiCondensed" w:hAnsi="Bahnschrift Light SemiCondensed" w:cs="ADLaM Display"/>
+          <w:sz w:val="28"/>
+          <w:szCs w:val="28"/>
+        </w:rPr>
+        <w:t>: {$</w:t>
+      </w:r>
+      <w:proofErr w:type="spellStart"/>
+      <w:r>
+        <w:rPr>
+          <w:rFonts w:ascii="Bahnschrift Light SemiCondensed" w:hAnsi="Bahnschrift Light SemiCondensed" w:cs="ADLaM Display"/>
+          <w:sz w:val="28"/>
+          <w:szCs w:val="28"/>
+        </w:rPr>
+        <w:t>gt</w:t>
+      </w:r>
+      <w:proofErr w:type="spellEnd"/>
+      <w:r>
+        <w:rPr>
+          <w:rFonts w:ascii="Bahnschrift Light SemiCondensed" w:hAnsi="Bahnschrift Light SemiCondensed" w:cs="ADLaM Display"/>
+          <w:sz w:val="28"/>
+          <w:szCs w:val="28"/>
+        </w:rPr>
+        <w:t xml:space="preserve">: </w:t>
+      </w:r>
+      <w:r>
+        <w:rPr>
+          <w:rFonts w:ascii="Bahnschrift Light SemiCondensed" w:hAnsi="Bahnschrift Light SemiCondensed" w:cs="ADLaM Display"/>
+          <w:sz w:val="28"/>
+          <w:szCs w:val="28"/>
+        </w:rPr>
+        <w:t>20</w:t>
+      </w:r>
+      <w:r>
+        <w:rPr>
+          <w:rFonts w:ascii="Bahnschrift Light SemiCondensed" w:hAnsi="Bahnschrift Light SemiCondensed" w:cs="ADLaM Display"/>
+          <w:sz w:val="28"/>
+          <w:szCs w:val="28"/>
+        </w:rPr>
+        <w:t>}}</w:t>
+      </w:r>
+    </w:p>
+    <w:p>
+      <w:pPr>
+        <w:pStyle w:val="PargrafodaLista"/>
+        <w:numPr>
+          <w:ilvl w:val="2"/>
+          <w:numId w:val="13"/>
+        </w:numPr>
+        <w:jc w:val="both"/>
+        <w:rPr>
+          <w:rFonts w:ascii="Bahnschrift Light SemiCondensed" w:hAnsi="Bahnschrift Light SemiCondensed" w:cs="ADLaM Display"/>
+          <w:sz w:val="28"/>
+          <w:szCs w:val="28"/>
+        </w:rPr>
+      </w:pPr>
+      <w:r>
+        <w:rPr>
+          <w:rFonts w:ascii="Bahnschrift Light SemiCondensed" w:hAnsi="Bahnschrift Light SemiCondensed" w:cs="ADLaM Display"/>
+          <w:sz w:val="28"/>
+          <w:szCs w:val="28"/>
+        </w:rPr>
+        <w:t xml:space="preserve">Retornará todos os usuários </w:t>
+      </w:r>
+      <w:r>
+        <w:rPr>
+          <w:rFonts w:ascii="Bahnschrift Light SemiCondensed" w:hAnsi="Bahnschrift Light SemiCondensed" w:cs="ADLaM Display"/>
+          <w:sz w:val="28"/>
+          <w:szCs w:val="28"/>
+        </w:rPr>
+        <w:t>maiores de 20 anos.</w:t>
+      </w:r>
+    </w:p>
+    <w:p>
+      <w:pPr>
+        <w:pStyle w:val="PargrafodaLista"/>
+        <w:numPr>
+          <w:ilvl w:val="0"/>
+          <w:numId w:val="13"/>
+        </w:numPr>
+        <w:jc w:val="both"/>
+        <w:rPr>
+          <w:rFonts w:ascii="Bahnschrift Light SemiCondensed" w:hAnsi="Bahnschrift Light SemiCondensed" w:cs="ADLaM Display"/>
+          <w:sz w:val="28"/>
+          <w:szCs w:val="28"/>
+        </w:rPr>
+      </w:pPr>
+      <w:r>
+        <w:rPr>
+          <w:rFonts w:ascii="Bahnschrift Light SemiCondensed" w:hAnsi="Bahnschrift Light SemiCondensed" w:cs="ADLaM Display"/>
+          <w:sz w:val="28"/>
+          <w:szCs w:val="28"/>
+        </w:rPr>
+        <w:t>$</w:t>
+      </w:r>
+      <w:proofErr w:type="spellStart"/>
+      <w:r>
+        <w:rPr>
+          <w:rFonts w:ascii="Bahnschrift Light SemiCondensed" w:hAnsi="Bahnschrift Light SemiCondensed" w:cs="ADLaM Display"/>
+          <w:sz w:val="28"/>
+          <w:szCs w:val="28"/>
+        </w:rPr>
+        <w:t>gte</w:t>
+      </w:r>
+      <w:proofErr w:type="spellEnd"/>
+      <w:r>
+        <w:rPr>
+          <w:rFonts w:ascii="Bahnschrift Light SemiCondensed" w:hAnsi="Bahnschrift Light SemiCondensed" w:cs="ADLaM Display"/>
+          <w:sz w:val="28"/>
+          <w:szCs w:val="28"/>
+        </w:rPr>
+        <w:t xml:space="preserve"> </w:t>
+      </w:r>
+      <w:r>
+        <w:rPr>
+          <w:rFonts w:ascii="Bahnschrift Light SemiCondensed" w:hAnsi="Bahnschrift Light SemiCondensed" w:cs="ADLaM Display"/>
+          <w:sz w:val="28"/>
+          <w:szCs w:val="28"/>
+        </w:rPr>
+        <w:sym w:font="Wingdings" w:char="F0E0"/>
+      </w:r>
+      <w:r>
+        <w:rPr>
+          <w:rFonts w:ascii="Bahnschrift Light SemiCondensed" w:hAnsi="Bahnschrift Light SemiCondensed" w:cs="ADLaM Display"/>
+          <w:sz w:val="28"/>
+          <w:szCs w:val="28"/>
+        </w:rPr>
+        <w:t xml:space="preserve"> &gt;=</w:t>
+      </w:r>
+    </w:p>
+    <w:p>
+      <w:pPr>
+        <w:pStyle w:val="PargrafodaLista"/>
+        <w:numPr>
+          <w:ilvl w:val="1"/>
+          <w:numId w:val="13"/>
+        </w:numPr>
+        <w:jc w:val="both"/>
+        <w:rPr>
+          <w:rFonts w:ascii="Bahnschrift Light SemiCondensed" w:hAnsi="Bahnschrift Light SemiCondensed" w:cs="ADLaM Display"/>
+          <w:sz w:val="28"/>
+          <w:szCs w:val="28"/>
+        </w:rPr>
+      </w:pPr>
+      <w:r>
+        <w:rPr>
+          <w:rFonts w:ascii="Bahnschrift Light SemiCondensed" w:hAnsi="Bahnschrift Light SemiCondensed" w:cs="ADLaM Display"/>
+          <w:sz w:val="28"/>
+          <w:szCs w:val="28"/>
+        </w:rPr>
+        <w:t>{</w:t>
+      </w:r>
+      <w:r>
+        <w:rPr>
+          <w:rFonts w:ascii="Bahnschrift Light SemiCondensed" w:hAnsi="Bahnschrift Light SemiCondensed" w:cs="ADLaM Display"/>
+          <w:sz w:val="28"/>
+          <w:szCs w:val="28"/>
+        </w:rPr>
+        <w:t>idade</w:t>
+      </w:r>
+      <w:r>
+        <w:rPr>
+          <w:rFonts w:ascii="Bahnschrift Light SemiCondensed" w:hAnsi="Bahnschrift Light SemiCondensed" w:cs="ADLaM Display"/>
+          <w:sz w:val="28"/>
+          <w:szCs w:val="28"/>
+        </w:rPr>
+        <w:t>: {$</w:t>
+      </w:r>
+      <w:proofErr w:type="spellStart"/>
+      <w:r>
+        <w:rPr>
+          <w:rFonts w:ascii="Bahnschrift Light SemiCondensed" w:hAnsi="Bahnschrift Light SemiCondensed" w:cs="ADLaM Display"/>
+          <w:sz w:val="28"/>
+          <w:szCs w:val="28"/>
+        </w:rPr>
+        <w:t>gt</w:t>
+      </w:r>
+      <w:r>
+        <w:rPr>
+          <w:rFonts w:ascii="Bahnschrift Light SemiCondensed" w:hAnsi="Bahnschrift Light SemiCondensed" w:cs="ADLaM Display"/>
+          <w:sz w:val="28"/>
+          <w:szCs w:val="28"/>
+        </w:rPr>
+        <w:t>e</w:t>
+      </w:r>
+      <w:proofErr w:type="spellEnd"/>
+      <w:r>
+        <w:rPr>
+          <w:rFonts w:ascii="Bahnschrift Light SemiCondensed" w:hAnsi="Bahnschrift Light SemiCondensed" w:cs="ADLaM Display"/>
+          <w:sz w:val="28"/>
+          <w:szCs w:val="28"/>
+        </w:rPr>
+        <w:t xml:space="preserve">: </w:t>
+      </w:r>
+      <w:r>
+        <w:rPr>
+          <w:rFonts w:ascii="Bahnschrift Light SemiCondensed" w:hAnsi="Bahnschrift Light SemiCondensed" w:cs="ADLaM Display"/>
+          <w:sz w:val="28"/>
+          <w:szCs w:val="28"/>
+        </w:rPr>
+        <w:t>20</w:t>
+      </w:r>
+      <w:r>
+        <w:rPr>
+          <w:rFonts w:ascii="Bahnschrift Light SemiCondensed" w:hAnsi="Bahnschrift Light SemiCondensed" w:cs="ADLaM Display"/>
+          <w:sz w:val="28"/>
+          <w:szCs w:val="28"/>
+        </w:rPr>
+        <w:t>}}</w:t>
+      </w:r>
+    </w:p>
+    <w:p>
+      <w:pPr>
+        <w:pStyle w:val="PargrafodaLista"/>
+        <w:numPr>
+          <w:ilvl w:val="2"/>
+          <w:numId w:val="13"/>
+        </w:numPr>
+        <w:jc w:val="both"/>
+        <w:rPr>
+          <w:rFonts w:ascii="Bahnschrift Light SemiCondensed" w:hAnsi="Bahnschrift Light SemiCondensed" w:cs="ADLaM Display"/>
+          <w:sz w:val="28"/>
+          <w:szCs w:val="28"/>
+        </w:rPr>
+      </w:pPr>
+      <w:r>
+        <w:rPr>
+          <w:rFonts w:ascii="Bahnschrift Light SemiCondensed" w:hAnsi="Bahnschrift Light SemiCondensed" w:cs="ADLaM Display"/>
+          <w:sz w:val="28"/>
+          <w:szCs w:val="28"/>
+        </w:rPr>
+        <w:t>Retornará todos os usuários de 20 anos</w:t>
+      </w:r>
+      <w:r>
+        <w:rPr>
+          <w:rFonts w:ascii="Bahnschrift Light SemiCondensed" w:hAnsi="Bahnschrift Light SemiCondensed" w:cs="ADLaM Display"/>
+          <w:sz w:val="28"/>
+          <w:szCs w:val="28"/>
+        </w:rPr>
+        <w:t xml:space="preserve"> ou mais</w:t>
+      </w:r>
+      <w:r>
+        <w:rPr>
+          <w:rFonts w:ascii="Bahnschrift Light SemiCondensed" w:hAnsi="Bahnschrift Light SemiCondensed" w:cs="ADLaM Display"/>
+          <w:sz w:val="28"/>
+          <w:szCs w:val="28"/>
+        </w:rPr>
+        <w:t>.</w:t>
+      </w:r>
+    </w:p>
+    <w:p>
+      <w:pPr>
+        <w:pStyle w:val="PargrafodaLista"/>
+        <w:numPr>
+          <w:ilvl w:val="0"/>
+          <w:numId w:val="13"/>
+        </w:numPr>
+        <w:jc w:val="both"/>
+        <w:rPr>
+          <w:rFonts w:ascii="Bahnschrift Light SemiCondensed" w:hAnsi="Bahnschrift Light SemiCondensed" w:cs="ADLaM Display"/>
+          <w:sz w:val="28"/>
+          <w:szCs w:val="28"/>
+        </w:rPr>
+      </w:pPr>
+      <w:r>
+        <w:rPr>
+          <w:rFonts w:ascii="Bahnschrift Light SemiCondensed" w:hAnsi="Bahnschrift Light SemiCondensed" w:cs="ADLaM Display"/>
+          <w:sz w:val="28"/>
+          <w:szCs w:val="28"/>
+        </w:rPr>
+        <w:t>$</w:t>
+      </w:r>
+      <w:proofErr w:type="spellStart"/>
+      <w:r>
+        <w:rPr>
+          <w:rFonts w:ascii="Bahnschrift Light SemiCondensed" w:hAnsi="Bahnschrift Light SemiCondensed" w:cs="ADLaM Display"/>
+          <w:sz w:val="28"/>
+          <w:szCs w:val="28"/>
+        </w:rPr>
+        <w:t>lt</w:t>
+      </w:r>
+      <w:proofErr w:type="spellEnd"/>
+      <w:r>
+        <w:rPr>
+          <w:rFonts w:ascii="Bahnschrift Light SemiCondensed" w:hAnsi="Bahnschrift Light SemiCondensed" w:cs="ADLaM Display"/>
+          <w:sz w:val="28"/>
+          <w:szCs w:val="28"/>
+        </w:rPr>
+        <w:t xml:space="preserve"> </w:t>
+      </w:r>
+      <w:r>
+        <w:rPr>
+          <w:rFonts w:ascii="Bahnschrift Light SemiCondensed" w:hAnsi="Bahnschrift Light SemiCondensed" w:cs="ADLaM Display"/>
+          <w:sz w:val="28"/>
+          <w:szCs w:val="28"/>
+        </w:rPr>
+        <w:sym w:font="Wingdings" w:char="F0E0"/>
+      </w:r>
+      <w:r>
+        <w:rPr>
+          <w:rFonts w:ascii="Bahnschrift Light SemiCondensed" w:hAnsi="Bahnschrift Light SemiCondensed" w:cs="ADLaM Display"/>
+          <w:sz w:val="28"/>
+          <w:szCs w:val="28"/>
+        </w:rPr>
+        <w:t xml:space="preserve"> &lt;</w:t>
+      </w:r>
+    </w:p>
+    <w:p>
+      <w:pPr>
+        <w:pStyle w:val="PargrafodaLista"/>
+        <w:numPr>
+          <w:ilvl w:val="1"/>
+          <w:numId w:val="13"/>
+        </w:numPr>
+        <w:jc w:val="both"/>
+        <w:rPr>
+          <w:rFonts w:ascii="Bahnschrift Light SemiCondensed" w:hAnsi="Bahnschrift Light SemiCondensed" w:cs="ADLaM Display"/>
+          <w:sz w:val="28"/>
+          <w:szCs w:val="28"/>
+        </w:rPr>
+      </w:pPr>
+      <w:r>
+        <w:rPr>
+          <w:rFonts w:ascii="Bahnschrift Light SemiCondensed" w:hAnsi="Bahnschrift Light SemiCondensed" w:cs="ADLaM Display"/>
+          <w:sz w:val="28"/>
+          <w:szCs w:val="28"/>
+        </w:rPr>
+        <w:t>{</w:t>
+      </w:r>
+      <w:r>
+        <w:rPr>
+          <w:rFonts w:ascii="Bahnschrift Light SemiCondensed" w:hAnsi="Bahnschrift Light SemiCondensed" w:cs="ADLaM Display"/>
+          <w:sz w:val="28"/>
+          <w:szCs w:val="28"/>
+        </w:rPr>
+        <w:t>idade</w:t>
+      </w:r>
+      <w:r>
+        <w:rPr>
+          <w:rFonts w:ascii="Bahnschrift Light SemiCondensed" w:hAnsi="Bahnschrift Light SemiCondensed" w:cs="ADLaM Display"/>
+          <w:sz w:val="28"/>
+          <w:szCs w:val="28"/>
+        </w:rPr>
+        <w:t>: {$</w:t>
+      </w:r>
+      <w:proofErr w:type="spellStart"/>
+      <w:r>
+        <w:rPr>
+          <w:rFonts w:ascii="Bahnschrift Light SemiCondensed" w:hAnsi="Bahnschrift Light SemiCondensed" w:cs="ADLaM Display"/>
+          <w:sz w:val="28"/>
+          <w:szCs w:val="28"/>
+        </w:rPr>
+        <w:t>l</w:t>
+      </w:r>
+      <w:r>
+        <w:rPr>
+          <w:rFonts w:ascii="Bahnschrift Light SemiCondensed" w:hAnsi="Bahnschrift Light SemiCondensed" w:cs="ADLaM Display"/>
+          <w:sz w:val="28"/>
+          <w:szCs w:val="28"/>
+        </w:rPr>
+        <w:t>t</w:t>
+      </w:r>
+      <w:proofErr w:type="spellEnd"/>
+      <w:r>
+        <w:rPr>
+          <w:rFonts w:ascii="Bahnschrift Light SemiCondensed" w:hAnsi="Bahnschrift Light SemiCondensed" w:cs="ADLaM Display"/>
+          <w:sz w:val="28"/>
+          <w:szCs w:val="28"/>
+        </w:rPr>
+        <w:t xml:space="preserve">: </w:t>
+      </w:r>
+      <w:r>
+        <w:rPr>
+          <w:rFonts w:ascii="Bahnschrift Light SemiCondensed" w:hAnsi="Bahnschrift Light SemiCondensed" w:cs="ADLaM Display"/>
+          <w:sz w:val="28"/>
+          <w:szCs w:val="28"/>
+        </w:rPr>
+        <w:t>20</w:t>
+      </w:r>
+      <w:r>
+        <w:rPr>
+          <w:rFonts w:ascii="Bahnschrift Light SemiCondensed" w:hAnsi="Bahnschrift Light SemiCondensed" w:cs="ADLaM Display"/>
+          <w:sz w:val="28"/>
+          <w:szCs w:val="28"/>
+        </w:rPr>
+        <w:t>}}</w:t>
+      </w:r>
+    </w:p>
+    <w:p>
+      <w:pPr>
+        <w:pStyle w:val="PargrafodaLista"/>
+        <w:numPr>
+          <w:ilvl w:val="2"/>
+          <w:numId w:val="13"/>
+        </w:numPr>
+        <w:jc w:val="both"/>
+        <w:rPr>
+          <w:rFonts w:ascii="Bahnschrift Light SemiCondensed" w:hAnsi="Bahnschrift Light SemiCondensed" w:cs="ADLaM Display"/>
+          <w:sz w:val="28"/>
+          <w:szCs w:val="28"/>
+        </w:rPr>
+      </w:pPr>
+      <w:r>
+        <w:rPr>
+          <w:rFonts w:ascii="Bahnschrift Light SemiCondensed" w:hAnsi="Bahnschrift Light SemiCondensed" w:cs="ADLaM Display"/>
+          <w:sz w:val="28"/>
+          <w:szCs w:val="28"/>
+        </w:rPr>
+        <w:t xml:space="preserve">Retornará todos os usuários </w:t>
+      </w:r>
+      <w:r>
+        <w:rPr>
+          <w:rFonts w:ascii="Bahnschrift Light SemiCondensed" w:hAnsi="Bahnschrift Light SemiCondensed" w:cs="ADLaM Display"/>
+          <w:sz w:val="28"/>
+          <w:szCs w:val="28"/>
+        </w:rPr>
+        <w:t>menores</w:t>
+      </w:r>
+      <w:r>
+        <w:rPr>
+          <w:rFonts w:ascii="Bahnschrift Light SemiCondensed" w:hAnsi="Bahnschrift Light SemiCondensed" w:cs="ADLaM Display"/>
+          <w:sz w:val="28"/>
+          <w:szCs w:val="28"/>
+        </w:rPr>
+        <w:t xml:space="preserve"> de 20 anos.</w:t>
+      </w:r>
+    </w:p>
+    <w:p>
+      <w:pPr>
+        <w:pStyle w:val="PargrafodaLista"/>
+        <w:numPr>
+          <w:ilvl w:val="0"/>
+          <w:numId w:val="13"/>
+        </w:numPr>
+        <w:jc w:val="both"/>
+        <w:rPr>
+          <w:rFonts w:ascii="Bahnschrift Light SemiCondensed" w:hAnsi="Bahnschrift Light SemiCondensed" w:cs="ADLaM Display"/>
+          <w:sz w:val="28"/>
+          <w:szCs w:val="28"/>
+        </w:rPr>
+      </w:pPr>
+      <w:r>
+        <w:rPr>
+          <w:rFonts w:ascii="Bahnschrift Light SemiCondensed" w:hAnsi="Bahnschrift Light SemiCondensed" w:cs="ADLaM Display"/>
+          <w:sz w:val="28"/>
+          <w:szCs w:val="28"/>
+        </w:rPr>
+        <w:t>$</w:t>
+      </w:r>
+      <w:proofErr w:type="spellStart"/>
+      <w:r>
+        <w:rPr>
+          <w:rFonts w:ascii="Bahnschrift Light SemiCondensed" w:hAnsi="Bahnschrift Light SemiCondensed" w:cs="ADLaM Display"/>
+          <w:sz w:val="28"/>
+          <w:szCs w:val="28"/>
+        </w:rPr>
+        <w:t>lte</w:t>
+      </w:r>
+      <w:proofErr w:type="spellEnd"/>
+      <w:r>
+        <w:rPr>
+          <w:rFonts w:ascii="Bahnschrift Light SemiCondensed" w:hAnsi="Bahnschrift Light SemiCondensed" w:cs="ADLaM Display"/>
+          <w:sz w:val="28"/>
+          <w:szCs w:val="28"/>
+        </w:rPr>
+        <w:t xml:space="preserve"> </w:t>
+      </w:r>
+      <w:r>
+        <w:rPr>
+          <w:rFonts w:ascii="Bahnschrift Light SemiCondensed" w:hAnsi="Bahnschrift Light SemiCondensed" w:cs="ADLaM Display"/>
+          <w:sz w:val="28"/>
+          <w:szCs w:val="28"/>
+        </w:rPr>
+        <w:sym w:font="Wingdings" w:char="F0E0"/>
+      </w:r>
+      <w:r>
+        <w:rPr>
+          <w:rFonts w:ascii="Bahnschrift Light SemiCondensed" w:hAnsi="Bahnschrift Light SemiCondensed" w:cs="ADLaM Display"/>
+          <w:sz w:val="28"/>
+          <w:szCs w:val="28"/>
+        </w:rPr>
+        <w:t xml:space="preserve"> &lt;=</w:t>
+      </w:r>
+    </w:p>
+    <w:p>
+      <w:pPr>
+        <w:pStyle w:val="PargrafodaLista"/>
+        <w:numPr>
+          <w:ilvl w:val="1"/>
+          <w:numId w:val="13"/>
+        </w:numPr>
+        <w:jc w:val="both"/>
+        <w:rPr>
+          <w:rFonts w:ascii="Bahnschrift Light SemiCondensed" w:hAnsi="Bahnschrift Light SemiCondensed" w:cs="ADLaM Display"/>
+          <w:sz w:val="28"/>
+          <w:szCs w:val="28"/>
+        </w:rPr>
+      </w:pPr>
+      <w:r>
+        <w:rPr>
+          <w:rFonts w:ascii="Bahnschrift Light SemiCondensed" w:hAnsi="Bahnschrift Light SemiCondensed" w:cs="ADLaM Display"/>
+          <w:sz w:val="28"/>
+          <w:szCs w:val="28"/>
+        </w:rPr>
+        <w:t>{</w:t>
+      </w:r>
+      <w:r>
+        <w:rPr>
+          <w:rFonts w:ascii="Bahnschrift Light SemiCondensed" w:hAnsi="Bahnschrift Light SemiCondensed" w:cs="ADLaM Display"/>
+          <w:sz w:val="28"/>
+          <w:szCs w:val="28"/>
+        </w:rPr>
+        <w:t>idade</w:t>
+      </w:r>
+      <w:r>
+        <w:rPr>
+          <w:rFonts w:ascii="Bahnschrift Light SemiCondensed" w:hAnsi="Bahnschrift Light SemiCondensed" w:cs="ADLaM Display"/>
+          <w:sz w:val="28"/>
+          <w:szCs w:val="28"/>
+        </w:rPr>
+        <w:t>: {$</w:t>
+      </w:r>
+      <w:proofErr w:type="spellStart"/>
+      <w:r>
+        <w:rPr>
+          <w:rFonts w:ascii="Bahnschrift Light SemiCondensed" w:hAnsi="Bahnschrift Light SemiCondensed" w:cs="ADLaM Display"/>
+          <w:sz w:val="28"/>
+          <w:szCs w:val="28"/>
+        </w:rPr>
+        <w:t>l</w:t>
+      </w:r>
+      <w:r>
+        <w:rPr>
+          <w:rFonts w:ascii="Bahnschrift Light SemiCondensed" w:hAnsi="Bahnschrift Light SemiCondensed" w:cs="ADLaM Display"/>
+          <w:sz w:val="28"/>
+          <w:szCs w:val="28"/>
+        </w:rPr>
+        <w:t>t</w:t>
+      </w:r>
+      <w:r>
+        <w:rPr>
+          <w:rFonts w:ascii="Bahnschrift Light SemiCondensed" w:hAnsi="Bahnschrift Light SemiCondensed" w:cs="ADLaM Display"/>
+          <w:sz w:val="28"/>
+          <w:szCs w:val="28"/>
+        </w:rPr>
+        <w:t>e</w:t>
+      </w:r>
+      <w:proofErr w:type="spellEnd"/>
+      <w:r>
+        <w:rPr>
+          <w:rFonts w:ascii="Bahnschrift Light SemiCondensed" w:hAnsi="Bahnschrift Light SemiCondensed" w:cs="ADLaM Display"/>
+          <w:sz w:val="28"/>
+          <w:szCs w:val="28"/>
+        </w:rPr>
+        <w:t xml:space="preserve">: </w:t>
+      </w:r>
+      <w:r>
+        <w:rPr>
+          <w:rFonts w:ascii="Bahnschrift Light SemiCondensed" w:hAnsi="Bahnschrift Light SemiCondensed" w:cs="ADLaM Display"/>
+          <w:sz w:val="28"/>
+          <w:szCs w:val="28"/>
+        </w:rPr>
+        <w:t>20</w:t>
+      </w:r>
+      <w:r>
+        <w:rPr>
+          <w:rFonts w:ascii="Bahnschrift Light SemiCondensed" w:hAnsi="Bahnschrift Light SemiCondensed" w:cs="ADLaM Display"/>
+          <w:sz w:val="28"/>
+          <w:szCs w:val="28"/>
+        </w:rPr>
+        <w:t>}}</w:t>
+      </w:r>
+    </w:p>
+    <w:p>
+      <w:pPr>
+        <w:pStyle w:val="PargrafodaLista"/>
+        <w:numPr>
+          <w:ilvl w:val="2"/>
+          <w:numId w:val="13"/>
+        </w:numPr>
+        <w:jc w:val="both"/>
+        <w:rPr>
+          <w:rFonts w:ascii="Bahnschrift Light SemiCondensed" w:hAnsi="Bahnschrift Light SemiCondensed" w:cs="ADLaM Display"/>
+          <w:sz w:val="28"/>
+          <w:szCs w:val="28"/>
+        </w:rPr>
+      </w:pPr>
+      <w:r>
+        <w:rPr>
+          <w:rFonts w:ascii="Bahnschrift Light SemiCondensed" w:hAnsi="Bahnschrift Light SemiCondensed" w:cs="ADLaM Display"/>
+          <w:sz w:val="28"/>
+          <w:szCs w:val="28"/>
+        </w:rPr>
+        <w:t xml:space="preserve">Retornará todos os usuários de 20 anos ou </w:t>
+      </w:r>
+      <w:r>
+        <w:rPr>
+          <w:rFonts w:ascii="Bahnschrift Light SemiCondensed" w:hAnsi="Bahnschrift Light SemiCondensed" w:cs="ADLaM Display"/>
+          <w:sz w:val="28"/>
+          <w:szCs w:val="28"/>
+        </w:rPr>
+        <w:t>menos</w:t>
+      </w:r>
+      <w:r>
+        <w:rPr>
+          <w:rFonts w:ascii="Bahnschrift Light SemiCondensed" w:hAnsi="Bahnschrift Light SemiCondensed" w:cs="ADLaM Display"/>
+          <w:sz w:val="28"/>
+          <w:szCs w:val="28"/>
+        </w:rPr>
+        <w:t>.</w:t>
+      </w:r>
+    </w:p>
+    <w:p>
+      <w:pPr>
+        <w:pStyle w:val="PargrafodaLista"/>
+        <w:numPr>
+          <w:ilvl w:val="0"/>
+          <w:numId w:val="13"/>
+        </w:numPr>
+        <w:jc w:val="both"/>
+        <w:rPr>
+          <w:rFonts w:ascii="Bahnschrift Light SemiCondensed" w:hAnsi="Bahnschrift Light SemiCondensed" w:cs="ADLaM Display"/>
+          <w:sz w:val="28"/>
+          <w:szCs w:val="28"/>
+        </w:rPr>
+      </w:pPr>
+      <w:r>
+        <w:rPr>
+          <w:rFonts w:ascii="Bahnschrift Light SemiCondensed" w:hAnsi="Bahnschrift Light SemiCondensed" w:cs="ADLaM Display"/>
+          <w:sz w:val="28"/>
+          <w:szCs w:val="28"/>
+        </w:rPr>
+        <w:t xml:space="preserve">$in </w:t>
+      </w:r>
+      <w:r>
+        <w:rPr>
+          <w:rFonts w:ascii="Bahnschrift Light SemiCondensed" w:hAnsi="Bahnschrift Light SemiCondensed" w:cs="ADLaM Display"/>
+          <w:sz w:val="28"/>
+          <w:szCs w:val="28"/>
+        </w:rPr>
+        <w:sym w:font="Wingdings" w:char="F0E0"/>
+      </w:r>
+      <w:r>
+        <w:rPr>
+          <w:rFonts w:ascii="Bahnschrift Light SemiCondensed" w:hAnsi="Bahnschrift Light SemiCondensed" w:cs="ADLaM Display"/>
+          <w:sz w:val="28"/>
+          <w:szCs w:val="28"/>
+        </w:rPr>
+        <w:t xml:space="preserve"> [] igualdade dentro de um </w:t>
+      </w:r>
+      <w:proofErr w:type="spellStart"/>
+      <w:r>
+        <w:rPr>
+          <w:rFonts w:ascii="Bahnschrift Light SemiCondensed" w:hAnsi="Bahnschrift Light SemiCondensed" w:cs="ADLaM Display"/>
+          <w:sz w:val="28"/>
+          <w:szCs w:val="28"/>
+        </w:rPr>
+        <w:t>array</w:t>
+      </w:r>
+      <w:proofErr w:type="spellEnd"/>
+    </w:p>
+    <w:p>
+      <w:pPr>
+        <w:pStyle w:val="PargrafodaLista"/>
+        <w:numPr>
+          <w:ilvl w:val="1"/>
+          <w:numId w:val="13"/>
+        </w:numPr>
+        <w:jc w:val="both"/>
+        <w:rPr>
+          <w:rFonts w:ascii="Bahnschrift Light SemiCondensed" w:hAnsi="Bahnschrift Light SemiCondensed" w:cs="ADLaM Display"/>
+          <w:sz w:val="28"/>
+          <w:szCs w:val="28"/>
+        </w:rPr>
+      </w:pPr>
+      <w:r>
+        <w:rPr>
+          <w:rFonts w:ascii="Bahnschrift Light SemiCondensed" w:hAnsi="Bahnschrift Light SemiCondensed" w:cs="ADLaM Display"/>
+          <w:sz w:val="28"/>
+          <w:szCs w:val="28"/>
+        </w:rPr>
+        <w:t>{</w:t>
+      </w:r>
+      <w:r>
+        <w:rPr>
+          <w:rFonts w:ascii="Bahnschrift Light SemiCondensed" w:hAnsi="Bahnschrift Light SemiCondensed" w:cs="ADLaM Display"/>
+          <w:sz w:val="28"/>
+          <w:szCs w:val="28"/>
+        </w:rPr>
+        <w:t>cidade: {$in: [“São Paulo”, “Belo Horizonte”]</w:t>
+      </w:r>
+      <w:r>
+        <w:rPr>
+          <w:rFonts w:ascii="Bahnschrift Light SemiCondensed" w:hAnsi="Bahnschrift Light SemiCondensed" w:cs="ADLaM Display"/>
+          <w:sz w:val="28"/>
+          <w:szCs w:val="28"/>
+        </w:rPr>
+        <w:t>}}</w:t>
+      </w:r>
+    </w:p>
+    <w:p>
+      <w:pPr>
+        <w:pStyle w:val="PargrafodaLista"/>
+        <w:numPr>
+          <w:ilvl w:val="2"/>
+          <w:numId w:val="13"/>
+        </w:numPr>
+        <w:jc w:val="both"/>
+        <w:rPr>
+          <w:rFonts w:ascii="Bahnschrift Light SemiCondensed" w:hAnsi="Bahnschrift Light SemiCondensed" w:cs="ADLaM Display"/>
+          <w:sz w:val="28"/>
+          <w:szCs w:val="28"/>
+        </w:rPr>
+      </w:pPr>
+      <w:r>
+        <w:rPr>
+          <w:rFonts w:ascii="Bahnschrift Light SemiCondensed" w:hAnsi="Bahnschrift Light SemiCondensed" w:cs="ADLaM Display"/>
+          <w:sz w:val="28"/>
+          <w:szCs w:val="28"/>
+        </w:rPr>
+        <w:lastRenderedPageBreak/>
+        <w:t>Retornará todos os usuários da cidade de São Paulo ou Belo Horizonte.</w:t>
+      </w:r>
+    </w:p>
+    <w:p>
+      <w:pPr>
+        <w:pStyle w:val="PargrafodaLista"/>
+        <w:numPr>
+          <w:ilvl w:val="0"/>
+          <w:numId w:val="13"/>
+        </w:numPr>
+        <w:jc w:val="both"/>
+        <w:rPr>
+          <w:rFonts w:ascii="Bahnschrift Light SemiCondensed" w:hAnsi="Bahnschrift Light SemiCondensed" w:cs="ADLaM Display"/>
+          <w:sz w:val="28"/>
+          <w:szCs w:val="28"/>
+        </w:rPr>
+      </w:pPr>
+      <w:r>
+        <w:rPr>
+          <w:rFonts w:ascii="Bahnschrift Light SemiCondensed" w:hAnsi="Bahnschrift Light SemiCondensed" w:cs="ADLaM Display"/>
+          <w:sz w:val="28"/>
+          <w:szCs w:val="28"/>
+        </w:rPr>
+        <w:t>$</w:t>
+      </w:r>
+      <w:proofErr w:type="spellStart"/>
+      <w:r>
+        <w:rPr>
+          <w:rFonts w:ascii="Bahnschrift Light SemiCondensed" w:hAnsi="Bahnschrift Light SemiCondensed" w:cs="ADLaM Display"/>
+          <w:sz w:val="28"/>
+          <w:szCs w:val="28"/>
+        </w:rPr>
+        <w:t>nin</w:t>
+      </w:r>
+      <w:proofErr w:type="spellEnd"/>
+      <w:r>
+        <w:rPr>
+          <w:rFonts w:ascii="Bahnschrift Light SemiCondensed" w:hAnsi="Bahnschrift Light SemiCondensed" w:cs="ADLaM Display"/>
+          <w:sz w:val="28"/>
+          <w:szCs w:val="28"/>
+        </w:rPr>
+        <w:t xml:space="preserve"> </w:t>
+      </w:r>
+      <w:r>
+        <w:rPr>
+          <w:rFonts w:ascii="Bahnschrift Light SemiCondensed" w:hAnsi="Bahnschrift Light SemiCondensed" w:cs="ADLaM Display"/>
+          <w:sz w:val="28"/>
+          <w:szCs w:val="28"/>
+        </w:rPr>
+        <w:sym w:font="Wingdings" w:char="F0E0"/>
+      </w:r>
+      <w:r>
+        <w:rPr>
+          <w:rFonts w:ascii="Bahnschrift Light SemiCondensed" w:hAnsi="Bahnschrift Light SemiCondensed" w:cs="ADLaM Display"/>
+          <w:sz w:val="28"/>
+          <w:szCs w:val="28"/>
+        </w:rPr>
+        <w:t xml:space="preserve"> [] negação de </w:t>
+      </w:r>
+      <w:r>
+        <w:rPr>
+          <w:rFonts w:ascii="Bahnschrift Light SemiCondensed" w:hAnsi="Bahnschrift Light SemiCondensed" w:cs="ADLaM Display"/>
+          <w:sz w:val="28"/>
+          <w:szCs w:val="28"/>
+        </w:rPr>
+        <w:t xml:space="preserve">igualdade dentro de um </w:t>
+      </w:r>
+      <w:proofErr w:type="spellStart"/>
+      <w:r>
+        <w:rPr>
+          <w:rFonts w:ascii="Bahnschrift Light SemiCondensed" w:hAnsi="Bahnschrift Light SemiCondensed" w:cs="ADLaM Display"/>
+          <w:sz w:val="28"/>
+          <w:szCs w:val="28"/>
+        </w:rPr>
+        <w:t>array</w:t>
+      </w:r>
+      <w:proofErr w:type="spellEnd"/>
+    </w:p>
+    <w:p>
+      <w:pPr>
+        <w:pStyle w:val="PargrafodaLista"/>
+        <w:numPr>
+          <w:ilvl w:val="1"/>
+          <w:numId w:val="13"/>
+        </w:numPr>
+        <w:jc w:val="both"/>
+        <w:rPr>
+          <w:rFonts w:ascii="Bahnschrift Light SemiCondensed" w:hAnsi="Bahnschrift Light SemiCondensed" w:cs="ADLaM Display"/>
+          <w:sz w:val="28"/>
+          <w:szCs w:val="28"/>
+        </w:rPr>
+      </w:pPr>
+      <w:r>
+        <w:rPr>
+          <w:rFonts w:ascii="Bahnschrift Light SemiCondensed" w:hAnsi="Bahnschrift Light SemiCondensed" w:cs="ADLaM Display"/>
+          <w:sz w:val="28"/>
+          <w:szCs w:val="28"/>
+        </w:rPr>
+        <w:t>{</w:t>
+      </w:r>
+      <w:r>
+        <w:rPr>
+          <w:rFonts w:ascii="Bahnschrift Light SemiCondensed" w:hAnsi="Bahnschrift Light SemiCondensed" w:cs="ADLaM Display"/>
+          <w:sz w:val="28"/>
+          <w:szCs w:val="28"/>
+        </w:rPr>
+        <w:t>cidade: {$in: [“São Paulo”, “Belo Horizonte”]</w:t>
+      </w:r>
+      <w:r>
+        <w:rPr>
+          <w:rFonts w:ascii="Bahnschrift Light SemiCondensed" w:hAnsi="Bahnschrift Light SemiCondensed" w:cs="ADLaM Display"/>
+          <w:sz w:val="28"/>
+          <w:szCs w:val="28"/>
+        </w:rPr>
+        <w:t>}}</w:t>
+      </w:r>
+    </w:p>
+    <w:p>
+      <w:pPr>
+        <w:pStyle w:val="PargrafodaLista"/>
+        <w:numPr>
+          <w:ilvl w:val="2"/>
+          <w:numId w:val="13"/>
+        </w:numPr>
+        <w:jc w:val="both"/>
+        <w:rPr>
+          <w:rFonts w:ascii="Bahnschrift Light SemiCondensed" w:hAnsi="Bahnschrift Light SemiCondensed" w:cs="ADLaM Display"/>
+          <w:sz w:val="28"/>
+          <w:szCs w:val="28"/>
+        </w:rPr>
+      </w:pPr>
+      <w:r>
+        <w:rPr>
+          <w:rFonts w:ascii="Bahnschrift Light SemiCondensed" w:hAnsi="Bahnschrift Light SemiCondensed" w:cs="ADLaM Display"/>
+          <w:sz w:val="28"/>
+          <w:szCs w:val="28"/>
+        </w:rPr>
+        <w:t xml:space="preserve">Retornará </w:t>
+      </w:r>
+      <w:r>
+        <w:rPr>
+          <w:rFonts w:ascii="Bahnschrift Light SemiCondensed" w:hAnsi="Bahnschrift Light SemiCondensed" w:cs="ADLaM Display"/>
+          <w:sz w:val="28"/>
+          <w:szCs w:val="28"/>
+        </w:rPr>
+        <w:t>todos os usuários</w:t>
+      </w:r>
+      <w:r>
+        <w:rPr>
+          <w:rFonts w:ascii="Bahnschrift Light SemiCondensed" w:hAnsi="Bahnschrift Light SemiCondensed" w:cs="ADLaM Display"/>
+          <w:sz w:val="28"/>
+          <w:szCs w:val="28"/>
+        </w:rPr>
+        <w:t xml:space="preserve"> </w:t>
+      </w:r>
+      <w:r>
+        <w:rPr>
+          <w:rFonts w:ascii="Bahnschrift Light SemiCondensed" w:hAnsi="Bahnschrift Light SemiCondensed" w:cs="ADLaM Display"/>
+          <w:sz w:val="28"/>
+          <w:szCs w:val="28"/>
+        </w:rPr>
+        <w:t xml:space="preserve">fora da </w:t>
+      </w:r>
+      <w:r>
+        <w:rPr>
+          <w:rFonts w:ascii="Bahnschrift Light SemiCondensed" w:hAnsi="Bahnschrift Light SemiCondensed" w:cs="ADLaM Display"/>
+          <w:sz w:val="28"/>
+          <w:szCs w:val="28"/>
+        </w:rPr>
+        <w:t xml:space="preserve">cidade </w:t>
+      </w:r>
+      <w:r>
+        <w:rPr>
+          <w:rFonts w:ascii="Bahnschrift Light SemiCondensed" w:hAnsi="Bahnschrift Light SemiCondensed" w:cs="ADLaM Display"/>
+          <w:sz w:val="28"/>
+          <w:szCs w:val="28"/>
+        </w:rPr>
+        <w:t xml:space="preserve">de </w:t>
+      </w:r>
+      <w:r>
+        <w:rPr>
+          <w:rFonts w:ascii="Bahnschrift Light SemiCondensed" w:hAnsi="Bahnschrift Light SemiCondensed" w:cs="ADLaM Display"/>
+          <w:sz w:val="28"/>
+          <w:szCs w:val="28"/>
+        </w:rPr>
+        <w:t>São Paulo ou Belo Horizonte.</w:t>
+      </w:r>
+    </w:p>
+    <w:p>
+      <w:pPr>
+        <w:jc w:val="both"/>
+        <w:rPr>
+          <w:rFonts w:ascii="Bahnschrift Light SemiCondensed" w:hAnsi="Bahnschrift Light SemiCondensed" w:cs="ADLaM Display"/>
+          <w:b/>
+          <w:bCs/>
+          <w:color w:val="00B050"/>
+          <w:sz w:val="28"/>
+          <w:szCs w:val="28"/>
+        </w:rPr>
+      </w:pPr>
+      <w:r>
+        <w:rPr>
+          <w:rFonts w:ascii="Bahnschrift Light SemiCondensed" w:hAnsi="Bahnschrift Light SemiCondensed" w:cs="ADLaM Display"/>
+          <w:b/>
+          <w:bCs/>
+          <w:color w:val="00B050"/>
+          <w:sz w:val="28"/>
+          <w:szCs w:val="28"/>
+        </w:rPr>
+        <w:t>Redis:</w:t>
+      </w:r>
+    </w:p>
+    <w:p>
+      <w:pPr>
+        <w:jc w:val="both"/>
+        <w:rPr>
+          <w:rFonts w:ascii="Bahnschrift Light SemiCondensed" w:hAnsi="Bahnschrift Light SemiCondensed" w:cs="ADLaM Display"/>
+          <w:sz w:val="28"/>
+          <w:szCs w:val="28"/>
+        </w:rPr>
+      </w:pPr>
+      <w:r>
+        <w:rPr>
+          <w:rFonts w:ascii="Bahnschrift Light SemiCondensed" w:hAnsi="Bahnschrift Light SemiCondensed" w:cs="ADLaM Display"/>
+          <w:sz w:val="28"/>
+          <w:szCs w:val="28"/>
+        </w:rPr>
+        <w:tab/>
+        <w:t>O Redis é um sistema de armazenamento de dados em memória de alto desempenho</w:t>
+      </w:r>
+      <w:r>
+        <w:rPr>
+          <w:rFonts w:ascii="Bahnschrift Light SemiCondensed" w:hAnsi="Bahnschrift Light SemiCondensed" w:cs="ADLaM Display"/>
+          <w:sz w:val="28"/>
+          <w:szCs w:val="28"/>
+        </w:rPr>
+        <w:t xml:space="preserve"> que é baseado no sistema de chave-valor</w:t>
+      </w:r>
+      <w:r>
+        <w:rPr>
+          <w:rFonts w:ascii="Bahnschrift Light SemiCondensed" w:hAnsi="Bahnschrift Light SemiCondensed" w:cs="ADLaM Display"/>
+          <w:sz w:val="28"/>
+          <w:szCs w:val="28"/>
+        </w:rPr>
+        <w:t>.</w:t>
+      </w:r>
+      <w:r>
+        <w:rPr>
+          <w:rFonts w:ascii="Bahnschrift Light SemiCondensed" w:hAnsi="Bahnschrift Light SemiCondensed" w:cs="ADLaM Display"/>
+          <w:sz w:val="28"/>
+          <w:szCs w:val="28"/>
+        </w:rPr>
+        <w:t xml:space="preserve"> É muito utilizado em conjunto com outros bancos de dados.</w:t>
+      </w:r>
+    </w:p>
+    <w:p>
+      <w:pPr>
+        <w:jc w:val="both"/>
+        <w:rPr>
+          <w:rFonts w:ascii="Bahnschrift Light SemiCondensed" w:hAnsi="Bahnschrift Light SemiCondensed" w:cs="ADLaM Display"/>
+          <w:sz w:val="28"/>
+          <w:szCs w:val="28"/>
+        </w:rPr>
+      </w:pPr>
+      <w:r>
+        <w:rPr>
+          <w:rFonts w:ascii="Bahnschrift Light SemiCondensed" w:hAnsi="Bahnschrift Light SemiCondensed" w:cs="ADLaM Display"/>
+          <w:sz w:val="28"/>
+          <w:szCs w:val="28"/>
+        </w:rPr>
+        <w:tab/>
+        <w:t>Suas principais características são: armazenamento em memória, estrutura de dados versátil, operações atômicas, cache de alto desempenho e Pub/Sub (Publicação/Assinatura).</w:t>
+      </w:r>
+    </w:p>
+    <w:p>
+      <w:pPr>
+        <w:jc w:val="both"/>
+        <w:rPr>
+          <w:rFonts w:ascii="Bahnschrift Light SemiCondensed" w:hAnsi="Bahnschrift Light SemiCondensed" w:cs="ADLaM Display"/>
+          <w:sz w:val="28"/>
+          <w:szCs w:val="28"/>
+        </w:rPr>
+      </w:pPr>
+      <w:r>
+        <w:rPr>
+          <w:rFonts w:ascii="Bahnschrift Light SemiCondensed" w:hAnsi="Bahnschrift Light SemiCondensed" w:cs="ADLaM Display"/>
+          <w:sz w:val="28"/>
+          <w:szCs w:val="28"/>
+        </w:rPr>
+        <w:tab/>
+        <w:t>Principais Comandos:</w:t>
+      </w:r>
+    </w:p>
+    <w:p>
+      <w:pPr>
+        <w:pStyle w:val="PargrafodaLista"/>
+        <w:numPr>
+          <w:ilvl w:val="0"/>
+          <w:numId w:val="14"/>
+        </w:numPr>
+        <w:jc w:val="both"/>
+        <w:rPr>
+          <w:rFonts w:ascii="Bahnschrift Light SemiCondensed" w:hAnsi="Bahnschrift Light SemiCondensed" w:cs="ADLaM Display"/>
+          <w:sz w:val="28"/>
+          <w:szCs w:val="28"/>
+        </w:rPr>
+      </w:pPr>
+      <w:r>
+        <w:rPr>
+          <w:rFonts w:ascii="Bahnschrift Light SemiCondensed" w:hAnsi="Bahnschrift Light SemiCondensed" w:cs="ADLaM Display"/>
+          <w:sz w:val="28"/>
+          <w:szCs w:val="28"/>
+        </w:rPr>
+        <w:t xml:space="preserve">SET </w:t>
+      </w:r>
+      <w:r>
+        <w:rPr>
+          <w:rFonts w:ascii="Bahnschrift Light SemiCondensed" w:hAnsi="Bahnschrift Light SemiCondensed" w:cs="ADLaM Display"/>
+          <w:sz w:val="28"/>
+          <w:szCs w:val="28"/>
+        </w:rPr>
+        <w:sym w:font="Wingdings" w:char="F0E0"/>
+      </w:r>
+      <w:r>
+        <w:rPr>
+          <w:rFonts w:ascii="Bahnschrift Light SemiCondensed" w:hAnsi="Bahnschrift Light SemiCondensed" w:cs="ADLaM Display"/>
+          <w:sz w:val="28"/>
+          <w:szCs w:val="28"/>
+        </w:rPr>
+        <w:t xml:space="preserve"> adicionar informação no Redis</w:t>
+      </w:r>
+    </w:p>
+    <w:p>
+      <w:pPr>
+        <w:pStyle w:val="PargrafodaLista"/>
+        <w:numPr>
+          <w:ilvl w:val="1"/>
+          <w:numId w:val="14"/>
+        </w:numPr>
+        <w:jc w:val="both"/>
+        <w:rPr>
+          <w:rFonts w:ascii="Bahnschrift Light SemiCondensed" w:hAnsi="Bahnschrift Light SemiCondensed" w:cs="ADLaM Display"/>
+          <w:sz w:val="28"/>
+          <w:szCs w:val="28"/>
+        </w:rPr>
+      </w:pPr>
+      <w:r>
+        <w:rPr>
+          <w:rFonts w:ascii="Bahnschrift Light SemiCondensed" w:hAnsi="Bahnschrift Light SemiCondensed" w:cs="ADLaM Display"/>
+          <w:sz w:val="28"/>
+          <w:szCs w:val="28"/>
+        </w:rPr>
+        <w:t>SET chave “Valor”</w:t>
+      </w:r>
+    </w:p>
+    <w:p>
+      <w:pPr>
+        <w:pStyle w:val="PargrafodaLista"/>
+        <w:numPr>
+          <w:ilvl w:val="0"/>
+          <w:numId w:val="14"/>
+        </w:numPr>
+        <w:jc w:val="both"/>
+        <w:rPr>
+          <w:rFonts w:ascii="Bahnschrift Light SemiCondensed" w:hAnsi="Bahnschrift Light SemiCondensed" w:cs="ADLaM Display"/>
+          <w:sz w:val="28"/>
+          <w:szCs w:val="28"/>
+        </w:rPr>
+      </w:pPr>
+      <w:r>
+        <w:rPr>
+          <w:rFonts w:ascii="Bahnschrift Light SemiCondensed" w:hAnsi="Bahnschrift Light SemiCondensed" w:cs="ADLaM Display"/>
+          <w:sz w:val="28"/>
+          <w:szCs w:val="28"/>
+        </w:rPr>
+        <w:t xml:space="preserve">GET </w:t>
+      </w:r>
+      <w:r>
+        <w:rPr>
+          <w:rFonts w:ascii="Bahnschrift Light SemiCondensed" w:hAnsi="Bahnschrift Light SemiCondensed" w:cs="ADLaM Display"/>
+          <w:sz w:val="28"/>
+          <w:szCs w:val="28"/>
+        </w:rPr>
+        <w:sym w:font="Wingdings" w:char="F0E0"/>
+      </w:r>
+      <w:r>
+        <w:rPr>
+          <w:rFonts w:ascii="Bahnschrift Light SemiCondensed" w:hAnsi="Bahnschrift Light SemiCondensed" w:cs="ADLaM Display"/>
+          <w:sz w:val="28"/>
+          <w:szCs w:val="28"/>
+        </w:rPr>
+        <w:t xml:space="preserve"> retornar informação no Redis</w:t>
+      </w:r>
+    </w:p>
+    <w:p>
+      <w:pPr>
+        <w:pStyle w:val="PargrafodaLista"/>
+        <w:numPr>
+          <w:ilvl w:val="1"/>
+          <w:numId w:val="14"/>
+        </w:numPr>
+        <w:jc w:val="both"/>
+        <w:rPr>
+          <w:rFonts w:ascii="Bahnschrift Light SemiCondensed" w:hAnsi="Bahnschrift Light SemiCondensed" w:cs="ADLaM Display"/>
+          <w:sz w:val="28"/>
+          <w:szCs w:val="28"/>
+        </w:rPr>
+      </w:pPr>
+      <w:r>
+        <w:rPr>
+          <w:rFonts w:ascii="Bahnschrift Light SemiCondensed" w:hAnsi="Bahnschrift Light SemiCondensed" w:cs="ADLaM Display"/>
+          <w:sz w:val="28"/>
+          <w:szCs w:val="28"/>
+        </w:rPr>
+        <w:t>GET chave</w:t>
+      </w:r>
+    </w:p>
+    <w:p>
+      <w:pPr>
+        <w:pStyle w:val="PargrafodaLista"/>
+        <w:numPr>
+          <w:ilvl w:val="0"/>
+          <w:numId w:val="14"/>
+        </w:numPr>
+        <w:jc w:val="both"/>
+        <w:rPr>
+          <w:rFonts w:ascii="Bahnschrift Light SemiCondensed" w:hAnsi="Bahnschrift Light SemiCondensed" w:cs="ADLaM Display"/>
+          <w:sz w:val="28"/>
+          <w:szCs w:val="28"/>
+        </w:rPr>
+      </w:pPr>
+      <w:r>
+        <w:rPr>
+          <w:rFonts w:ascii="Bahnschrift Light SemiCondensed" w:hAnsi="Bahnschrift Light SemiCondensed" w:cs="ADLaM Display"/>
+          <w:sz w:val="28"/>
+          <w:szCs w:val="28"/>
+        </w:rPr>
+        <w:t xml:space="preserve">DEL </w:t>
+      </w:r>
+      <w:r>
+        <w:rPr>
+          <w:rFonts w:ascii="Bahnschrift Light SemiCondensed" w:hAnsi="Bahnschrift Light SemiCondensed" w:cs="ADLaM Display"/>
+          <w:sz w:val="28"/>
+          <w:szCs w:val="28"/>
+        </w:rPr>
+        <w:sym w:font="Wingdings" w:char="F0E0"/>
+      </w:r>
+      <w:r>
+        <w:rPr>
+          <w:rFonts w:ascii="Bahnschrift Light SemiCondensed" w:hAnsi="Bahnschrift Light SemiCondensed" w:cs="ADLaM Display"/>
+          <w:sz w:val="28"/>
+          <w:szCs w:val="28"/>
+        </w:rPr>
+        <w:t xml:space="preserve"> deleta uma informação do Redis</w:t>
+      </w:r>
+    </w:p>
+    <w:p>
+      <w:pPr>
+        <w:pStyle w:val="PargrafodaLista"/>
+        <w:numPr>
+          <w:ilvl w:val="1"/>
+          <w:numId w:val="14"/>
+        </w:numPr>
+        <w:jc w:val="both"/>
+        <w:rPr>
+          <w:rFonts w:ascii="Bahnschrift Light SemiCondensed" w:hAnsi="Bahnschrift Light SemiCondensed" w:cs="ADLaM Display"/>
+          <w:sz w:val="28"/>
+          <w:szCs w:val="28"/>
+        </w:rPr>
+      </w:pPr>
+      <w:r>
+        <w:rPr>
+          <w:rFonts w:ascii="Bahnschrift Light SemiCondensed" w:hAnsi="Bahnschrift Light SemiCondensed" w:cs="ADLaM Display"/>
+          <w:sz w:val="28"/>
+          <w:szCs w:val="28"/>
+        </w:rPr>
+        <w:t>DEL chave</w:t>
+      </w:r>
+    </w:p>
+    <w:p>
+      <w:pPr>
+        <w:pStyle w:val="PargrafodaLista"/>
+        <w:numPr>
+          <w:ilvl w:val="0"/>
+          <w:numId w:val="14"/>
+        </w:numPr>
+        <w:jc w:val="both"/>
+        <w:rPr>
+          <w:rFonts w:ascii="Bahnschrift Light SemiCondensed" w:hAnsi="Bahnschrift Light SemiCondensed" w:cs="ADLaM Display"/>
+          <w:sz w:val="28"/>
+          <w:szCs w:val="28"/>
+        </w:rPr>
+      </w:pPr>
+      <w:r>
+        <w:rPr>
+          <w:rFonts w:ascii="Bahnschrift Light SemiCondensed" w:hAnsi="Bahnschrift Light SemiCondensed" w:cs="ADLaM Display"/>
+          <w:sz w:val="28"/>
+          <w:szCs w:val="28"/>
+        </w:rPr>
+        <w:t xml:space="preserve">EXISTS </w:t>
+      </w:r>
+      <w:r>
+        <w:rPr>
+          <w:rFonts w:ascii="Bahnschrift Light SemiCondensed" w:hAnsi="Bahnschrift Light SemiCondensed" w:cs="ADLaM Display"/>
+          <w:sz w:val="28"/>
+          <w:szCs w:val="28"/>
+        </w:rPr>
+        <w:sym w:font="Wingdings" w:char="F0E0"/>
+      </w:r>
+      <w:r>
+        <w:rPr>
+          <w:rFonts w:ascii="Bahnschrift Light SemiCondensed" w:hAnsi="Bahnschrift Light SemiCondensed" w:cs="ADLaM Display"/>
+          <w:sz w:val="28"/>
+          <w:szCs w:val="28"/>
+        </w:rPr>
+        <w:t xml:space="preserve"> verifica se existe uma chave dentro do Redis</w:t>
+      </w:r>
+    </w:p>
+    <w:p>
+      <w:pPr>
+        <w:pStyle w:val="PargrafodaLista"/>
+        <w:numPr>
+          <w:ilvl w:val="1"/>
+          <w:numId w:val="14"/>
+        </w:numPr>
+        <w:jc w:val="both"/>
+        <w:rPr>
+          <w:rFonts w:ascii="Bahnschrift Light SemiCondensed" w:hAnsi="Bahnschrift Light SemiCondensed" w:cs="ADLaM Display"/>
+          <w:sz w:val="28"/>
+          <w:szCs w:val="28"/>
+        </w:rPr>
+      </w:pPr>
+      <w:r>
+        <w:rPr>
+          <w:rFonts w:ascii="Bahnschrift Light SemiCondensed" w:hAnsi="Bahnschrift Light SemiCondensed" w:cs="ADLaM Display"/>
+          <w:sz w:val="28"/>
+          <w:szCs w:val="28"/>
+        </w:rPr>
+        <w:t>EXISTS chave</w:t>
+      </w:r>
+    </w:p>
+    <w:p>
+      <w:pPr>
+        <w:pStyle w:val="PargrafodaLista"/>
+        <w:numPr>
+          <w:ilvl w:val="0"/>
+          <w:numId w:val="14"/>
+        </w:numPr>
+        <w:jc w:val="both"/>
+        <w:rPr>
+          <w:rFonts w:ascii="Bahnschrift Light SemiCondensed" w:hAnsi="Bahnschrift Light SemiCondensed" w:cs="ADLaM Display"/>
+          <w:sz w:val="28"/>
+          <w:szCs w:val="28"/>
+        </w:rPr>
+      </w:pPr>
+      <w:r>
+        <w:rPr>
+          <w:rFonts w:ascii="Bahnschrift Light SemiCondensed" w:hAnsi="Bahnschrift Light SemiCondensed" w:cs="ADLaM Display"/>
+          <w:sz w:val="28"/>
+          <w:szCs w:val="28"/>
+        </w:rPr>
+        <w:t xml:space="preserve">KEYS </w:t>
+      </w:r>
+      <w:r>
+        <w:rPr>
+          <w:rFonts w:ascii="Bahnschrift Light SemiCondensed" w:hAnsi="Bahnschrift Light SemiCondensed" w:cs="ADLaM Display"/>
+          <w:sz w:val="28"/>
+          <w:szCs w:val="28"/>
+        </w:rPr>
+        <w:sym w:font="Wingdings" w:char="F0E0"/>
+      </w:r>
+      <w:r>
+        <w:rPr>
+          <w:rFonts w:ascii="Bahnschrift Light SemiCondensed" w:hAnsi="Bahnschrift Light SemiCondensed" w:cs="ADLaM Display"/>
+          <w:sz w:val="28"/>
+          <w:szCs w:val="28"/>
+        </w:rPr>
+        <w:t xml:space="preserve"> lista todas as chaves</w:t>
+      </w:r>
+      <w:r>
+        <w:rPr>
+          <w:rFonts w:ascii="Bahnschrift Light SemiCondensed" w:hAnsi="Bahnschrift Light SemiCondensed" w:cs="ADLaM Display"/>
+          <w:sz w:val="28"/>
+          <w:szCs w:val="28"/>
+        </w:rPr>
+        <w:t xml:space="preserve"> correspondente ao padrão (</w:t>
+      </w:r>
+      <w:proofErr w:type="spellStart"/>
+      <w:r>
+        <w:rPr>
+          <w:rFonts w:ascii="Bahnschrift Light SemiCondensed" w:hAnsi="Bahnschrift Light SemiCondensed" w:cs="ADLaM Display"/>
+          <w:sz w:val="28"/>
+          <w:szCs w:val="28"/>
+        </w:rPr>
+        <w:t>pattern</w:t>
+      </w:r>
+      <w:proofErr w:type="spellEnd"/>
+      <w:r>
+        <w:rPr>
+          <w:rFonts w:ascii="Bahnschrift Light SemiCondensed" w:hAnsi="Bahnschrift Light SemiCondensed" w:cs="ADLaM Display"/>
+          <w:sz w:val="28"/>
+          <w:szCs w:val="28"/>
+        </w:rPr>
+        <w:t>) utilizado</w:t>
+      </w:r>
+    </w:p>
+    <w:p>
+      <w:pPr>
+        <w:pStyle w:val="PargrafodaLista"/>
+        <w:numPr>
+          <w:ilvl w:val="1"/>
+          <w:numId w:val="14"/>
+        </w:numPr>
+        <w:jc w:val="both"/>
+        <w:rPr>
+          <w:rFonts w:ascii="Bahnschrift Light SemiCondensed" w:hAnsi="Bahnschrift Light SemiCondensed" w:cs="ADLaM Display"/>
+          <w:sz w:val="28"/>
+          <w:szCs w:val="28"/>
+        </w:rPr>
+      </w:pPr>
+      <w:r>
+        <w:rPr>
+          <w:rFonts w:ascii="Bahnschrift Light SemiCondensed" w:hAnsi="Bahnschrift Light SemiCondensed" w:cs="ADLaM Display"/>
+          <w:sz w:val="28"/>
+          <w:szCs w:val="28"/>
+        </w:rPr>
+        <w:t xml:space="preserve">KEYS </w:t>
+      </w:r>
+      <w:proofErr w:type="spellStart"/>
+      <w:r>
+        <w:rPr>
+          <w:rFonts w:ascii="Bahnschrift Light SemiCondensed" w:hAnsi="Bahnschrift Light SemiCondensed" w:cs="ADLaM Display"/>
+          <w:sz w:val="28"/>
+          <w:szCs w:val="28"/>
+        </w:rPr>
+        <w:t>pattern</w:t>
+      </w:r>
+      <w:proofErr w:type="spellEnd"/>
+    </w:p>
+    <w:p>
+      <w:pPr>
+        <w:pStyle w:val="PargrafodaLista"/>
+        <w:numPr>
+          <w:ilvl w:val="2"/>
+          <w:numId w:val="14"/>
+        </w:numPr>
+        <w:jc w:val="both"/>
+        <w:rPr>
+          <w:rFonts w:ascii="Bahnschrift Light SemiCondensed" w:hAnsi="Bahnschrift Light SemiCondensed" w:cs="ADLaM Display"/>
+          <w:sz w:val="28"/>
+          <w:szCs w:val="28"/>
+        </w:rPr>
+      </w:pPr>
+      <w:r>
+        <w:rPr>
+          <w:rFonts w:ascii="Bahnschrift Light SemiCondensed" w:hAnsi="Bahnschrift Light SemiCondensed" w:cs="ADLaM Display"/>
+          <w:sz w:val="28"/>
+          <w:szCs w:val="28"/>
+        </w:rPr>
+        <w:t>KEYS *</w:t>
+      </w:r>
+      <w:proofErr w:type="spellStart"/>
+      <w:r>
+        <w:rPr>
+          <w:rFonts w:ascii="Bahnschrift Light SemiCondensed" w:hAnsi="Bahnschrift Light SemiCondensed" w:cs="ADLaM Display"/>
+          <w:sz w:val="28"/>
+          <w:szCs w:val="28"/>
+        </w:rPr>
+        <w:t>name</w:t>
+      </w:r>
+      <w:proofErr w:type="spellEnd"/>
+      <w:r>
+        <w:rPr>
+          <w:rFonts w:ascii="Bahnschrift Light SemiCondensed" w:hAnsi="Bahnschrift Light SemiCondensed" w:cs="ADLaM Display"/>
+          <w:sz w:val="28"/>
+          <w:szCs w:val="28"/>
+        </w:rPr>
+        <w:t xml:space="preserve">* </w:t>
+      </w:r>
+      <w:r>
+        <w:rPr>
+          <w:rFonts w:ascii="Bahnschrift Light SemiCondensed" w:hAnsi="Bahnschrift Light SemiCondensed" w:cs="ADLaM Display"/>
+          <w:sz w:val="28"/>
+          <w:szCs w:val="28"/>
+        </w:rPr>
+        <w:sym w:font="Wingdings" w:char="F0E0"/>
+      </w:r>
+      <w:r>
+        <w:rPr>
+          <w:rFonts w:ascii="Bahnschrift Light SemiCondensed" w:hAnsi="Bahnschrift Light SemiCondensed" w:cs="ADLaM Display"/>
+          <w:sz w:val="28"/>
+          <w:szCs w:val="28"/>
+        </w:rPr>
+        <w:t xml:space="preserve"> retorna todas as chaves que tenham “</w:t>
+      </w:r>
+      <w:proofErr w:type="spellStart"/>
+      <w:r>
+        <w:rPr>
+          <w:rFonts w:ascii="Bahnschrift Light SemiCondensed" w:hAnsi="Bahnschrift Light SemiCondensed" w:cs="ADLaM Display"/>
+          <w:sz w:val="28"/>
+          <w:szCs w:val="28"/>
+        </w:rPr>
+        <w:t>name</w:t>
+      </w:r>
+      <w:proofErr w:type="spellEnd"/>
+      <w:r>
+        <w:rPr>
+          <w:rFonts w:ascii="Bahnschrift Light SemiCondensed" w:hAnsi="Bahnschrift Light SemiCondensed" w:cs="ADLaM Display"/>
+          <w:sz w:val="28"/>
+          <w:szCs w:val="28"/>
+        </w:rPr>
+        <w:t>” em seu nome (</w:t>
+      </w:r>
+      <w:proofErr w:type="spellStart"/>
+      <w:r>
+        <w:rPr>
+          <w:rFonts w:ascii="Bahnschrift Light SemiCondensed" w:hAnsi="Bahnschrift Light SemiCondensed" w:cs="ADLaM Display"/>
+          <w:sz w:val="28"/>
+          <w:szCs w:val="28"/>
+        </w:rPr>
+        <w:t>ex</w:t>
+      </w:r>
+      <w:proofErr w:type="spellEnd"/>
+      <w:r>
+        <w:rPr>
+          <w:rFonts w:ascii="Bahnschrift Light SemiCondensed" w:hAnsi="Bahnschrift Light SemiCondensed" w:cs="ADLaM Display"/>
+          <w:sz w:val="28"/>
+          <w:szCs w:val="28"/>
+        </w:rPr>
+        <w:t xml:space="preserve">: </w:t>
+      </w:r>
+      <w:proofErr w:type="spellStart"/>
+      <w:r>
+        <w:rPr>
+          <w:rFonts w:ascii="Bahnschrift Light SemiCondensed" w:hAnsi="Bahnschrift Light SemiCondensed" w:cs="ADLaM Display"/>
+          <w:sz w:val="28"/>
+          <w:szCs w:val="28"/>
+        </w:rPr>
+        <w:t>firstname</w:t>
+      </w:r>
+      <w:proofErr w:type="spellEnd"/>
+      <w:r>
+        <w:rPr>
+          <w:rFonts w:ascii="Bahnschrift Light SemiCondensed" w:hAnsi="Bahnschrift Light SemiCondensed" w:cs="ADLaM Display"/>
+          <w:sz w:val="28"/>
+          <w:szCs w:val="28"/>
+        </w:rPr>
+        <w:t xml:space="preserve">, </w:t>
+      </w:r>
+      <w:proofErr w:type="spellStart"/>
+      <w:r>
+        <w:rPr>
+          <w:rFonts w:ascii="Bahnschrift Light SemiCondensed" w:hAnsi="Bahnschrift Light SemiCondensed" w:cs="ADLaM Display"/>
+          <w:sz w:val="28"/>
+          <w:szCs w:val="28"/>
+        </w:rPr>
+        <w:t>lastname</w:t>
+      </w:r>
+      <w:proofErr w:type="spellEnd"/>
+      <w:r>
+        <w:rPr>
+          <w:rFonts w:ascii="Bahnschrift Light SemiCondensed" w:hAnsi="Bahnschrift Light SemiCondensed" w:cs="ADLaM Display"/>
+          <w:sz w:val="28"/>
+          <w:szCs w:val="28"/>
+        </w:rPr>
+        <w:t>)</w:t>
+      </w:r>
+    </w:p>
+    <w:p>
+      <w:pPr>
+        <w:pStyle w:val="PargrafodaLista"/>
+        <w:numPr>
+          <w:ilvl w:val="2"/>
+          <w:numId w:val="14"/>
+        </w:numPr>
+        <w:jc w:val="both"/>
+        <w:rPr>
+          <w:rFonts w:ascii="Bahnschrift Light SemiCondensed" w:hAnsi="Bahnschrift Light SemiCondensed" w:cs="ADLaM Display"/>
+          <w:sz w:val="28"/>
+          <w:szCs w:val="28"/>
+        </w:rPr>
+      </w:pPr>
+      <w:r>
+        <w:rPr>
+          <w:rFonts w:ascii="Bahnschrift Light SemiCondensed" w:hAnsi="Bahnschrift Light SemiCondensed" w:cs="ADLaM Display"/>
+          <w:sz w:val="28"/>
+          <w:szCs w:val="28"/>
+        </w:rPr>
+        <w:t xml:space="preserve">KEYS * </w:t>
+      </w:r>
+      <w:r>
+        <w:rPr>
+          <w:rFonts w:ascii="Bahnschrift Light SemiCondensed" w:hAnsi="Bahnschrift Light SemiCondensed" w:cs="ADLaM Display"/>
+          <w:sz w:val="28"/>
+          <w:szCs w:val="28"/>
+        </w:rPr>
+        <w:sym w:font="Wingdings" w:char="F0E0"/>
+      </w:r>
+      <w:r>
+        <w:rPr>
+          <w:rFonts w:ascii="Bahnschrift Light SemiCondensed" w:hAnsi="Bahnschrift Light SemiCondensed" w:cs="ADLaM Display"/>
+          <w:sz w:val="28"/>
+          <w:szCs w:val="28"/>
+        </w:rPr>
+        <w:t xml:space="preserve"> retorna todas as chaves</w:t>
+      </w:r>
+    </w:p>
+    <w:p>
+      <w:pPr>
+        <w:pStyle w:val="PargrafodaLista"/>
+        <w:numPr>
+          <w:ilvl w:val="0"/>
+          <w:numId w:val="14"/>
+        </w:numPr>
+        <w:jc w:val="both"/>
+        <w:rPr>
+          <w:rFonts w:ascii="Bahnschrift Light SemiCondensed" w:hAnsi="Bahnschrift Light SemiCondensed" w:cs="ADLaM Display"/>
+          <w:sz w:val="28"/>
+          <w:szCs w:val="28"/>
+        </w:rPr>
+      </w:pPr>
+      <w:r>
+        <w:rPr>
+          <w:rFonts w:ascii="Bahnschrift Light SemiCondensed" w:hAnsi="Bahnschrift Light SemiCondensed" w:cs="ADLaM Display"/>
+          <w:sz w:val="28"/>
+          <w:szCs w:val="28"/>
+        </w:rPr>
+        <w:t xml:space="preserve">INCR </w:t>
+      </w:r>
+      <w:r>
+        <w:rPr>
+          <w:rFonts w:ascii="Bahnschrift Light SemiCondensed" w:hAnsi="Bahnschrift Light SemiCondensed" w:cs="ADLaM Display"/>
+          <w:sz w:val="28"/>
+          <w:szCs w:val="28"/>
+        </w:rPr>
+        <w:sym w:font="Wingdings" w:char="F0E0"/>
+      </w:r>
+      <w:r>
+        <w:rPr>
+          <w:rFonts w:ascii="Bahnschrift Light SemiCondensed" w:hAnsi="Bahnschrift Light SemiCondensed" w:cs="ADLaM Display"/>
+          <w:sz w:val="28"/>
+          <w:szCs w:val="28"/>
+        </w:rPr>
+        <w:t xml:space="preserve"> incrementa uma variável numérica</w:t>
+      </w:r>
+    </w:p>
+    <w:p>
+      <w:pPr>
+        <w:pStyle w:val="PargrafodaLista"/>
+        <w:numPr>
+          <w:ilvl w:val="1"/>
+          <w:numId w:val="14"/>
+        </w:numPr>
+        <w:jc w:val="both"/>
+        <w:rPr>
+          <w:rFonts w:ascii="Bahnschrift Light SemiCondensed" w:hAnsi="Bahnschrift Light SemiCondensed" w:cs="ADLaM Display"/>
+          <w:sz w:val="28"/>
+          <w:szCs w:val="28"/>
+        </w:rPr>
+      </w:pPr>
+      <w:r>
+        <w:rPr>
+          <w:rFonts w:ascii="Bahnschrift Light SemiCondensed" w:hAnsi="Bahnschrift Light SemiCondensed" w:cs="ADLaM Display"/>
+          <w:sz w:val="28"/>
+          <w:szCs w:val="28"/>
+        </w:rPr>
+        <w:t xml:space="preserve">INCR chave </w:t>
+      </w:r>
+      <w:r>
+        <w:rPr>
+          <w:rFonts w:ascii="Bahnschrift Light SemiCondensed" w:hAnsi="Bahnschrift Light SemiCondensed" w:cs="ADLaM Display"/>
+          <w:sz w:val="28"/>
+          <w:szCs w:val="28"/>
+        </w:rPr>
+        <w:sym w:font="Wingdings" w:char="F0E0"/>
+      </w:r>
+      <w:r>
+        <w:rPr>
+          <w:rFonts w:ascii="Bahnschrift Light SemiCondensed" w:hAnsi="Bahnschrift Light SemiCondensed" w:cs="ADLaM Display"/>
+          <w:sz w:val="28"/>
+          <w:szCs w:val="28"/>
+        </w:rPr>
+        <w:t xml:space="preserve"> observação: esse comando incrementará o valor associado à chave</w:t>
+      </w:r>
+    </w:p>
+    <w:p>
+      <w:pPr>
+        <w:pStyle w:val="PargrafodaLista"/>
+        <w:numPr>
+          <w:ilvl w:val="0"/>
+          <w:numId w:val="14"/>
+        </w:numPr>
+        <w:jc w:val="both"/>
+        <w:rPr>
+          <w:rFonts w:ascii="Bahnschrift Light SemiCondensed" w:hAnsi="Bahnschrift Light SemiCondensed" w:cs="ADLaM Display"/>
+          <w:sz w:val="28"/>
+          <w:szCs w:val="28"/>
+        </w:rPr>
+      </w:pPr>
+      <w:r>
+        <w:rPr>
+          <w:rFonts w:ascii="Bahnschrift Light SemiCondensed" w:hAnsi="Bahnschrift Light SemiCondensed" w:cs="ADLaM Display"/>
+          <w:sz w:val="28"/>
+          <w:szCs w:val="28"/>
+        </w:rPr>
+        <w:lastRenderedPageBreak/>
+        <w:t xml:space="preserve">DECR </w:t>
+      </w:r>
+      <w:r>
+        <w:rPr>
+          <w:rFonts w:ascii="Bahnschrift Light SemiCondensed" w:hAnsi="Bahnschrift Light SemiCondensed" w:cs="ADLaM Display"/>
+          <w:sz w:val="28"/>
+          <w:szCs w:val="28"/>
+        </w:rPr>
+        <w:sym w:font="Wingdings" w:char="F0E0"/>
+      </w:r>
+      <w:r>
+        <w:rPr>
+          <w:rFonts w:ascii="Bahnschrift Light SemiCondensed" w:hAnsi="Bahnschrift Light SemiCondensed" w:cs="ADLaM Display"/>
+          <w:sz w:val="28"/>
+          <w:szCs w:val="28"/>
+        </w:rPr>
+        <w:t xml:space="preserve"> decrementa uma variável numérica</w:t>
+      </w:r>
+    </w:p>
+    <w:p>
+      <w:pPr>
+        <w:pStyle w:val="PargrafodaLista"/>
+        <w:numPr>
+          <w:ilvl w:val="1"/>
+          <w:numId w:val="14"/>
+        </w:numPr>
+        <w:jc w:val="both"/>
+        <w:rPr>
+          <w:rFonts w:ascii="Bahnschrift Light SemiCondensed" w:hAnsi="Bahnschrift Light SemiCondensed" w:cs="ADLaM Display"/>
+          <w:sz w:val="28"/>
+          <w:szCs w:val="28"/>
+        </w:rPr>
+      </w:pPr>
+      <w:r>
+        <w:rPr>
+          <w:rFonts w:ascii="Bahnschrift Light SemiCondensed" w:hAnsi="Bahnschrift Light SemiCondensed" w:cs="ADLaM Display"/>
+          <w:sz w:val="28"/>
+          <w:szCs w:val="28"/>
+        </w:rPr>
+        <w:t>DECR chave</w:t>
+      </w:r>
+    </w:p>
+    <w:p>
+      <w:pPr>
+        <w:pStyle w:val="PargrafodaLista"/>
+        <w:ind w:left="3550"/>
+        <w:jc w:val="both"/>
+        <w:rPr>
+          <w:rFonts w:ascii="Bahnschrift Light SemiCondensed" w:hAnsi="Bahnschrift Light SemiCondensed" w:cs="ADLaM Display"/>
+          <w:sz w:val="28"/>
+          <w:szCs w:val="28"/>
+        </w:rPr>
+      </w:pPr>
+    </w:p>
+    <w:p>
+      <w:pPr>
+        <w:ind w:left="2124"/>
+        <w:jc w:val="both"/>
+        <w:rPr>
+          <w:rFonts w:ascii="Bahnschrift Light SemiCondensed" w:hAnsi="Bahnschrift Light SemiCondensed" w:cs="ADLaM Display"/>
+          <w:sz w:val="28"/>
+          <w:szCs w:val="28"/>
+        </w:rPr>
+      </w:pPr>
+      <w:r>
+        <w:rPr>
+          <w:rFonts w:ascii="Bahnschrift Light SemiCondensed" w:hAnsi="Bahnschrift Light SemiCondensed" w:cs="ADLaM Display"/>
+          <w:sz w:val="28"/>
+          <w:szCs w:val="28"/>
+        </w:rPr>
+        <w:tab/>
+      </w:r>
+    </w:p>
+    <w:p>
+      <w:pPr>
+        <w:ind w:left="2489"/>
+        <w:jc w:val="both"/>
+        <w:rPr>
+          <w:rFonts w:ascii="Bahnschrift Light SemiCondensed" w:hAnsi="Bahnschrift Light SemiCondensed" w:cs="ADLaM Display"/>
+          <w:sz w:val="28"/>
+          <w:szCs w:val="28"/>
+        </w:rPr>
+      </w:pPr>
+    </w:p>
+    <w:p>
+      <w:pPr>
         <w:ind w:left="708"/>
         <w:jc w:val="both"/>
         <w:rPr>
@@ -2233,6 +5807,17 @@
         </w:rPr>
         <w:tab/>
       </w:r>
+    </w:p>
+    <w:p>
+      <w:pPr>
+        <w:ind w:left="708"/>
+        <w:jc w:val="both"/>
+        <w:rPr>
+          <w:rFonts w:ascii="Bahnschrift Light SemiCondensed" w:hAnsi="Bahnschrift Light SemiCondensed" w:cs="ADLaM Display"/>
+          <w:sz w:val="28"/>
+          <w:szCs w:val="28"/>
+        </w:rPr>
+      </w:pPr>
       <w:r>
         <w:rPr>
           <w:rFonts w:ascii="Bahnschrift Light SemiCondensed" w:hAnsi="Bahnschrift Light SemiCondensed" w:cs="ADLaM Display"/>
@@ -2241,17 +5826,6 @@
         </w:rPr>
         <w:tab/>
       </w:r>
-    </w:p>
-    <w:p>
-      <w:pPr>
-        <w:ind w:left="708"/>
-        <w:jc w:val="both"/>
-        <w:rPr>
-          <w:rFonts w:ascii="Bahnschrift Light SemiCondensed" w:hAnsi="Bahnschrift Light SemiCondensed" w:cs="ADLaM Display"/>
-          <w:sz w:val="28"/>
-          <w:szCs w:val="28"/>
-        </w:rPr>
-      </w:pPr>
     </w:p>
     <w:p>
       <w:pPr>
@@ -2277,6 +5851,345 @@
 <file path=word/numbering.xml><?xml version="1.0" encoding="utf-8"?>
 <w:numbering xmlns:wpc="http://schemas.microsoft.com/office/word/2010/wordprocessingCanvas" xmlns:cx="http://schemas.microsoft.com/office/drawing/2014/chartex" xmlns:cx1="http://schemas.microsoft.com/office/drawing/2015/9/8/chartex" xmlns:cx2="http://schemas.microsoft.com/office/drawing/2015/10/21/chartex" xmlns:cx3="http://schemas.microsoft.com/office/drawing/2016/5/9/chartex" xmlns:cx4="http://schemas.microsoft.com/office/drawing/2016/5/10/chartex" xmlns:cx5="http://schemas.microsoft.com/office/drawing/2016/5/11/chartex" xmlns:cx6="http://schemas.microsoft.com/office/drawing/2016/5/12/chartex" xmlns:cx7="http://schemas.microsoft.com/office/drawing/2016/5/13/chartex" xmlns:cx8="http://schemas.microsoft.com/office/drawing/2016/5/14/chartex" xmlns:mc="http://schemas.openxmlformats.org/markup-compatibility/2006" xmlns:aink="http://schemas.microsoft.com/office/drawing/2016/ink" xmlns:am3d="http://schemas.microsoft.com/office/drawing/2017/model3d" xmlns:o="urn:schemas-microsoft-com:office:office" xmlns:oel="http://schemas.microsoft.com/office/2019/extlst" xmlns:r="http://schemas.openxmlformats.org/officeDocument/2006/relationships" xmlns:m="http://schemas.openxmlformats.org/officeDocument/2006/math" xmlns:v="urn:schemas-microsoft-com:vml" xmlns:wp14="http://schemas.microsoft.com/office/word/2010/wordprocessingDrawing" xmlns:wp="http://schemas.openxmlformats.org/drawingml/2006/wordprocessingDrawing" xmlns:w10="urn:schemas-microsoft-com:office:word" xmlns:w="http://schemas.openxmlformats.org/wordprocessingml/2006/main" xmlns:w14="http://schemas.microsoft.com/office/word/2010/wordml" xmlns:w15="http://schemas.microsoft.com/office/word/2012/wordml" xmlns:w16cex="http://schemas.microsoft.com/office/word/2018/wordml/cex" xmlns:w16cid="http://schemas.microsoft.com/office/word/2016/wordml/cid" xmlns:w16="http://schemas.microsoft.com/office/word/2018/wordml" xmlns:w16du="http://schemas.microsoft.com/office/word/2023/wordml/word16du" xmlns:w16sdtdh="http://schemas.microsoft.com/office/word/2020/wordml/sdtdatahash" xmlns:w16sdtfl="http://schemas.microsoft.com/office/word/2024/wordml/sdtformatlock" xmlns:w16se="http://schemas.microsoft.com/office/word/2015/wordml/symex" xmlns:wpg="http://schemas.microsoft.com/office/word/2010/wordprocessingGroup" xmlns:wpi="http://schemas.microsoft.com/office/word/2010/wordprocessingInk" xmlns:wne="http://schemas.microsoft.com/office/word/2006/wordml" xmlns:wps="http://schemas.microsoft.com/office/word/2010/wordprocessingShape" mc:Ignorable="w14 w15 w16se w16cid w16 w16cex w16sdtdh w16sdtfl w16du wp14">
   <w:abstractNum w:abstractNumId="0" w15:restartNumberingAfterBreak="0">
+    <w:nsid w:val="03BF68FF"/>
+    <w:multiLevelType w:val="hybridMultilevel"/>
+    <w:tmpl w:val="726E3FDC"/>
+    <w:lvl w:ilvl="0" w:tplc="04160001">
+      <w:start w:val="1"/>
+      <w:numFmt w:val="bullet"/>
+      <w:lvlText w:val=""/>
+      <w:lvlJc w:val="left"/>
+      <w:pPr>
+        <w:ind w:left="2849" w:hanging="360"/>
+      </w:pPr>
+      <w:rPr>
+        <w:rFonts w:ascii="Symbol" w:hAnsi="Symbol" w:hint="default"/>
+      </w:rPr>
+    </w:lvl>
+    <w:lvl w:ilvl="1" w:tplc="04160003" w:tentative="1">
+      <w:start w:val="1"/>
+      <w:numFmt w:val="bullet"/>
+      <w:lvlText w:val="o"/>
+      <w:lvlJc w:val="left"/>
+      <w:pPr>
+        <w:ind w:left="3569" w:hanging="360"/>
+      </w:pPr>
+      <w:rPr>
+        <w:rFonts w:ascii="Courier New" w:hAnsi="Courier New" w:cs="Courier New" w:hint="default"/>
+      </w:rPr>
+    </w:lvl>
+    <w:lvl w:ilvl="2" w:tplc="04160005" w:tentative="1">
+      <w:start w:val="1"/>
+      <w:numFmt w:val="bullet"/>
+      <w:lvlText w:val=""/>
+      <w:lvlJc w:val="left"/>
+      <w:pPr>
+        <w:ind w:left="4289" w:hanging="360"/>
+      </w:pPr>
+      <w:rPr>
+        <w:rFonts w:ascii="Wingdings" w:hAnsi="Wingdings" w:hint="default"/>
+      </w:rPr>
+    </w:lvl>
+    <w:lvl w:ilvl="3" w:tplc="04160001" w:tentative="1">
+      <w:start w:val="1"/>
+      <w:numFmt w:val="bullet"/>
+      <w:lvlText w:val=""/>
+      <w:lvlJc w:val="left"/>
+      <w:pPr>
+        <w:ind w:left="5009" w:hanging="360"/>
+      </w:pPr>
+      <w:rPr>
+        <w:rFonts w:ascii="Symbol" w:hAnsi="Symbol" w:hint="default"/>
+      </w:rPr>
+    </w:lvl>
+    <w:lvl w:ilvl="4" w:tplc="04160003" w:tentative="1">
+      <w:start w:val="1"/>
+      <w:numFmt w:val="bullet"/>
+      <w:lvlText w:val="o"/>
+      <w:lvlJc w:val="left"/>
+      <w:pPr>
+        <w:ind w:left="5729" w:hanging="360"/>
+      </w:pPr>
+      <w:rPr>
+        <w:rFonts w:ascii="Courier New" w:hAnsi="Courier New" w:cs="Courier New" w:hint="default"/>
+      </w:rPr>
+    </w:lvl>
+    <w:lvl w:ilvl="5" w:tplc="04160005" w:tentative="1">
+      <w:start w:val="1"/>
+      <w:numFmt w:val="bullet"/>
+      <w:lvlText w:val=""/>
+      <w:lvlJc w:val="left"/>
+      <w:pPr>
+        <w:ind w:left="6449" w:hanging="360"/>
+      </w:pPr>
+      <w:rPr>
+        <w:rFonts w:ascii="Wingdings" w:hAnsi="Wingdings" w:hint="default"/>
+      </w:rPr>
+    </w:lvl>
+    <w:lvl w:ilvl="6" w:tplc="04160001" w:tentative="1">
+      <w:start w:val="1"/>
+      <w:numFmt w:val="bullet"/>
+      <w:lvlText w:val=""/>
+      <w:lvlJc w:val="left"/>
+      <w:pPr>
+        <w:ind w:left="7169" w:hanging="360"/>
+      </w:pPr>
+      <w:rPr>
+        <w:rFonts w:ascii="Symbol" w:hAnsi="Symbol" w:hint="default"/>
+      </w:rPr>
+    </w:lvl>
+    <w:lvl w:ilvl="7" w:tplc="04160003" w:tentative="1">
+      <w:start w:val="1"/>
+      <w:numFmt w:val="bullet"/>
+      <w:lvlText w:val="o"/>
+      <w:lvlJc w:val="left"/>
+      <w:pPr>
+        <w:ind w:left="7889" w:hanging="360"/>
+      </w:pPr>
+      <w:rPr>
+        <w:rFonts w:ascii="Courier New" w:hAnsi="Courier New" w:cs="Courier New" w:hint="default"/>
+      </w:rPr>
+    </w:lvl>
+    <w:lvl w:ilvl="8" w:tplc="04160005" w:tentative="1">
+      <w:start w:val="1"/>
+      <w:numFmt w:val="bullet"/>
+      <w:lvlText w:val=""/>
+      <w:lvlJc w:val="left"/>
+      <w:pPr>
+        <w:ind w:left="8609" w:hanging="360"/>
+      </w:pPr>
+      <w:rPr>
+        <w:rFonts w:ascii="Wingdings" w:hAnsi="Wingdings" w:hint="default"/>
+      </w:rPr>
+    </w:lvl>
+  </w:abstractNum>
+  <w:abstractNum w:abstractNumId="1" w15:restartNumberingAfterBreak="0">
+    <w:nsid w:val="148279F3"/>
+    <w:multiLevelType w:val="hybridMultilevel"/>
+    <w:tmpl w:val="83E8B94C"/>
+    <w:lvl w:ilvl="0" w:tplc="04160001">
+      <w:start w:val="1"/>
+      <w:numFmt w:val="bullet"/>
+      <w:lvlText w:val=""/>
+      <w:lvlJc w:val="left"/>
+      <w:pPr>
+        <w:ind w:left="2849" w:hanging="360"/>
+      </w:pPr>
+      <w:rPr>
+        <w:rFonts w:ascii="Symbol" w:hAnsi="Symbol" w:hint="default"/>
+      </w:rPr>
+    </w:lvl>
+    <w:lvl w:ilvl="1" w:tplc="04160003" w:tentative="1">
+      <w:start w:val="1"/>
+      <w:numFmt w:val="bullet"/>
+      <w:lvlText w:val="o"/>
+      <w:lvlJc w:val="left"/>
+      <w:pPr>
+        <w:ind w:left="3569" w:hanging="360"/>
+      </w:pPr>
+      <w:rPr>
+        <w:rFonts w:ascii="Courier New" w:hAnsi="Courier New" w:cs="Courier New" w:hint="default"/>
+      </w:rPr>
+    </w:lvl>
+    <w:lvl w:ilvl="2" w:tplc="04160005" w:tentative="1">
+      <w:start w:val="1"/>
+      <w:numFmt w:val="bullet"/>
+      <w:lvlText w:val=""/>
+      <w:lvlJc w:val="left"/>
+      <w:pPr>
+        <w:ind w:left="4289" w:hanging="360"/>
+      </w:pPr>
+      <w:rPr>
+        <w:rFonts w:ascii="Wingdings" w:hAnsi="Wingdings" w:hint="default"/>
+      </w:rPr>
+    </w:lvl>
+    <w:lvl w:ilvl="3" w:tplc="04160001" w:tentative="1">
+      <w:start w:val="1"/>
+      <w:numFmt w:val="bullet"/>
+      <w:lvlText w:val=""/>
+      <w:lvlJc w:val="left"/>
+      <w:pPr>
+        <w:ind w:left="5009" w:hanging="360"/>
+      </w:pPr>
+      <w:rPr>
+        <w:rFonts w:ascii="Symbol" w:hAnsi="Symbol" w:hint="default"/>
+      </w:rPr>
+    </w:lvl>
+    <w:lvl w:ilvl="4" w:tplc="04160003" w:tentative="1">
+      <w:start w:val="1"/>
+      <w:numFmt w:val="bullet"/>
+      <w:lvlText w:val="o"/>
+      <w:lvlJc w:val="left"/>
+      <w:pPr>
+        <w:ind w:left="5729" w:hanging="360"/>
+      </w:pPr>
+      <w:rPr>
+        <w:rFonts w:ascii="Courier New" w:hAnsi="Courier New" w:cs="Courier New" w:hint="default"/>
+      </w:rPr>
+    </w:lvl>
+    <w:lvl w:ilvl="5" w:tplc="04160005" w:tentative="1">
+      <w:start w:val="1"/>
+      <w:numFmt w:val="bullet"/>
+      <w:lvlText w:val=""/>
+      <w:lvlJc w:val="left"/>
+      <w:pPr>
+        <w:ind w:left="6449" w:hanging="360"/>
+      </w:pPr>
+      <w:rPr>
+        <w:rFonts w:ascii="Wingdings" w:hAnsi="Wingdings" w:hint="default"/>
+      </w:rPr>
+    </w:lvl>
+    <w:lvl w:ilvl="6" w:tplc="04160001" w:tentative="1">
+      <w:start w:val="1"/>
+      <w:numFmt w:val="bullet"/>
+      <w:lvlText w:val=""/>
+      <w:lvlJc w:val="left"/>
+      <w:pPr>
+        <w:ind w:left="7169" w:hanging="360"/>
+      </w:pPr>
+      <w:rPr>
+        <w:rFonts w:ascii="Symbol" w:hAnsi="Symbol" w:hint="default"/>
+      </w:rPr>
+    </w:lvl>
+    <w:lvl w:ilvl="7" w:tplc="04160003" w:tentative="1">
+      <w:start w:val="1"/>
+      <w:numFmt w:val="bullet"/>
+      <w:lvlText w:val="o"/>
+      <w:lvlJc w:val="left"/>
+      <w:pPr>
+        <w:ind w:left="7889" w:hanging="360"/>
+      </w:pPr>
+      <w:rPr>
+        <w:rFonts w:ascii="Courier New" w:hAnsi="Courier New" w:cs="Courier New" w:hint="default"/>
+      </w:rPr>
+    </w:lvl>
+    <w:lvl w:ilvl="8" w:tplc="04160005" w:tentative="1">
+      <w:start w:val="1"/>
+      <w:numFmt w:val="bullet"/>
+      <w:lvlText w:val=""/>
+      <w:lvlJc w:val="left"/>
+      <w:pPr>
+        <w:ind w:left="8609" w:hanging="360"/>
+      </w:pPr>
+      <w:rPr>
+        <w:rFonts w:ascii="Wingdings" w:hAnsi="Wingdings" w:hint="default"/>
+      </w:rPr>
+    </w:lvl>
+  </w:abstractNum>
+  <w:abstractNum w:abstractNumId="2" w15:restartNumberingAfterBreak="0">
+    <w:nsid w:val="162C3D5F"/>
+    <w:multiLevelType w:val="hybridMultilevel"/>
+    <w:tmpl w:val="1BB8C76E"/>
+    <w:lvl w:ilvl="0" w:tplc="04160001">
+      <w:start w:val="1"/>
+      <w:numFmt w:val="bullet"/>
+      <w:lvlText w:val=""/>
+      <w:lvlJc w:val="left"/>
+      <w:pPr>
+        <w:ind w:left="2849" w:hanging="360"/>
+      </w:pPr>
+      <w:rPr>
+        <w:rFonts w:ascii="Symbol" w:hAnsi="Symbol" w:hint="default"/>
+      </w:rPr>
+    </w:lvl>
+    <w:lvl w:ilvl="1" w:tplc="04160003" w:tentative="1">
+      <w:start w:val="1"/>
+      <w:numFmt w:val="bullet"/>
+      <w:lvlText w:val="o"/>
+      <w:lvlJc w:val="left"/>
+      <w:pPr>
+        <w:ind w:left="3569" w:hanging="360"/>
+      </w:pPr>
+      <w:rPr>
+        <w:rFonts w:ascii="Courier New" w:hAnsi="Courier New" w:cs="Courier New" w:hint="default"/>
+      </w:rPr>
+    </w:lvl>
+    <w:lvl w:ilvl="2" w:tplc="04160005" w:tentative="1">
+      <w:start w:val="1"/>
+      <w:numFmt w:val="bullet"/>
+      <w:lvlText w:val=""/>
+      <w:lvlJc w:val="left"/>
+      <w:pPr>
+        <w:ind w:left="4289" w:hanging="360"/>
+      </w:pPr>
+      <w:rPr>
+        <w:rFonts w:ascii="Wingdings" w:hAnsi="Wingdings" w:hint="default"/>
+      </w:rPr>
+    </w:lvl>
+    <w:lvl w:ilvl="3" w:tplc="04160001" w:tentative="1">
+      <w:start w:val="1"/>
+      <w:numFmt w:val="bullet"/>
+      <w:lvlText w:val=""/>
+      <w:lvlJc w:val="left"/>
+      <w:pPr>
+        <w:ind w:left="5009" w:hanging="360"/>
+      </w:pPr>
+      <w:rPr>
+        <w:rFonts w:ascii="Symbol" w:hAnsi="Symbol" w:hint="default"/>
+      </w:rPr>
+    </w:lvl>
+    <w:lvl w:ilvl="4" w:tplc="04160003" w:tentative="1">
+      <w:start w:val="1"/>
+      <w:numFmt w:val="bullet"/>
+      <w:lvlText w:val="o"/>
+      <w:lvlJc w:val="left"/>
+      <w:pPr>
+        <w:ind w:left="5729" w:hanging="360"/>
+      </w:pPr>
+      <w:rPr>
+        <w:rFonts w:ascii="Courier New" w:hAnsi="Courier New" w:cs="Courier New" w:hint="default"/>
+      </w:rPr>
+    </w:lvl>
+    <w:lvl w:ilvl="5" w:tplc="04160005" w:tentative="1">
+      <w:start w:val="1"/>
+      <w:numFmt w:val="bullet"/>
+      <w:lvlText w:val=""/>
+      <w:lvlJc w:val="left"/>
+      <w:pPr>
+        <w:ind w:left="6449" w:hanging="360"/>
+      </w:pPr>
+      <w:rPr>
+        <w:rFonts w:ascii="Wingdings" w:hAnsi="Wingdings" w:hint="default"/>
+      </w:rPr>
+    </w:lvl>
+    <w:lvl w:ilvl="6" w:tplc="04160001" w:tentative="1">
+      <w:start w:val="1"/>
+      <w:numFmt w:val="bullet"/>
+      <w:lvlText w:val=""/>
+      <w:lvlJc w:val="left"/>
+      <w:pPr>
+        <w:ind w:left="7169" w:hanging="360"/>
+      </w:pPr>
+      <w:rPr>
+        <w:rFonts w:ascii="Symbol" w:hAnsi="Symbol" w:hint="default"/>
+      </w:rPr>
+    </w:lvl>
+    <w:lvl w:ilvl="7" w:tplc="04160003" w:tentative="1">
+      <w:start w:val="1"/>
+      <w:numFmt w:val="bullet"/>
+      <w:lvlText w:val="o"/>
+      <w:lvlJc w:val="left"/>
+      <w:pPr>
+        <w:ind w:left="7889" w:hanging="360"/>
+      </w:pPr>
+      <w:rPr>
+        <w:rFonts w:ascii="Courier New" w:hAnsi="Courier New" w:cs="Courier New" w:hint="default"/>
+      </w:rPr>
+    </w:lvl>
+    <w:lvl w:ilvl="8" w:tplc="04160005" w:tentative="1">
+      <w:start w:val="1"/>
+      <w:numFmt w:val="bullet"/>
+      <w:lvlText w:val=""/>
+      <w:lvlJc w:val="left"/>
+      <w:pPr>
+        <w:ind w:left="8609" w:hanging="360"/>
+      </w:pPr>
+      <w:rPr>
+        <w:rFonts w:ascii="Wingdings" w:hAnsi="Wingdings" w:hint="default"/>
+      </w:rPr>
+    </w:lvl>
+  </w:abstractNum>
+  <w:abstractNum w:abstractNumId="3" w15:restartNumberingAfterBreak="0">
     <w:nsid w:val="18191C55"/>
     <w:multiLevelType w:val="hybridMultilevel"/>
     <w:tmpl w:val="48F6678C"/>
@@ -2389,7 +6302,233 @@
       </w:rPr>
     </w:lvl>
   </w:abstractNum>
-  <w:abstractNum w:abstractNumId="1" w15:restartNumberingAfterBreak="0">
+  <w:abstractNum w:abstractNumId="4" w15:restartNumberingAfterBreak="0">
+    <w:nsid w:val="29672082"/>
+    <w:multiLevelType w:val="hybridMultilevel"/>
+    <w:tmpl w:val="BE043FD0"/>
+    <w:lvl w:ilvl="0" w:tplc="04160001">
+      <w:start w:val="1"/>
+      <w:numFmt w:val="bullet"/>
+      <w:lvlText w:val=""/>
+      <w:lvlJc w:val="left"/>
+      <w:pPr>
+        <w:ind w:left="3550" w:hanging="360"/>
+      </w:pPr>
+      <w:rPr>
+        <w:rFonts w:ascii="Symbol" w:hAnsi="Symbol" w:hint="default"/>
+      </w:rPr>
+    </w:lvl>
+    <w:lvl w:ilvl="1" w:tplc="04160003">
+      <w:start w:val="1"/>
+      <w:numFmt w:val="bullet"/>
+      <w:lvlText w:val="o"/>
+      <w:lvlJc w:val="left"/>
+      <w:pPr>
+        <w:ind w:left="4270" w:hanging="360"/>
+      </w:pPr>
+      <w:rPr>
+        <w:rFonts w:ascii="Courier New" w:hAnsi="Courier New" w:cs="Courier New" w:hint="default"/>
+      </w:rPr>
+    </w:lvl>
+    <w:lvl w:ilvl="2" w:tplc="04160005">
+      <w:start w:val="1"/>
+      <w:numFmt w:val="bullet"/>
+      <w:lvlText w:val=""/>
+      <w:lvlJc w:val="left"/>
+      <w:pPr>
+        <w:ind w:left="4990" w:hanging="360"/>
+      </w:pPr>
+      <w:rPr>
+        <w:rFonts w:ascii="Wingdings" w:hAnsi="Wingdings" w:hint="default"/>
+      </w:rPr>
+    </w:lvl>
+    <w:lvl w:ilvl="3" w:tplc="04160001" w:tentative="1">
+      <w:start w:val="1"/>
+      <w:numFmt w:val="bullet"/>
+      <w:lvlText w:val=""/>
+      <w:lvlJc w:val="left"/>
+      <w:pPr>
+        <w:ind w:left="5710" w:hanging="360"/>
+      </w:pPr>
+      <w:rPr>
+        <w:rFonts w:ascii="Symbol" w:hAnsi="Symbol" w:hint="default"/>
+      </w:rPr>
+    </w:lvl>
+    <w:lvl w:ilvl="4" w:tplc="04160003" w:tentative="1">
+      <w:start w:val="1"/>
+      <w:numFmt w:val="bullet"/>
+      <w:lvlText w:val="o"/>
+      <w:lvlJc w:val="left"/>
+      <w:pPr>
+        <w:ind w:left="6430" w:hanging="360"/>
+      </w:pPr>
+      <w:rPr>
+        <w:rFonts w:ascii="Courier New" w:hAnsi="Courier New" w:cs="Courier New" w:hint="default"/>
+      </w:rPr>
+    </w:lvl>
+    <w:lvl w:ilvl="5" w:tplc="04160005" w:tentative="1">
+      <w:start w:val="1"/>
+      <w:numFmt w:val="bullet"/>
+      <w:lvlText w:val=""/>
+      <w:lvlJc w:val="left"/>
+      <w:pPr>
+        <w:ind w:left="7150" w:hanging="360"/>
+      </w:pPr>
+      <w:rPr>
+        <w:rFonts w:ascii="Wingdings" w:hAnsi="Wingdings" w:hint="default"/>
+      </w:rPr>
+    </w:lvl>
+    <w:lvl w:ilvl="6" w:tplc="04160001" w:tentative="1">
+      <w:start w:val="1"/>
+      <w:numFmt w:val="bullet"/>
+      <w:lvlText w:val=""/>
+      <w:lvlJc w:val="left"/>
+      <w:pPr>
+        <w:ind w:left="7870" w:hanging="360"/>
+      </w:pPr>
+      <w:rPr>
+        <w:rFonts w:ascii="Symbol" w:hAnsi="Symbol" w:hint="default"/>
+      </w:rPr>
+    </w:lvl>
+    <w:lvl w:ilvl="7" w:tplc="04160003" w:tentative="1">
+      <w:start w:val="1"/>
+      <w:numFmt w:val="bullet"/>
+      <w:lvlText w:val="o"/>
+      <w:lvlJc w:val="left"/>
+      <w:pPr>
+        <w:ind w:left="8590" w:hanging="360"/>
+      </w:pPr>
+      <w:rPr>
+        <w:rFonts w:ascii="Courier New" w:hAnsi="Courier New" w:cs="Courier New" w:hint="default"/>
+      </w:rPr>
+    </w:lvl>
+    <w:lvl w:ilvl="8" w:tplc="04160005" w:tentative="1">
+      <w:start w:val="1"/>
+      <w:numFmt w:val="bullet"/>
+      <w:lvlText w:val=""/>
+      <w:lvlJc w:val="left"/>
+      <w:pPr>
+        <w:ind w:left="9310" w:hanging="360"/>
+      </w:pPr>
+      <w:rPr>
+        <w:rFonts w:ascii="Wingdings" w:hAnsi="Wingdings" w:hint="default"/>
+      </w:rPr>
+    </w:lvl>
+  </w:abstractNum>
+  <w:abstractNum w:abstractNumId="5" w15:restartNumberingAfterBreak="0">
+    <w:nsid w:val="2A6F2C31"/>
+    <w:multiLevelType w:val="hybridMultilevel"/>
+    <w:tmpl w:val="0C34946A"/>
+    <w:lvl w:ilvl="0" w:tplc="04160001">
+      <w:start w:val="1"/>
+      <w:numFmt w:val="bullet"/>
+      <w:lvlText w:val=""/>
+      <w:lvlJc w:val="left"/>
+      <w:pPr>
+        <w:ind w:left="2849" w:hanging="360"/>
+      </w:pPr>
+      <w:rPr>
+        <w:rFonts w:ascii="Symbol" w:hAnsi="Symbol" w:hint="default"/>
+      </w:rPr>
+    </w:lvl>
+    <w:lvl w:ilvl="1" w:tplc="04160003" w:tentative="1">
+      <w:start w:val="1"/>
+      <w:numFmt w:val="bullet"/>
+      <w:lvlText w:val="o"/>
+      <w:lvlJc w:val="left"/>
+      <w:pPr>
+        <w:ind w:left="3569" w:hanging="360"/>
+      </w:pPr>
+      <w:rPr>
+        <w:rFonts w:ascii="Courier New" w:hAnsi="Courier New" w:cs="Courier New" w:hint="default"/>
+      </w:rPr>
+    </w:lvl>
+    <w:lvl w:ilvl="2" w:tplc="04160005" w:tentative="1">
+      <w:start w:val="1"/>
+      <w:numFmt w:val="bullet"/>
+      <w:lvlText w:val=""/>
+      <w:lvlJc w:val="left"/>
+      <w:pPr>
+        <w:ind w:left="4289" w:hanging="360"/>
+      </w:pPr>
+      <w:rPr>
+        <w:rFonts w:ascii="Wingdings" w:hAnsi="Wingdings" w:hint="default"/>
+      </w:rPr>
+    </w:lvl>
+    <w:lvl w:ilvl="3" w:tplc="04160001" w:tentative="1">
+      <w:start w:val="1"/>
+      <w:numFmt w:val="bullet"/>
+      <w:lvlText w:val=""/>
+      <w:lvlJc w:val="left"/>
+      <w:pPr>
+        <w:ind w:left="5009" w:hanging="360"/>
+      </w:pPr>
+      <w:rPr>
+        <w:rFonts w:ascii="Symbol" w:hAnsi="Symbol" w:hint="default"/>
+      </w:rPr>
+    </w:lvl>
+    <w:lvl w:ilvl="4" w:tplc="04160003" w:tentative="1">
+      <w:start w:val="1"/>
+      <w:numFmt w:val="bullet"/>
+      <w:lvlText w:val="o"/>
+      <w:lvlJc w:val="left"/>
+      <w:pPr>
+        <w:ind w:left="5729" w:hanging="360"/>
+      </w:pPr>
+      <w:rPr>
+        <w:rFonts w:ascii="Courier New" w:hAnsi="Courier New" w:cs="Courier New" w:hint="default"/>
+      </w:rPr>
+    </w:lvl>
+    <w:lvl w:ilvl="5" w:tplc="04160005" w:tentative="1">
+      <w:start w:val="1"/>
+      <w:numFmt w:val="bullet"/>
+      <w:lvlText w:val=""/>
+      <w:lvlJc w:val="left"/>
+      <w:pPr>
+        <w:ind w:left="6449" w:hanging="360"/>
+      </w:pPr>
+      <w:rPr>
+        <w:rFonts w:ascii="Wingdings" w:hAnsi="Wingdings" w:hint="default"/>
+      </w:rPr>
+    </w:lvl>
+    <w:lvl w:ilvl="6" w:tplc="04160001" w:tentative="1">
+      <w:start w:val="1"/>
+      <w:numFmt w:val="bullet"/>
+      <w:lvlText w:val=""/>
+      <w:lvlJc w:val="left"/>
+      <w:pPr>
+        <w:ind w:left="7169" w:hanging="360"/>
+      </w:pPr>
+      <w:rPr>
+        <w:rFonts w:ascii="Symbol" w:hAnsi="Symbol" w:hint="default"/>
+      </w:rPr>
+    </w:lvl>
+    <w:lvl w:ilvl="7" w:tplc="04160003" w:tentative="1">
+      <w:start w:val="1"/>
+      <w:numFmt w:val="bullet"/>
+      <w:lvlText w:val="o"/>
+      <w:lvlJc w:val="left"/>
+      <w:pPr>
+        <w:ind w:left="7889" w:hanging="360"/>
+      </w:pPr>
+      <w:rPr>
+        <w:rFonts w:ascii="Courier New" w:hAnsi="Courier New" w:cs="Courier New" w:hint="default"/>
+      </w:rPr>
+    </w:lvl>
+    <w:lvl w:ilvl="8" w:tplc="04160005" w:tentative="1">
+      <w:start w:val="1"/>
+      <w:numFmt w:val="bullet"/>
+      <w:lvlText w:val=""/>
+      <w:lvlJc w:val="left"/>
+      <w:pPr>
+        <w:ind w:left="8609" w:hanging="360"/>
+      </w:pPr>
+      <w:rPr>
+        <w:rFonts w:ascii="Wingdings" w:hAnsi="Wingdings" w:hint="default"/>
+      </w:rPr>
+    </w:lvl>
+  </w:abstractNum>
+  <w:abstractNum w:abstractNumId="6" w15:restartNumberingAfterBreak="0">
     <w:nsid w:val="30FB5168"/>
     <w:multiLevelType w:val="hybridMultilevel"/>
     <w:tmpl w:val="AAD2A9AA"/>
@@ -2502,7 +6641,120 @@
       </w:rPr>
     </w:lvl>
   </w:abstractNum>
-  <w:abstractNum w:abstractNumId="2" w15:restartNumberingAfterBreak="0">
+  <w:abstractNum w:abstractNumId="7" w15:restartNumberingAfterBreak="0">
+    <w:nsid w:val="3AA6334E"/>
+    <w:multiLevelType w:val="hybridMultilevel"/>
+    <w:tmpl w:val="BD6E9A9C"/>
+    <w:lvl w:ilvl="0" w:tplc="04160001">
+      <w:start w:val="1"/>
+      <w:numFmt w:val="bullet"/>
+      <w:lvlText w:val=""/>
+      <w:lvlJc w:val="left"/>
+      <w:pPr>
+        <w:ind w:left="2849" w:hanging="360"/>
+      </w:pPr>
+      <w:rPr>
+        <w:rFonts w:ascii="Symbol" w:hAnsi="Symbol" w:hint="default"/>
+      </w:rPr>
+    </w:lvl>
+    <w:lvl w:ilvl="1" w:tplc="04160003">
+      <w:start w:val="1"/>
+      <w:numFmt w:val="bullet"/>
+      <w:lvlText w:val="o"/>
+      <w:lvlJc w:val="left"/>
+      <w:pPr>
+        <w:ind w:left="3569" w:hanging="360"/>
+      </w:pPr>
+      <w:rPr>
+        <w:rFonts w:ascii="Courier New" w:hAnsi="Courier New" w:cs="Courier New" w:hint="default"/>
+      </w:rPr>
+    </w:lvl>
+    <w:lvl w:ilvl="2" w:tplc="04160005">
+      <w:start w:val="1"/>
+      <w:numFmt w:val="bullet"/>
+      <w:lvlText w:val=""/>
+      <w:lvlJc w:val="left"/>
+      <w:pPr>
+        <w:ind w:left="4289" w:hanging="360"/>
+      </w:pPr>
+      <w:rPr>
+        <w:rFonts w:ascii="Wingdings" w:hAnsi="Wingdings" w:hint="default"/>
+      </w:rPr>
+    </w:lvl>
+    <w:lvl w:ilvl="3" w:tplc="04160001" w:tentative="1">
+      <w:start w:val="1"/>
+      <w:numFmt w:val="bullet"/>
+      <w:lvlText w:val=""/>
+      <w:lvlJc w:val="left"/>
+      <w:pPr>
+        <w:ind w:left="5009" w:hanging="360"/>
+      </w:pPr>
+      <w:rPr>
+        <w:rFonts w:ascii="Symbol" w:hAnsi="Symbol" w:hint="default"/>
+      </w:rPr>
+    </w:lvl>
+    <w:lvl w:ilvl="4" w:tplc="04160003" w:tentative="1">
+      <w:start w:val="1"/>
+      <w:numFmt w:val="bullet"/>
+      <w:lvlText w:val="o"/>
+      <w:lvlJc w:val="left"/>
+      <w:pPr>
+        <w:ind w:left="5729" w:hanging="360"/>
+      </w:pPr>
+      <w:rPr>
+        <w:rFonts w:ascii="Courier New" w:hAnsi="Courier New" w:cs="Courier New" w:hint="default"/>
+      </w:rPr>
+    </w:lvl>
+    <w:lvl w:ilvl="5" w:tplc="04160005" w:tentative="1">
+      <w:start w:val="1"/>
+      <w:numFmt w:val="bullet"/>
+      <w:lvlText w:val=""/>
+      <w:lvlJc w:val="left"/>
+      <w:pPr>
+        <w:ind w:left="6449" w:hanging="360"/>
+      </w:pPr>
+      <w:rPr>
+        <w:rFonts w:ascii="Wingdings" w:hAnsi="Wingdings" w:hint="default"/>
+      </w:rPr>
+    </w:lvl>
+    <w:lvl w:ilvl="6" w:tplc="04160001" w:tentative="1">
+      <w:start w:val="1"/>
+      <w:numFmt w:val="bullet"/>
+      <w:lvlText w:val=""/>
+      <w:lvlJc w:val="left"/>
+      <w:pPr>
+        <w:ind w:left="7169" w:hanging="360"/>
+      </w:pPr>
+      <w:rPr>
+        <w:rFonts w:ascii="Symbol" w:hAnsi="Symbol" w:hint="default"/>
+      </w:rPr>
+    </w:lvl>
+    <w:lvl w:ilvl="7" w:tplc="04160003" w:tentative="1">
+      <w:start w:val="1"/>
+      <w:numFmt w:val="bullet"/>
+      <w:lvlText w:val="o"/>
+      <w:lvlJc w:val="left"/>
+      <w:pPr>
+        <w:ind w:left="7889" w:hanging="360"/>
+      </w:pPr>
+      <w:rPr>
+        <w:rFonts w:ascii="Courier New" w:hAnsi="Courier New" w:cs="Courier New" w:hint="default"/>
+      </w:rPr>
+    </w:lvl>
+    <w:lvl w:ilvl="8" w:tplc="04160005" w:tentative="1">
+      <w:start w:val="1"/>
+      <w:numFmt w:val="bullet"/>
+      <w:lvlText w:val=""/>
+      <w:lvlJc w:val="left"/>
+      <w:pPr>
+        <w:ind w:left="8609" w:hanging="360"/>
+      </w:pPr>
+      <w:rPr>
+        <w:rFonts w:ascii="Wingdings" w:hAnsi="Wingdings" w:hint="default"/>
+      </w:rPr>
+    </w:lvl>
+  </w:abstractNum>
+  <w:abstractNum w:abstractNumId="8" w15:restartNumberingAfterBreak="0">
     <w:nsid w:val="3BD62EA3"/>
     <w:multiLevelType w:val="hybridMultilevel"/>
     <w:tmpl w:val="9D02E668"/>
@@ -2615,7 +6867,120 @@
       </w:rPr>
     </w:lvl>
   </w:abstractNum>
-  <w:abstractNum w:abstractNumId="3" w15:restartNumberingAfterBreak="0">
+  <w:abstractNum w:abstractNumId="9" w15:restartNumberingAfterBreak="0">
+    <w:nsid w:val="466B2CF7"/>
+    <w:multiLevelType w:val="hybridMultilevel"/>
+    <w:tmpl w:val="757477FC"/>
+    <w:lvl w:ilvl="0" w:tplc="04160001">
+      <w:start w:val="1"/>
+      <w:numFmt w:val="bullet"/>
+      <w:lvlText w:val=""/>
+      <w:lvlJc w:val="left"/>
+      <w:pPr>
+        <w:ind w:left="2849" w:hanging="360"/>
+      </w:pPr>
+      <w:rPr>
+        <w:rFonts w:ascii="Symbol" w:hAnsi="Symbol" w:hint="default"/>
+      </w:rPr>
+    </w:lvl>
+    <w:lvl w:ilvl="1" w:tplc="04160003" w:tentative="1">
+      <w:start w:val="1"/>
+      <w:numFmt w:val="bullet"/>
+      <w:lvlText w:val="o"/>
+      <w:lvlJc w:val="left"/>
+      <w:pPr>
+        <w:ind w:left="3569" w:hanging="360"/>
+      </w:pPr>
+      <w:rPr>
+        <w:rFonts w:ascii="Courier New" w:hAnsi="Courier New" w:cs="Courier New" w:hint="default"/>
+      </w:rPr>
+    </w:lvl>
+    <w:lvl w:ilvl="2" w:tplc="04160005" w:tentative="1">
+      <w:start w:val="1"/>
+      <w:numFmt w:val="bullet"/>
+      <w:lvlText w:val=""/>
+      <w:lvlJc w:val="left"/>
+      <w:pPr>
+        <w:ind w:left="4289" w:hanging="360"/>
+      </w:pPr>
+      <w:rPr>
+        <w:rFonts w:ascii="Wingdings" w:hAnsi="Wingdings" w:hint="default"/>
+      </w:rPr>
+    </w:lvl>
+    <w:lvl w:ilvl="3" w:tplc="04160001" w:tentative="1">
+      <w:start w:val="1"/>
+      <w:numFmt w:val="bullet"/>
+      <w:lvlText w:val=""/>
+      <w:lvlJc w:val="left"/>
+      <w:pPr>
+        <w:ind w:left="5009" w:hanging="360"/>
+      </w:pPr>
+      <w:rPr>
+        <w:rFonts w:ascii="Symbol" w:hAnsi="Symbol" w:hint="default"/>
+      </w:rPr>
+    </w:lvl>
+    <w:lvl w:ilvl="4" w:tplc="04160003" w:tentative="1">
+      <w:start w:val="1"/>
+      <w:numFmt w:val="bullet"/>
+      <w:lvlText w:val="o"/>
+      <w:lvlJc w:val="left"/>
+      <w:pPr>
+        <w:ind w:left="5729" w:hanging="360"/>
+      </w:pPr>
+      <w:rPr>
+        <w:rFonts w:ascii="Courier New" w:hAnsi="Courier New" w:cs="Courier New" w:hint="default"/>
+      </w:rPr>
+    </w:lvl>
+    <w:lvl w:ilvl="5" w:tplc="04160005" w:tentative="1">
+      <w:start w:val="1"/>
+      <w:numFmt w:val="bullet"/>
+      <w:lvlText w:val=""/>
+      <w:lvlJc w:val="left"/>
+      <w:pPr>
+        <w:ind w:left="6449" w:hanging="360"/>
+      </w:pPr>
+      <w:rPr>
+        <w:rFonts w:ascii="Wingdings" w:hAnsi="Wingdings" w:hint="default"/>
+      </w:rPr>
+    </w:lvl>
+    <w:lvl w:ilvl="6" w:tplc="04160001" w:tentative="1">
+      <w:start w:val="1"/>
+      <w:numFmt w:val="bullet"/>
+      <w:lvlText w:val=""/>
+      <w:lvlJc w:val="left"/>
+      <w:pPr>
+        <w:ind w:left="7169" w:hanging="360"/>
+      </w:pPr>
+      <w:rPr>
+        <w:rFonts w:ascii="Symbol" w:hAnsi="Symbol" w:hint="default"/>
+      </w:rPr>
+    </w:lvl>
+    <w:lvl w:ilvl="7" w:tplc="04160003" w:tentative="1">
+      <w:start w:val="1"/>
+      <w:numFmt w:val="bullet"/>
+      <w:lvlText w:val="o"/>
+      <w:lvlJc w:val="left"/>
+      <w:pPr>
+        <w:ind w:left="7889" w:hanging="360"/>
+      </w:pPr>
+      <w:rPr>
+        <w:rFonts w:ascii="Courier New" w:hAnsi="Courier New" w:cs="Courier New" w:hint="default"/>
+      </w:rPr>
+    </w:lvl>
+    <w:lvl w:ilvl="8" w:tplc="04160005" w:tentative="1">
+      <w:start w:val="1"/>
+      <w:numFmt w:val="bullet"/>
+      <w:lvlText w:val=""/>
+      <w:lvlJc w:val="left"/>
+      <w:pPr>
+        <w:ind w:left="8609" w:hanging="360"/>
+      </w:pPr>
+      <w:rPr>
+        <w:rFonts w:ascii="Wingdings" w:hAnsi="Wingdings" w:hint="default"/>
+      </w:rPr>
+    </w:lvl>
+  </w:abstractNum>
+  <w:abstractNum w:abstractNumId="10" w15:restartNumberingAfterBreak="0">
     <w:nsid w:val="4CD25C96"/>
     <w:multiLevelType w:val="hybridMultilevel"/>
     <w:tmpl w:val="FAFACC26"/>
@@ -2729,7 +7094,120 @@
       </w:rPr>
     </w:lvl>
   </w:abstractNum>
-  <w:abstractNum w:abstractNumId="4" w15:restartNumberingAfterBreak="0">
+  <w:abstractNum w:abstractNumId="11" w15:restartNumberingAfterBreak="0">
+    <w:nsid w:val="5017476A"/>
+    <w:multiLevelType w:val="hybridMultilevel"/>
+    <w:tmpl w:val="B24A7800"/>
+    <w:lvl w:ilvl="0" w:tplc="04160001">
+      <w:start w:val="1"/>
+      <w:numFmt w:val="bullet"/>
+      <w:lvlText w:val=""/>
+      <w:lvlJc w:val="left"/>
+      <w:pPr>
+        <w:ind w:left="2135" w:hanging="360"/>
+      </w:pPr>
+      <w:rPr>
+        <w:rFonts w:ascii="Symbol" w:hAnsi="Symbol" w:hint="default"/>
+      </w:rPr>
+    </w:lvl>
+    <w:lvl w:ilvl="1" w:tplc="04160003">
+      <w:start w:val="1"/>
+      <w:numFmt w:val="bullet"/>
+      <w:lvlText w:val="o"/>
+      <w:lvlJc w:val="left"/>
+      <w:pPr>
+        <w:ind w:left="2855" w:hanging="360"/>
+      </w:pPr>
+      <w:rPr>
+        <w:rFonts w:ascii="Courier New" w:hAnsi="Courier New" w:cs="Courier New" w:hint="default"/>
+      </w:rPr>
+    </w:lvl>
+    <w:lvl w:ilvl="2" w:tplc="04160005">
+      <w:start w:val="1"/>
+      <w:numFmt w:val="bullet"/>
+      <w:lvlText w:val=""/>
+      <w:lvlJc w:val="left"/>
+      <w:pPr>
+        <w:ind w:left="3575" w:hanging="360"/>
+      </w:pPr>
+      <w:rPr>
+        <w:rFonts w:ascii="Wingdings" w:hAnsi="Wingdings" w:hint="default"/>
+      </w:rPr>
+    </w:lvl>
+    <w:lvl w:ilvl="3" w:tplc="04160001" w:tentative="1">
+      <w:start w:val="1"/>
+      <w:numFmt w:val="bullet"/>
+      <w:lvlText w:val=""/>
+      <w:lvlJc w:val="left"/>
+      <w:pPr>
+        <w:ind w:left="4295" w:hanging="360"/>
+      </w:pPr>
+      <w:rPr>
+        <w:rFonts w:ascii="Symbol" w:hAnsi="Symbol" w:hint="default"/>
+      </w:rPr>
+    </w:lvl>
+    <w:lvl w:ilvl="4" w:tplc="04160003" w:tentative="1">
+      <w:start w:val="1"/>
+      <w:numFmt w:val="bullet"/>
+      <w:lvlText w:val="o"/>
+      <w:lvlJc w:val="left"/>
+      <w:pPr>
+        <w:ind w:left="5015" w:hanging="360"/>
+      </w:pPr>
+      <w:rPr>
+        <w:rFonts w:ascii="Courier New" w:hAnsi="Courier New" w:cs="Courier New" w:hint="default"/>
+      </w:rPr>
+    </w:lvl>
+    <w:lvl w:ilvl="5" w:tplc="04160005" w:tentative="1">
+      <w:start w:val="1"/>
+      <w:numFmt w:val="bullet"/>
+      <w:lvlText w:val=""/>
+      <w:lvlJc w:val="left"/>
+      <w:pPr>
+        <w:ind w:left="5735" w:hanging="360"/>
+      </w:pPr>
+      <w:rPr>
+        <w:rFonts w:ascii="Wingdings" w:hAnsi="Wingdings" w:hint="default"/>
+      </w:rPr>
+    </w:lvl>
+    <w:lvl w:ilvl="6" w:tplc="04160001" w:tentative="1">
+      <w:start w:val="1"/>
+      <w:numFmt w:val="bullet"/>
+      <w:lvlText w:val=""/>
+      <w:lvlJc w:val="left"/>
+      <w:pPr>
+        <w:ind w:left="6455" w:hanging="360"/>
+      </w:pPr>
+      <w:rPr>
+        <w:rFonts w:ascii="Symbol" w:hAnsi="Symbol" w:hint="default"/>
+      </w:rPr>
+    </w:lvl>
+    <w:lvl w:ilvl="7" w:tplc="04160003" w:tentative="1">
+      <w:start w:val="1"/>
+      <w:numFmt w:val="bullet"/>
+      <w:lvlText w:val="o"/>
+      <w:lvlJc w:val="left"/>
+      <w:pPr>
+        <w:ind w:left="7175" w:hanging="360"/>
+      </w:pPr>
+      <w:rPr>
+        <w:rFonts w:ascii="Courier New" w:hAnsi="Courier New" w:cs="Courier New" w:hint="default"/>
+      </w:rPr>
+    </w:lvl>
+    <w:lvl w:ilvl="8" w:tplc="04160005" w:tentative="1">
+      <w:start w:val="1"/>
+      <w:numFmt w:val="bullet"/>
+      <w:lvlText w:val=""/>
+      <w:lvlJc w:val="left"/>
+      <w:pPr>
+        <w:ind w:left="7895" w:hanging="360"/>
+      </w:pPr>
+      <w:rPr>
+        <w:rFonts w:ascii="Wingdings" w:hAnsi="Wingdings" w:hint="default"/>
+      </w:rPr>
+    </w:lvl>
+  </w:abstractNum>
+  <w:abstractNum w:abstractNumId="12" w15:restartNumberingAfterBreak="0">
     <w:nsid w:val="763B0C3C"/>
     <w:multiLevelType w:val="hybridMultilevel"/>
     <w:tmpl w:val="1F623888"/>
@@ -2842,7 +7320,7 @@
       </w:rPr>
     </w:lvl>
   </w:abstractNum>
-  <w:abstractNum w:abstractNumId="5" w15:restartNumberingAfterBreak="0">
+  <w:abstractNum w:abstractNumId="13" w15:restartNumberingAfterBreak="0">
     <w:nsid w:val="780E06EA"/>
     <w:multiLevelType w:val="hybridMultilevel"/>
     <w:tmpl w:val="E2FA4DBE"/>
@@ -2956,22 +7434,46 @@
     </w:lvl>
   </w:abstractNum>
   <w:num w:numId="1" w16cid:durableId="926694338">
+    <w:abstractNumId w:val="6"/>
+  </w:num>
+  <w:num w:numId="2" w16cid:durableId="1793086525">
+    <w:abstractNumId w:val="12"/>
+  </w:num>
+  <w:num w:numId="3" w16cid:durableId="1319460753">
+    <w:abstractNumId w:val="13"/>
+  </w:num>
+  <w:num w:numId="4" w16cid:durableId="1363018993">
+    <w:abstractNumId w:val="10"/>
+  </w:num>
+  <w:num w:numId="5" w16cid:durableId="698511194">
+    <w:abstractNumId w:val="3"/>
+  </w:num>
+  <w:num w:numId="6" w16cid:durableId="43602443">
+    <w:abstractNumId w:val="8"/>
+  </w:num>
+  <w:num w:numId="7" w16cid:durableId="1155342161">
+    <w:abstractNumId w:val="2"/>
+  </w:num>
+  <w:num w:numId="8" w16cid:durableId="1861699963">
+    <w:abstractNumId w:val="9"/>
+  </w:num>
+  <w:num w:numId="9" w16cid:durableId="1769738954">
     <w:abstractNumId w:val="1"/>
   </w:num>
-  <w:num w:numId="2" w16cid:durableId="1793086525">
+  <w:num w:numId="10" w16cid:durableId="1257399890">
+    <w:abstractNumId w:val="5"/>
+  </w:num>
+  <w:num w:numId="11" w16cid:durableId="1055547458">
+    <w:abstractNumId w:val="0"/>
+  </w:num>
+  <w:num w:numId="12" w16cid:durableId="2090688983">
+    <w:abstractNumId w:val="7"/>
+  </w:num>
+  <w:num w:numId="13" w16cid:durableId="1033962773">
     <w:abstractNumId w:val="4"/>
   </w:num>
-  <w:num w:numId="3" w16cid:durableId="1319460753">
-    <w:abstractNumId w:val="5"/>
-  </w:num>
-  <w:num w:numId="4" w16cid:durableId="1363018993">
-    <w:abstractNumId w:val="3"/>
-  </w:num>
-  <w:num w:numId="5" w16cid:durableId="698511194">
-    <w:abstractNumId w:val="0"/>
-  </w:num>
-  <w:num w:numId="6" w16cid:durableId="43602443">
-    <w:abstractNumId w:val="2"/>
+  <w:num w:numId="14" w16cid:durableId="12147546">
+    <w:abstractNumId w:val="11"/>
   </w:num>
 </w:numbering>
 </file>

</xml_diff>